<commit_message>
Update report TP2 part 1 A
</commit_message>
<xml_diff>
--- a/TP2/GN11_TP2.docx
+++ b/TP2/GN11_TP2.docx
@@ -4,6 +4,1472 @@
   <w:body>
     <w:p>
       <w:pPr>
+        <w:pStyle w:val="Title"/>
+        <w:jc w:val="center"/>
+        <w:rPr>
+          <w:lang w:val="pt-PT"/>
+        </w:rPr>
+      </w:pPr>
+      <w:proofErr w:type="spellStart"/>
+      <w:r>
+        <w:rPr>
+          <w:lang w:val="pt-PT"/>
+        </w:rPr>
+        <w:t>Cibersegurança</w:t>
+      </w:r>
+      <w:proofErr w:type="spellEnd"/>
+    </w:p>
+    <w:p>
+      <w:pPr>
+        <w:pStyle w:val="Subtitle"/>
+        <w:jc w:val="center"/>
+        <w:rPr>
+          <w:lang w:val="pt-PT"/>
+        </w:rPr>
+      </w:pPr>
+    </w:p>
+    <w:p>
+      <w:pPr>
+        <w:pStyle w:val="Subtitle"/>
+        <w:jc w:val="center"/>
+        <w:rPr>
+          <w:lang w:val="pt-PT"/>
+        </w:rPr>
+      </w:pPr>
+    </w:p>
+    <w:p>
+      <w:pPr>
+        <w:pStyle w:val="Subtitle"/>
+        <w:jc w:val="center"/>
+        <w:rPr>
+          <w:lang w:val="pt-PT"/>
+        </w:rPr>
+      </w:pPr>
+      <w:r>
+        <w:rPr>
+          <w:lang w:val="pt-PT"/>
+        </w:rPr>
+        <w:t>T</w:t>
+      </w:r>
+      <w:r>
+        <w:rPr>
+          <w:lang w:val="pt-PT"/>
+        </w:rPr>
+        <w:t xml:space="preserve">rabalho do módulo </w:t>
+      </w:r>
+      <w:r>
+        <w:rPr>
+          <w:lang w:val="pt-PT"/>
+        </w:rPr>
+        <w:t>2, parte 1 e 2</w:t>
+      </w:r>
+    </w:p>
+    <w:p>
+      <w:pPr>
+        <w:rPr>
+          <w:b/>
+          <w:bCs/>
+          <w:lang w:val="pt-PT"/>
+        </w:rPr>
+      </w:pPr>
+    </w:p>
+    <w:p>
+      <w:pPr>
+        <w:rPr>
+          <w:lang w:val="pt-PT"/>
+        </w:rPr>
+      </w:pPr>
+      <w:r>
+        <w:rPr>
+          <w:b/>
+          <w:bCs/>
+          <w:lang w:val="pt-PT"/>
+        </w:rPr>
+        <w:t>Regime</w:t>
+      </w:r>
+      <w:r>
+        <w:rPr>
+          <w:lang w:val="pt-PT"/>
+        </w:rPr>
+        <w:t>: Noturno</w:t>
+      </w:r>
+    </w:p>
+    <w:p>
+      <w:pPr>
+        <w:rPr>
+          <w:lang w:val="pt-PT"/>
+        </w:rPr>
+      </w:pPr>
+      <w:r>
+        <w:rPr>
+          <w:b/>
+          <w:bCs/>
+          <w:lang w:val="pt-PT"/>
+        </w:rPr>
+        <w:t>Grupo</w:t>
+      </w:r>
+      <w:r>
+        <w:rPr>
+          <w:lang w:val="pt-PT"/>
+        </w:rPr>
+        <w:t>: G11</w:t>
+      </w:r>
+    </w:p>
+    <w:p>
+      <w:pPr>
+        <w:rPr>
+          <w:lang w:val="pt-PT"/>
+        </w:rPr>
+      </w:pPr>
+      <w:r>
+        <w:rPr>
+          <w:b/>
+          <w:bCs/>
+          <w:lang w:val="pt-PT"/>
+        </w:rPr>
+        <w:t>Alunos</w:t>
+      </w:r>
+      <w:r>
+        <w:rPr>
+          <w:lang w:val="pt-PT"/>
+        </w:rPr>
+        <w:t xml:space="preserve">: </w:t>
+      </w:r>
+    </w:p>
+    <w:p>
+      <w:pPr>
+        <w:rPr>
+          <w:lang w:val="pt-PT"/>
+        </w:rPr>
+      </w:pPr>
+      <w:r>
+        <w:rPr>
+          <w:lang w:val="pt-PT"/>
+        </w:rPr>
+        <w:t xml:space="preserve">- Alexandre Silva </w:t>
+      </w:r>
+      <w:r>
+        <w:rPr>
+          <w:lang w:val="pt-PT"/>
+        </w:rPr>
+        <w:tab/>
+      </w:r>
+      <w:r>
+        <w:rPr>
+          <w:lang w:val="pt-PT"/>
+        </w:rPr>
+        <w:t>47192</w:t>
+      </w:r>
+    </w:p>
+    <w:p>
+      <w:pPr>
+        <w:rPr>
+          <w:lang w:val="pt-PT"/>
+        </w:rPr>
+      </w:pPr>
+      <w:r>
+        <w:rPr>
+          <w:lang w:val="pt-PT"/>
+        </w:rPr>
+        <w:t xml:space="preserve">- Diogo Cunha </w:t>
+      </w:r>
+      <w:r>
+        <w:rPr>
+          <w:lang w:val="pt-PT"/>
+        </w:rPr>
+        <w:tab/>
+      </w:r>
+      <w:r>
+        <w:rPr>
+          <w:lang w:val="pt-PT"/>
+        </w:rPr>
+        <w:tab/>
+      </w:r>
+      <w:r>
+        <w:rPr>
+          <w:lang w:val="pt-PT"/>
+        </w:rPr>
+        <w:t>47109</w:t>
+      </w:r>
+    </w:p>
+    <w:p>
+      <w:pPr>
+        <w:pStyle w:val="Heading1"/>
+        <w:rPr>
+          <w:rFonts w:ascii="Times New Roman" w:hAnsi="Times New Roman" w:cs="Times New Roman"/>
+          <w:lang w:val="pt-PT"/>
+        </w:rPr>
+      </w:pPr>
+    </w:p>
+    <w:p>
+      <w:pPr>
+        <w:rPr>
+          <w:lang w:val="pt-PT"/>
+        </w:rPr>
+      </w:pPr>
+    </w:p>
+    <w:p>
+      <w:pPr>
+        <w:rPr>
+          <w:lang w:val="pt-PT"/>
+        </w:rPr>
+      </w:pPr>
+    </w:p>
+    <w:p>
+      <w:pPr>
+        <w:rPr>
+          <w:lang w:val="pt-PT"/>
+        </w:rPr>
+      </w:pPr>
+    </w:p>
+    <w:p>
+      <w:pPr>
+        <w:rPr>
+          <w:lang w:val="pt-PT"/>
+        </w:rPr>
+      </w:pPr>
+    </w:p>
+    <w:p>
+      <w:pPr>
+        <w:rPr>
+          <w:lang w:val="pt-PT"/>
+        </w:rPr>
+      </w:pPr>
+    </w:p>
+    <w:p>
+      <w:pPr>
+        <w:rPr>
+          <w:lang w:val="pt-PT"/>
+        </w:rPr>
+      </w:pPr>
+    </w:p>
+    <w:p>
+      <w:pPr>
+        <w:rPr>
+          <w:lang w:val="pt-PT"/>
+        </w:rPr>
+      </w:pPr>
+    </w:p>
+    <w:p>
+      <w:pPr>
+        <w:rPr>
+          <w:lang w:val="pt-PT"/>
+        </w:rPr>
+      </w:pPr>
+    </w:p>
+    <w:p>
+      <w:pPr>
+        <w:rPr>
+          <w:lang w:val="pt-PT"/>
+        </w:rPr>
+      </w:pPr>
+    </w:p>
+    <w:p>
+      <w:pPr>
+        <w:rPr>
+          <w:lang w:val="pt-PT"/>
+        </w:rPr>
+      </w:pPr>
+    </w:p>
+    <w:p>
+      <w:pPr>
+        <w:rPr>
+          <w:lang w:val="pt-PT"/>
+        </w:rPr>
+      </w:pPr>
+    </w:p>
+    <w:p>
+      <w:pPr>
+        <w:rPr>
+          <w:lang w:val="pt-PT"/>
+        </w:rPr>
+      </w:pPr>
+    </w:p>
+    <w:p>
+      <w:pPr>
+        <w:rPr>
+          <w:lang w:val="pt-PT"/>
+        </w:rPr>
+      </w:pPr>
+    </w:p>
+    <w:p>
+      <w:pPr>
+        <w:rPr>
+          <w:lang w:val="pt-PT"/>
+        </w:rPr>
+      </w:pPr>
+    </w:p>
+    <w:p>
+      <w:pPr>
+        <w:rPr>
+          <w:lang w:val="pt-PT"/>
+        </w:rPr>
+      </w:pPr>
+    </w:p>
+    <w:p>
+      <w:pPr>
+        <w:rPr>
+          <w:lang w:val="pt-PT"/>
+        </w:rPr>
+      </w:pPr>
+    </w:p>
+    <w:p>
+      <w:pPr>
+        <w:rPr>
+          <w:lang w:val="pt-PT"/>
+        </w:rPr>
+      </w:pPr>
+    </w:p>
+    <w:p>
+      <w:pPr>
+        <w:rPr>
+          <w:lang w:val="pt-PT"/>
+        </w:rPr>
+      </w:pPr>
+    </w:p>
+    <w:sdt>
+      <w:sdtPr>
+        <w:id w:val="-724286656"/>
+        <w:docPartObj>
+          <w:docPartGallery w:val="Table of Contents"/>
+          <w:docPartUnique/>
+        </w:docPartObj>
+      </w:sdtPr>
+      <w:sdtEndPr>
+        <w:rPr>
+          <w:rFonts w:asciiTheme="minorHAnsi" w:eastAsiaTheme="minorHAnsi" w:hAnsiTheme="minorHAnsi" w:cstheme="minorBidi"/>
+          <w:b/>
+          <w:bCs/>
+          <w:color w:val="auto"/>
+          <w:sz w:val="22"/>
+          <w:szCs w:val="22"/>
+          <w:lang w:eastAsia="en-US"/>
+          <w14:ligatures w14:val="standardContextual"/>
+        </w:rPr>
+      </w:sdtEndPr>
+      <w:sdtContent>
+        <w:p>
+          <w:pPr>
+            <w:pStyle w:val="TOCHeading"/>
+          </w:pPr>
+          <w:proofErr w:type="spellStart"/>
+          <w:r>
+            <w:t>Índice</w:t>
+          </w:r>
+          <w:proofErr w:type="spellEnd"/>
+        </w:p>
+        <w:p>
+          <w:pPr>
+            <w:pStyle w:val="TOC1"/>
+            <w:tabs>
+              <w:tab w:val="right" w:leader="dot" w:pos="8494"/>
+            </w:tabs>
+            <w:rPr>
+              <w:rFonts w:eastAsiaTheme="minorEastAsia"/>
+              <w:noProof/>
+              <w:kern w:val="2"/>
+              <w:sz w:val="24"/>
+              <w:szCs w:val="24"/>
+              <w:lang w:eastAsia="en-GB"/>
+            </w:rPr>
+          </w:pPr>
+          <w:r>
+            <w:fldChar w:fldCharType="begin"/>
+          </w:r>
+          <w:r>
+            <w:instrText xml:space="preserve"> TOC \o "1-3" \h \z \u </w:instrText>
+          </w:r>
+          <w:r>
+            <w:fldChar w:fldCharType="separate"/>
+          </w:r>
+          <w:hyperlink w:anchor="_Toc213009127" w:history="1">
+            <w:r>
+              <w:rPr>
+                <w:rStyle w:val="Hyperlink"/>
+                <w:rFonts w:ascii="Times New Roman" w:hAnsi="Times New Roman" w:cs="Times New Roman"/>
+                <w:noProof/>
+                <w:lang w:val="pt-PT"/>
+              </w:rPr>
+              <w:t>Introdução</w:t>
+            </w:r>
+            <w:r>
+              <w:rPr>
+                <w:noProof/>
+                <w:webHidden/>
+              </w:rPr>
+              <w:tab/>
+            </w:r>
+            <w:r>
+              <w:rPr>
+                <w:noProof/>
+                <w:webHidden/>
+              </w:rPr>
+              <w:fldChar w:fldCharType="begin"/>
+            </w:r>
+            <w:r>
+              <w:rPr>
+                <w:noProof/>
+                <w:webHidden/>
+              </w:rPr>
+              <w:instrText xml:space="preserve"> PAGEREF _Toc213009127 \h </w:instrText>
+            </w:r>
+            <w:r>
+              <w:rPr>
+                <w:noProof/>
+                <w:webHidden/>
+              </w:rPr>
+            </w:r>
+            <w:r>
+              <w:rPr>
+                <w:noProof/>
+                <w:webHidden/>
+              </w:rPr>
+              <w:fldChar w:fldCharType="separate"/>
+            </w:r>
+            <w:r>
+              <w:rPr>
+                <w:noProof/>
+                <w:webHidden/>
+              </w:rPr>
+              <w:t>3</w:t>
+            </w:r>
+            <w:r>
+              <w:rPr>
+                <w:noProof/>
+                <w:webHidden/>
+              </w:rPr>
+              <w:fldChar w:fldCharType="end"/>
+            </w:r>
+          </w:hyperlink>
+        </w:p>
+        <w:p>
+          <w:pPr>
+            <w:pStyle w:val="TOC1"/>
+            <w:tabs>
+              <w:tab w:val="left" w:pos="440"/>
+              <w:tab w:val="right" w:leader="dot" w:pos="8494"/>
+            </w:tabs>
+            <w:rPr>
+              <w:rFonts w:eastAsiaTheme="minorEastAsia"/>
+              <w:noProof/>
+              <w:kern w:val="2"/>
+              <w:sz w:val="24"/>
+              <w:szCs w:val="24"/>
+              <w:lang w:eastAsia="en-GB"/>
+            </w:rPr>
+          </w:pPr>
+          <w:hyperlink w:anchor="_Toc213009128" w:history="1">
+            <w:r>
+              <w:rPr>
+                <w:rStyle w:val="Hyperlink"/>
+                <w:rFonts w:ascii="Times New Roman" w:hAnsi="Times New Roman" w:cs="Times New Roman"/>
+                <w:noProof/>
+                <w:lang w:val="pt-PT"/>
+              </w:rPr>
+              <w:t>1.</w:t>
+            </w:r>
+            <w:r>
+              <w:rPr>
+                <w:rFonts w:eastAsiaTheme="minorEastAsia"/>
+                <w:noProof/>
+                <w:kern w:val="2"/>
+                <w:sz w:val="24"/>
+                <w:szCs w:val="24"/>
+                <w:lang w:eastAsia="en-GB"/>
+              </w:rPr>
+              <w:tab/>
+            </w:r>
+            <w:r>
+              <w:rPr>
+                <w:rStyle w:val="Hyperlink"/>
+                <w:rFonts w:ascii="Times New Roman" w:hAnsi="Times New Roman" w:cs="Times New Roman"/>
+                <w:noProof/>
+                <w:lang w:val="pt-PT"/>
+              </w:rPr>
+              <w:t xml:space="preserve">Parte 1- </w:t>
+            </w:r>
+            <w:r>
+              <w:rPr>
+                <w:rStyle w:val="Hyperlink"/>
+                <w:rFonts w:ascii="Times New Roman" w:hAnsi="Times New Roman" w:cs="Times New Roman"/>
+                <w:i/>
+                <w:iCs/>
+                <w:noProof/>
+                <w:lang w:val="pt-PT"/>
+              </w:rPr>
+              <w:t>ShellShock</w:t>
+            </w:r>
+            <w:r>
+              <w:rPr>
+                <w:noProof/>
+                <w:webHidden/>
+              </w:rPr>
+              <w:tab/>
+            </w:r>
+            <w:r>
+              <w:rPr>
+                <w:noProof/>
+                <w:webHidden/>
+              </w:rPr>
+              <w:fldChar w:fldCharType="begin"/>
+            </w:r>
+            <w:r>
+              <w:rPr>
+                <w:noProof/>
+                <w:webHidden/>
+              </w:rPr>
+              <w:instrText xml:space="preserve"> PAGEREF _Toc213009128 \h </w:instrText>
+            </w:r>
+            <w:r>
+              <w:rPr>
+                <w:noProof/>
+                <w:webHidden/>
+              </w:rPr>
+            </w:r>
+            <w:r>
+              <w:rPr>
+                <w:noProof/>
+                <w:webHidden/>
+              </w:rPr>
+              <w:fldChar w:fldCharType="separate"/>
+            </w:r>
+            <w:r>
+              <w:rPr>
+                <w:noProof/>
+                <w:webHidden/>
+              </w:rPr>
+              <w:t>3</w:t>
+            </w:r>
+            <w:r>
+              <w:rPr>
+                <w:noProof/>
+                <w:webHidden/>
+              </w:rPr>
+              <w:fldChar w:fldCharType="end"/>
+            </w:r>
+          </w:hyperlink>
+        </w:p>
+        <w:p>
+          <w:pPr>
+            <w:pStyle w:val="TOC2"/>
+            <w:tabs>
+              <w:tab w:val="left" w:pos="960"/>
+              <w:tab w:val="right" w:leader="dot" w:pos="8494"/>
+            </w:tabs>
+            <w:rPr>
+              <w:rFonts w:eastAsiaTheme="minorEastAsia"/>
+              <w:noProof/>
+              <w:kern w:val="2"/>
+              <w:sz w:val="24"/>
+              <w:szCs w:val="24"/>
+              <w:lang w:eastAsia="en-GB"/>
+            </w:rPr>
+          </w:pPr>
+          <w:hyperlink w:anchor="_Toc213009129" w:history="1">
+            <w:r>
+              <w:rPr>
+                <w:rStyle w:val="Hyperlink"/>
+                <w:rFonts w:ascii="Times New Roman" w:hAnsi="Times New Roman" w:cs="Times New Roman"/>
+                <w:noProof/>
+                <w:lang w:val="pt-PT"/>
+              </w:rPr>
+              <w:t>1.1.</w:t>
+            </w:r>
+            <w:r>
+              <w:rPr>
+                <w:rFonts w:eastAsiaTheme="minorEastAsia"/>
+                <w:noProof/>
+                <w:kern w:val="2"/>
+                <w:sz w:val="24"/>
+                <w:szCs w:val="24"/>
+                <w:lang w:eastAsia="en-GB"/>
+              </w:rPr>
+              <w:tab/>
+            </w:r>
+            <w:r>
+              <w:rPr>
+                <w:rStyle w:val="Hyperlink"/>
+                <w:rFonts w:ascii="Times New Roman" w:hAnsi="Times New Roman" w:cs="Times New Roman"/>
+                <w:noProof/>
+                <w:lang w:val="pt-PT"/>
+              </w:rPr>
+              <w:t>Inicialização do ambiente</w:t>
+            </w:r>
+            <w:r>
+              <w:rPr>
+                <w:noProof/>
+                <w:webHidden/>
+              </w:rPr>
+              <w:tab/>
+            </w:r>
+            <w:r>
+              <w:rPr>
+                <w:noProof/>
+                <w:webHidden/>
+              </w:rPr>
+              <w:fldChar w:fldCharType="begin"/>
+            </w:r>
+            <w:r>
+              <w:rPr>
+                <w:noProof/>
+                <w:webHidden/>
+              </w:rPr>
+              <w:instrText xml:space="preserve"> PAGEREF _Toc213009129 \h </w:instrText>
+            </w:r>
+            <w:r>
+              <w:rPr>
+                <w:noProof/>
+                <w:webHidden/>
+              </w:rPr>
+            </w:r>
+            <w:r>
+              <w:rPr>
+                <w:noProof/>
+                <w:webHidden/>
+              </w:rPr>
+              <w:fldChar w:fldCharType="separate"/>
+            </w:r>
+            <w:r>
+              <w:rPr>
+                <w:noProof/>
+                <w:webHidden/>
+              </w:rPr>
+              <w:t>3</w:t>
+            </w:r>
+            <w:r>
+              <w:rPr>
+                <w:noProof/>
+                <w:webHidden/>
+              </w:rPr>
+              <w:fldChar w:fldCharType="end"/>
+            </w:r>
+          </w:hyperlink>
+        </w:p>
+        <w:p>
+          <w:pPr>
+            <w:pStyle w:val="TOC2"/>
+            <w:tabs>
+              <w:tab w:val="left" w:pos="960"/>
+              <w:tab w:val="right" w:leader="dot" w:pos="8494"/>
+            </w:tabs>
+            <w:rPr>
+              <w:rFonts w:eastAsiaTheme="minorEastAsia"/>
+              <w:noProof/>
+              <w:kern w:val="2"/>
+              <w:sz w:val="24"/>
+              <w:szCs w:val="24"/>
+              <w:lang w:eastAsia="en-GB"/>
+            </w:rPr>
+          </w:pPr>
+          <w:hyperlink w:anchor="_Toc213009130" w:history="1">
+            <w:r>
+              <w:rPr>
+                <w:rStyle w:val="Hyperlink"/>
+                <w:rFonts w:ascii="Times New Roman" w:hAnsi="Times New Roman" w:cs="Times New Roman"/>
+                <w:noProof/>
+                <w:lang w:val="pt-PT"/>
+              </w:rPr>
+              <w:t>1.2.</w:t>
+            </w:r>
+            <w:r>
+              <w:rPr>
+                <w:rFonts w:eastAsiaTheme="minorEastAsia"/>
+                <w:noProof/>
+                <w:kern w:val="2"/>
+                <w:sz w:val="24"/>
+                <w:szCs w:val="24"/>
+                <w:lang w:eastAsia="en-GB"/>
+              </w:rPr>
+              <w:tab/>
+            </w:r>
+            <w:r>
+              <w:rPr>
+                <w:rStyle w:val="Hyperlink"/>
+                <w:rFonts w:ascii="Times New Roman" w:hAnsi="Times New Roman" w:cs="Times New Roman"/>
+                <w:noProof/>
+                <w:lang w:val="pt-PT"/>
+              </w:rPr>
+              <w:t>Vulnerabilidade</w:t>
+            </w:r>
+            <w:r>
+              <w:rPr>
+                <w:noProof/>
+                <w:webHidden/>
+              </w:rPr>
+              <w:tab/>
+            </w:r>
+            <w:r>
+              <w:rPr>
+                <w:noProof/>
+                <w:webHidden/>
+              </w:rPr>
+              <w:fldChar w:fldCharType="begin"/>
+            </w:r>
+            <w:r>
+              <w:rPr>
+                <w:noProof/>
+                <w:webHidden/>
+              </w:rPr>
+              <w:instrText xml:space="preserve"> PAGEREF _Toc213009130 \h </w:instrText>
+            </w:r>
+            <w:r>
+              <w:rPr>
+                <w:noProof/>
+                <w:webHidden/>
+              </w:rPr>
+            </w:r>
+            <w:r>
+              <w:rPr>
+                <w:noProof/>
+                <w:webHidden/>
+              </w:rPr>
+              <w:fldChar w:fldCharType="separate"/>
+            </w:r>
+            <w:r>
+              <w:rPr>
+                <w:noProof/>
+                <w:webHidden/>
+              </w:rPr>
+              <w:t>4</w:t>
+            </w:r>
+            <w:r>
+              <w:rPr>
+                <w:noProof/>
+                <w:webHidden/>
+              </w:rPr>
+              <w:fldChar w:fldCharType="end"/>
+            </w:r>
+          </w:hyperlink>
+        </w:p>
+        <w:p>
+          <w:pPr>
+            <w:pStyle w:val="TOC2"/>
+            <w:tabs>
+              <w:tab w:val="left" w:pos="960"/>
+              <w:tab w:val="right" w:leader="dot" w:pos="8494"/>
+            </w:tabs>
+            <w:rPr>
+              <w:rFonts w:eastAsiaTheme="minorEastAsia"/>
+              <w:noProof/>
+              <w:kern w:val="2"/>
+              <w:sz w:val="24"/>
+              <w:szCs w:val="24"/>
+              <w:lang w:eastAsia="en-GB"/>
+            </w:rPr>
+          </w:pPr>
+          <w:hyperlink w:anchor="_Toc213009131" w:history="1">
+            <w:r>
+              <w:rPr>
+                <w:rStyle w:val="Hyperlink"/>
+                <w:rFonts w:ascii="Times New Roman" w:hAnsi="Times New Roman" w:cs="Times New Roman"/>
+                <w:noProof/>
+                <w:lang w:val="pt-PT"/>
+              </w:rPr>
+              <w:t>1.3.</w:t>
+            </w:r>
+            <w:r>
+              <w:rPr>
+                <w:rFonts w:eastAsiaTheme="minorEastAsia"/>
+                <w:noProof/>
+                <w:kern w:val="2"/>
+                <w:sz w:val="24"/>
+                <w:szCs w:val="24"/>
+                <w:lang w:eastAsia="en-GB"/>
+              </w:rPr>
+              <w:tab/>
+            </w:r>
+            <w:r>
+              <w:rPr>
+                <w:rStyle w:val="Hyperlink"/>
+                <w:rFonts w:ascii="Times New Roman" w:hAnsi="Times New Roman" w:cs="Times New Roman"/>
+                <w:noProof/>
+                <w:lang w:val="pt-PT"/>
+              </w:rPr>
+              <w:t>Explorar a vulnerabilidade</w:t>
+            </w:r>
+            <w:r>
+              <w:rPr>
+                <w:noProof/>
+                <w:webHidden/>
+              </w:rPr>
+              <w:tab/>
+            </w:r>
+            <w:r>
+              <w:rPr>
+                <w:noProof/>
+                <w:webHidden/>
+              </w:rPr>
+              <w:fldChar w:fldCharType="begin"/>
+            </w:r>
+            <w:r>
+              <w:rPr>
+                <w:noProof/>
+                <w:webHidden/>
+              </w:rPr>
+              <w:instrText xml:space="preserve"> PAGEREF _Toc213009131 \h </w:instrText>
+            </w:r>
+            <w:r>
+              <w:rPr>
+                <w:noProof/>
+                <w:webHidden/>
+              </w:rPr>
+            </w:r>
+            <w:r>
+              <w:rPr>
+                <w:noProof/>
+                <w:webHidden/>
+              </w:rPr>
+              <w:fldChar w:fldCharType="separate"/>
+            </w:r>
+            <w:r>
+              <w:rPr>
+                <w:noProof/>
+                <w:webHidden/>
+              </w:rPr>
+              <w:t>4</w:t>
+            </w:r>
+            <w:r>
+              <w:rPr>
+                <w:noProof/>
+                <w:webHidden/>
+              </w:rPr>
+              <w:fldChar w:fldCharType="end"/>
+            </w:r>
+          </w:hyperlink>
+        </w:p>
+        <w:p>
+          <w:pPr>
+            <w:pStyle w:val="TOC1"/>
+            <w:tabs>
+              <w:tab w:val="left" w:pos="440"/>
+              <w:tab w:val="right" w:leader="dot" w:pos="8494"/>
+            </w:tabs>
+            <w:rPr>
+              <w:rFonts w:eastAsiaTheme="minorEastAsia"/>
+              <w:noProof/>
+              <w:kern w:val="2"/>
+              <w:sz w:val="24"/>
+              <w:szCs w:val="24"/>
+              <w:lang w:eastAsia="en-GB"/>
+            </w:rPr>
+          </w:pPr>
+          <w:hyperlink w:anchor="_Toc213009132" w:history="1">
+            <w:r>
+              <w:rPr>
+                <w:rStyle w:val="Hyperlink"/>
+                <w:rFonts w:ascii="Times New Roman" w:hAnsi="Times New Roman" w:cs="Times New Roman"/>
+                <w:noProof/>
+                <w:lang w:val="pt-PT"/>
+              </w:rPr>
+              <w:t>2.</w:t>
+            </w:r>
+            <w:r>
+              <w:rPr>
+                <w:rFonts w:eastAsiaTheme="minorEastAsia"/>
+                <w:noProof/>
+                <w:kern w:val="2"/>
+                <w:sz w:val="24"/>
+                <w:szCs w:val="24"/>
+                <w:lang w:eastAsia="en-GB"/>
+              </w:rPr>
+              <w:tab/>
+            </w:r>
+            <w:r>
+              <w:rPr>
+                <w:rStyle w:val="Hyperlink"/>
+                <w:rFonts w:ascii="Times New Roman" w:hAnsi="Times New Roman" w:cs="Times New Roman"/>
+                <w:noProof/>
+                <w:lang w:val="pt-PT"/>
+              </w:rPr>
+              <w:t>Parte 2 – CodeQL e ZAP Proxy</w:t>
+            </w:r>
+            <w:r>
+              <w:rPr>
+                <w:noProof/>
+                <w:webHidden/>
+              </w:rPr>
+              <w:tab/>
+            </w:r>
+            <w:r>
+              <w:rPr>
+                <w:noProof/>
+                <w:webHidden/>
+              </w:rPr>
+              <w:fldChar w:fldCharType="begin"/>
+            </w:r>
+            <w:r>
+              <w:rPr>
+                <w:noProof/>
+                <w:webHidden/>
+              </w:rPr>
+              <w:instrText xml:space="preserve"> PAGEREF _Toc213009132 \h </w:instrText>
+            </w:r>
+            <w:r>
+              <w:rPr>
+                <w:noProof/>
+                <w:webHidden/>
+              </w:rPr>
+            </w:r>
+            <w:r>
+              <w:rPr>
+                <w:noProof/>
+                <w:webHidden/>
+              </w:rPr>
+              <w:fldChar w:fldCharType="separate"/>
+            </w:r>
+            <w:r>
+              <w:rPr>
+                <w:noProof/>
+                <w:webHidden/>
+              </w:rPr>
+              <w:t>5</w:t>
+            </w:r>
+            <w:r>
+              <w:rPr>
+                <w:noProof/>
+                <w:webHidden/>
+              </w:rPr>
+              <w:fldChar w:fldCharType="end"/>
+            </w:r>
+          </w:hyperlink>
+        </w:p>
+        <w:p>
+          <w:pPr>
+            <w:pStyle w:val="TOC2"/>
+            <w:tabs>
+              <w:tab w:val="left" w:pos="960"/>
+              <w:tab w:val="right" w:leader="dot" w:pos="8494"/>
+            </w:tabs>
+            <w:rPr>
+              <w:rFonts w:eastAsiaTheme="minorEastAsia"/>
+              <w:noProof/>
+              <w:kern w:val="2"/>
+              <w:sz w:val="24"/>
+              <w:szCs w:val="24"/>
+              <w:lang w:eastAsia="en-GB"/>
+            </w:rPr>
+          </w:pPr>
+          <w:hyperlink w:anchor="_Toc213009133" w:history="1">
+            <w:r>
+              <w:rPr>
+                <w:rStyle w:val="Hyperlink"/>
+                <w:rFonts w:ascii="Times New Roman" w:hAnsi="Times New Roman" w:cs="Times New Roman"/>
+                <w:noProof/>
+                <w:lang w:val="pt-PT"/>
+              </w:rPr>
+              <w:t>2.1.</w:t>
+            </w:r>
+            <w:r>
+              <w:rPr>
+                <w:rFonts w:eastAsiaTheme="minorEastAsia"/>
+                <w:noProof/>
+                <w:kern w:val="2"/>
+                <w:sz w:val="24"/>
+                <w:szCs w:val="24"/>
+                <w:lang w:eastAsia="en-GB"/>
+              </w:rPr>
+              <w:tab/>
+            </w:r>
+            <w:r>
+              <w:rPr>
+                <w:rStyle w:val="Hyperlink"/>
+                <w:rFonts w:ascii="Times New Roman" w:hAnsi="Times New Roman" w:cs="Times New Roman"/>
+                <w:noProof/>
+                <w:lang w:val="pt-PT"/>
+              </w:rPr>
+              <w:t>A – CodeQL execução local</w:t>
+            </w:r>
+            <w:r>
+              <w:rPr>
+                <w:noProof/>
+                <w:webHidden/>
+              </w:rPr>
+              <w:tab/>
+            </w:r>
+            <w:r>
+              <w:rPr>
+                <w:noProof/>
+                <w:webHidden/>
+              </w:rPr>
+              <w:fldChar w:fldCharType="begin"/>
+            </w:r>
+            <w:r>
+              <w:rPr>
+                <w:noProof/>
+                <w:webHidden/>
+              </w:rPr>
+              <w:instrText xml:space="preserve"> PAGEREF _Toc213009133 \h </w:instrText>
+            </w:r>
+            <w:r>
+              <w:rPr>
+                <w:noProof/>
+                <w:webHidden/>
+              </w:rPr>
+            </w:r>
+            <w:r>
+              <w:rPr>
+                <w:noProof/>
+                <w:webHidden/>
+              </w:rPr>
+              <w:fldChar w:fldCharType="separate"/>
+            </w:r>
+            <w:r>
+              <w:rPr>
+                <w:noProof/>
+                <w:webHidden/>
+              </w:rPr>
+              <w:t>5</w:t>
+            </w:r>
+            <w:r>
+              <w:rPr>
+                <w:noProof/>
+                <w:webHidden/>
+              </w:rPr>
+              <w:fldChar w:fldCharType="end"/>
+            </w:r>
+          </w:hyperlink>
+        </w:p>
+        <w:p>
+          <w:pPr>
+            <w:pStyle w:val="TOC3"/>
+            <w:tabs>
+              <w:tab w:val="left" w:pos="1200"/>
+              <w:tab w:val="right" w:leader="dot" w:pos="8494"/>
+            </w:tabs>
+            <w:rPr>
+              <w:rFonts w:eastAsiaTheme="minorEastAsia"/>
+              <w:noProof/>
+              <w:kern w:val="2"/>
+              <w:sz w:val="24"/>
+              <w:szCs w:val="24"/>
+              <w:lang w:eastAsia="en-GB"/>
+            </w:rPr>
+          </w:pPr>
+          <w:hyperlink w:anchor="_Toc213009134" w:history="1">
+            <w:r>
+              <w:rPr>
+                <w:rStyle w:val="Hyperlink"/>
+                <w:rFonts w:ascii="Times New Roman" w:hAnsi="Times New Roman" w:cs="Times New Roman"/>
+                <w:noProof/>
+                <w:lang w:val="pt-PT"/>
+              </w:rPr>
+              <w:t>2.1.1.</w:t>
+            </w:r>
+            <w:r>
+              <w:rPr>
+                <w:rFonts w:eastAsiaTheme="minorEastAsia"/>
+                <w:noProof/>
+                <w:kern w:val="2"/>
+                <w:sz w:val="24"/>
+                <w:szCs w:val="24"/>
+                <w:lang w:eastAsia="en-GB"/>
+              </w:rPr>
+              <w:tab/>
+            </w:r>
+            <w:r>
+              <w:rPr>
+                <w:rStyle w:val="Hyperlink"/>
+                <w:rFonts w:ascii="Times New Roman" w:hAnsi="Times New Roman" w:cs="Times New Roman"/>
+                <w:noProof/>
+                <w:lang w:val="pt-PT"/>
+              </w:rPr>
+              <w:t>CodeQL</w:t>
+            </w:r>
+            <w:r>
+              <w:rPr>
+                <w:noProof/>
+                <w:webHidden/>
+              </w:rPr>
+              <w:tab/>
+            </w:r>
+            <w:r>
+              <w:rPr>
+                <w:noProof/>
+                <w:webHidden/>
+              </w:rPr>
+              <w:fldChar w:fldCharType="begin"/>
+            </w:r>
+            <w:r>
+              <w:rPr>
+                <w:noProof/>
+                <w:webHidden/>
+              </w:rPr>
+              <w:instrText xml:space="preserve"> PAGEREF _Toc213009134 \h </w:instrText>
+            </w:r>
+            <w:r>
+              <w:rPr>
+                <w:noProof/>
+                <w:webHidden/>
+              </w:rPr>
+            </w:r>
+            <w:r>
+              <w:rPr>
+                <w:noProof/>
+                <w:webHidden/>
+              </w:rPr>
+              <w:fldChar w:fldCharType="separate"/>
+            </w:r>
+            <w:r>
+              <w:rPr>
+                <w:noProof/>
+                <w:webHidden/>
+              </w:rPr>
+              <w:t>5</w:t>
+            </w:r>
+            <w:r>
+              <w:rPr>
+                <w:noProof/>
+                <w:webHidden/>
+              </w:rPr>
+              <w:fldChar w:fldCharType="end"/>
+            </w:r>
+          </w:hyperlink>
+        </w:p>
+        <w:p>
+          <w:pPr>
+            <w:pStyle w:val="TOC3"/>
+            <w:tabs>
+              <w:tab w:val="left" w:pos="1200"/>
+              <w:tab w:val="right" w:leader="dot" w:pos="8494"/>
+            </w:tabs>
+            <w:rPr>
+              <w:rFonts w:eastAsiaTheme="minorEastAsia"/>
+              <w:noProof/>
+              <w:kern w:val="2"/>
+              <w:sz w:val="24"/>
+              <w:szCs w:val="24"/>
+              <w:lang w:eastAsia="en-GB"/>
+            </w:rPr>
+          </w:pPr>
+          <w:hyperlink w:anchor="_Toc213009135" w:history="1">
+            <w:r>
+              <w:rPr>
+                <w:rStyle w:val="Hyperlink"/>
+                <w:rFonts w:ascii="Times New Roman" w:hAnsi="Times New Roman" w:cs="Times New Roman"/>
+                <w:noProof/>
+                <w:lang w:val="pt-PT"/>
+              </w:rPr>
+              <w:t>2.1.2.</w:t>
+            </w:r>
+            <w:r>
+              <w:rPr>
+                <w:rFonts w:eastAsiaTheme="minorEastAsia"/>
+                <w:noProof/>
+                <w:kern w:val="2"/>
+                <w:sz w:val="24"/>
+                <w:szCs w:val="24"/>
+                <w:lang w:eastAsia="en-GB"/>
+              </w:rPr>
+              <w:tab/>
+            </w:r>
+            <w:r>
+              <w:rPr>
+                <w:rStyle w:val="Hyperlink"/>
+                <w:rFonts w:ascii="Times New Roman" w:hAnsi="Times New Roman" w:cs="Times New Roman"/>
+                <w:noProof/>
+                <w:lang w:val="pt-PT"/>
+              </w:rPr>
+              <w:t>Utilização do CodeQL</w:t>
+            </w:r>
+            <w:r>
+              <w:rPr>
+                <w:noProof/>
+                <w:webHidden/>
+              </w:rPr>
+              <w:tab/>
+            </w:r>
+            <w:r>
+              <w:rPr>
+                <w:noProof/>
+                <w:webHidden/>
+              </w:rPr>
+              <w:fldChar w:fldCharType="begin"/>
+            </w:r>
+            <w:r>
+              <w:rPr>
+                <w:noProof/>
+                <w:webHidden/>
+              </w:rPr>
+              <w:instrText xml:space="preserve"> PAGEREF _Toc213009135 \h </w:instrText>
+            </w:r>
+            <w:r>
+              <w:rPr>
+                <w:noProof/>
+                <w:webHidden/>
+              </w:rPr>
+            </w:r>
+            <w:r>
+              <w:rPr>
+                <w:noProof/>
+                <w:webHidden/>
+              </w:rPr>
+              <w:fldChar w:fldCharType="separate"/>
+            </w:r>
+            <w:r>
+              <w:rPr>
+                <w:noProof/>
+                <w:webHidden/>
+              </w:rPr>
+              <w:t>5</w:t>
+            </w:r>
+            <w:r>
+              <w:rPr>
+                <w:noProof/>
+                <w:webHidden/>
+              </w:rPr>
+              <w:fldChar w:fldCharType="end"/>
+            </w:r>
+          </w:hyperlink>
+        </w:p>
+        <w:p>
+          <w:pPr>
+            <w:pStyle w:val="TOC3"/>
+            <w:tabs>
+              <w:tab w:val="left" w:pos="1200"/>
+              <w:tab w:val="right" w:leader="dot" w:pos="8494"/>
+            </w:tabs>
+            <w:rPr>
+              <w:rFonts w:eastAsiaTheme="minorEastAsia"/>
+              <w:noProof/>
+              <w:kern w:val="2"/>
+              <w:sz w:val="24"/>
+              <w:szCs w:val="24"/>
+              <w:lang w:eastAsia="en-GB"/>
+            </w:rPr>
+          </w:pPr>
+          <w:hyperlink w:anchor="_Toc213009136" w:history="1">
+            <w:r>
+              <w:rPr>
+                <w:rStyle w:val="Hyperlink"/>
+                <w:rFonts w:ascii="Times New Roman" w:hAnsi="Times New Roman" w:cs="Times New Roman"/>
+                <w:noProof/>
+                <w:lang w:val="pt-PT"/>
+              </w:rPr>
+              <w:t>2.1.3.</w:t>
+            </w:r>
+            <w:r>
+              <w:rPr>
+                <w:rFonts w:eastAsiaTheme="minorEastAsia"/>
+                <w:noProof/>
+                <w:kern w:val="2"/>
+                <w:sz w:val="24"/>
+                <w:szCs w:val="24"/>
+                <w:lang w:eastAsia="en-GB"/>
+              </w:rPr>
+              <w:tab/>
+            </w:r>
+            <w:r>
+              <w:rPr>
+                <w:rStyle w:val="Hyperlink"/>
+                <w:rFonts w:ascii="Times New Roman" w:hAnsi="Times New Roman" w:cs="Times New Roman"/>
+                <w:noProof/>
+                <w:lang w:val="pt-PT"/>
+              </w:rPr>
+              <w:t>Análise do código</w:t>
+            </w:r>
+            <w:r>
+              <w:rPr>
+                <w:noProof/>
+                <w:webHidden/>
+              </w:rPr>
+              <w:tab/>
+            </w:r>
+            <w:r>
+              <w:rPr>
+                <w:noProof/>
+                <w:webHidden/>
+              </w:rPr>
+              <w:fldChar w:fldCharType="begin"/>
+            </w:r>
+            <w:r>
+              <w:rPr>
+                <w:noProof/>
+                <w:webHidden/>
+              </w:rPr>
+              <w:instrText xml:space="preserve"> PAGEREF _Toc213009136 \h </w:instrText>
+            </w:r>
+            <w:r>
+              <w:rPr>
+                <w:noProof/>
+                <w:webHidden/>
+              </w:rPr>
+            </w:r>
+            <w:r>
+              <w:rPr>
+                <w:noProof/>
+                <w:webHidden/>
+              </w:rPr>
+              <w:fldChar w:fldCharType="separate"/>
+            </w:r>
+            <w:r>
+              <w:rPr>
+                <w:noProof/>
+                <w:webHidden/>
+              </w:rPr>
+              <w:t>6</w:t>
+            </w:r>
+            <w:r>
+              <w:rPr>
+                <w:noProof/>
+                <w:webHidden/>
+              </w:rPr>
+              <w:fldChar w:fldCharType="end"/>
+            </w:r>
+          </w:hyperlink>
+        </w:p>
+        <w:p>
+          <w:r>
+            <w:rPr>
+              <w:b/>
+              <w:bCs/>
+            </w:rPr>
+            <w:fldChar w:fldCharType="end"/>
+          </w:r>
+        </w:p>
+      </w:sdtContent>
+    </w:sdt>
+    <w:p>
+      <w:pPr>
+        <w:rPr>
+          <w:lang w:val="pt-PT"/>
+        </w:rPr>
+      </w:pPr>
+    </w:p>
+    <w:p>
+      <w:pPr>
+        <w:rPr>
+          <w:lang w:val="pt-PT"/>
+        </w:rPr>
+      </w:pPr>
+    </w:p>
+    <w:p>
+      <w:pPr>
+        <w:rPr>
+          <w:lang w:val="pt-PT"/>
+        </w:rPr>
+      </w:pPr>
+    </w:p>
+    <w:p>
+      <w:pPr>
+        <w:rPr>
+          <w:lang w:val="pt-PT"/>
+        </w:rPr>
+      </w:pPr>
+    </w:p>
+    <w:p>
+      <w:pPr>
+        <w:rPr>
+          <w:lang w:val="pt-PT"/>
+        </w:rPr>
+      </w:pPr>
+    </w:p>
+    <w:p>
+      <w:pPr>
+        <w:rPr>
+          <w:lang w:val="pt-PT"/>
+        </w:rPr>
+      </w:pPr>
+    </w:p>
+    <w:p>
+      <w:pPr>
+        <w:rPr>
+          <w:lang w:val="pt-PT"/>
+        </w:rPr>
+      </w:pPr>
+    </w:p>
+    <w:p>
+      <w:pPr>
+        <w:rPr>
+          <w:lang w:val="pt-PT"/>
+        </w:rPr>
+      </w:pPr>
+    </w:p>
+    <w:p>
+      <w:pPr>
+        <w:rPr>
+          <w:lang w:val="pt-PT"/>
+        </w:rPr>
+      </w:pPr>
+    </w:p>
+    <w:p>
+      <w:pPr>
+        <w:rPr>
+          <w:lang w:val="pt-PT"/>
+        </w:rPr>
+      </w:pPr>
+    </w:p>
+    <w:p>
+      <w:pPr>
+        <w:rPr>
+          <w:lang w:val="pt-PT"/>
+        </w:rPr>
+      </w:pPr>
+    </w:p>
+    <w:p>
+      <w:pPr>
+        <w:rPr>
+          <w:lang w:val="pt-PT"/>
+        </w:rPr>
+      </w:pPr>
+    </w:p>
+    <w:p>
+      <w:pPr>
+        <w:rPr>
+          <w:lang w:val="pt-PT"/>
+        </w:rPr>
+      </w:pPr>
+    </w:p>
+    <w:p>
+      <w:pPr>
+        <w:rPr>
+          <w:lang w:val="pt-PT"/>
+        </w:rPr>
+      </w:pPr>
+    </w:p>
+    <w:p>
+      <w:pPr>
+        <w:rPr>
+          <w:lang w:val="pt-PT"/>
+        </w:rPr>
+      </w:pPr>
+    </w:p>
+    <w:p>
+      <w:pPr>
+        <w:rPr>
+          <w:lang w:val="pt-PT"/>
+        </w:rPr>
+      </w:pPr>
+    </w:p>
+    <w:p>
+      <w:pPr>
+        <w:rPr>
+          <w:lang w:val="pt-PT"/>
+        </w:rPr>
+      </w:pPr>
+    </w:p>
+    <w:p>
+      <w:pPr>
+        <w:rPr>
+          <w:lang w:val="pt-PT"/>
+        </w:rPr>
+      </w:pPr>
+    </w:p>
+    <w:p>
+      <w:pPr>
+        <w:rPr>
+          <w:lang w:val="pt-PT"/>
+        </w:rPr>
+      </w:pPr>
+    </w:p>
+    <w:p>
+      <w:pPr>
+        <w:rPr>
+          <w:lang w:val="pt-PT"/>
+        </w:rPr>
+      </w:pPr>
+    </w:p>
+    <w:p>
+      <w:pPr>
         <w:pStyle w:val="Heading1"/>
         <w:ind w:firstLine="720"/>
         <w:rPr>
@@ -11,13 +1477,16 @@
           <w:lang w:val="pt-PT"/>
         </w:rPr>
       </w:pPr>
-      <w:r>
-        <w:rPr>
-          <w:rFonts w:ascii="Times New Roman" w:hAnsi="Times New Roman" w:cs="Times New Roman"/>
-          <w:lang w:val="pt-PT"/>
-        </w:rPr>
+      <w:bookmarkStart w:id="0" w:name="_Toc213009127"/>
+      <w:r>
+        <w:rPr>
+          <w:rFonts w:ascii="Times New Roman" w:hAnsi="Times New Roman" w:cs="Times New Roman"/>
+          <w:lang w:val="pt-PT"/>
+        </w:rPr>
+        <w:lastRenderedPageBreak/>
         <w:t>Introdução</w:t>
       </w:r>
+      <w:bookmarkEnd w:id="0"/>
     </w:p>
     <w:p>
       <w:pPr>
@@ -46,6 +1515,7 @@
           <w:lang w:val="pt-PT"/>
         </w:rPr>
       </w:pPr>
+      <w:bookmarkStart w:id="1" w:name="_Toc213009128"/>
       <w:r>
         <w:rPr>
           <w:rFonts w:ascii="Times New Roman" w:hAnsi="Times New Roman" w:cs="Times New Roman"/>
@@ -63,6 +1533,7 @@
         </w:rPr>
         <w:t>ShellShock</w:t>
       </w:r>
+      <w:bookmarkEnd w:id="1"/>
       <w:proofErr w:type="spellEnd"/>
     </w:p>
     <w:p>
@@ -118,14 +1589,7 @@
           <w:rFonts w:ascii="Times New Roman" w:hAnsi="Times New Roman" w:cs="Times New Roman"/>
           <w:lang w:val="pt-PT"/>
         </w:rPr>
-        <w:t xml:space="preserve"> usada para executar comandos </w:t>
-      </w:r>
-      <w:r>
-        <w:rPr>
-          <w:rFonts w:ascii="Times New Roman" w:hAnsi="Times New Roman" w:cs="Times New Roman"/>
-          <w:lang w:val="pt-PT"/>
-        </w:rPr>
-        <w:t xml:space="preserve">nos terminais de sistemas baseados em </w:t>
+        <w:t xml:space="preserve"> usada para executar comandos nos terminais de sistemas baseados em </w:t>
       </w:r>
       <w:r>
         <w:rPr>
@@ -239,6 +1703,7 @@
           <w:lang w:val="pt-PT"/>
         </w:rPr>
       </w:pPr>
+      <w:bookmarkStart w:id="2" w:name="_Toc213009129"/>
       <w:r>
         <w:rPr>
           <w:rFonts w:ascii="Times New Roman" w:hAnsi="Times New Roman" w:cs="Times New Roman"/>
@@ -253,6 +1718,7 @@
         </w:rPr>
         <w:t xml:space="preserve"> do ambiente</w:t>
       </w:r>
+      <w:bookmarkEnd w:id="2"/>
     </w:p>
     <w:p>
       <w:pPr>
@@ -268,21 +1734,7 @@
           <w:rFonts w:ascii="Times New Roman" w:hAnsi="Times New Roman" w:cs="Times New Roman"/>
           <w:lang w:val="pt-PT"/>
         </w:rPr>
-        <w:t xml:space="preserve">Para estudar esta </w:t>
-      </w:r>
-      <w:r>
-        <w:rPr>
-          <w:rFonts w:ascii="Times New Roman" w:hAnsi="Times New Roman" w:cs="Times New Roman"/>
-          <w:lang w:val="pt-PT"/>
-        </w:rPr>
-        <w:t>vulnerabilidade</w:t>
-      </w:r>
-      <w:r>
-        <w:rPr>
-          <w:rFonts w:ascii="Times New Roman" w:hAnsi="Times New Roman" w:cs="Times New Roman"/>
-          <w:lang w:val="pt-PT"/>
-        </w:rPr>
-        <w:t xml:space="preserve">, o docente disponibilizou uma </w:t>
+        <w:t xml:space="preserve">Para estudar esta vulnerabilidade, o docente disponibilizou uma </w:t>
       </w:r>
       <w:r>
         <w:rPr>
@@ -360,6 +1812,7 @@
         <w:jc w:val="center"/>
         <w:rPr>
           <w:rFonts w:ascii="Times New Roman" w:hAnsi="Times New Roman" w:cs="Times New Roman"/>
+          <w:lang w:val="pt-PT"/>
         </w:rPr>
       </w:pPr>
       <w:r>
@@ -369,7 +1822,7 @@
           <w:lang w:val="pt-PT"/>
         </w:rPr>
         <w:drawing>
-          <wp:inline distT="0" distB="0" distL="0" distR="0" wp14:anchorId="7438DE22" wp14:editId="64B4EA06">
+          <wp:inline distT="0" distB="0" distL="0" distR="0" wp14:anchorId="7438DE22" wp14:editId="7A91595F">
             <wp:extent cx="3333750" cy="2824514"/>
             <wp:effectExtent l="19050" t="19050" r="19050" b="13970"/>
             <wp:docPr id="797099606" name="Picture 1" descr="A screenshot of a computer screen&#10;&#10;AI-generated content may be incorrect."/>
@@ -384,7 +1837,7 @@
                     <pic:cNvPicPr/>
                   </pic:nvPicPr>
                   <pic:blipFill>
-                    <a:blip r:embed="rId5" cstate="print">
+                    <a:blip r:embed="rId8" cstate="print">
                       <a:extLst>
                         <a:ext uri="{28A0092B-C50C-407E-A947-70E740481C1C}">
                           <a14:useLocalDpi xmlns:a14="http://schemas.microsoft.com/office/drawing/2010/main" val="0"/>
@@ -427,45 +1880,39 @@
           <w:lang w:val="pt-PT"/>
         </w:rPr>
       </w:pPr>
-      <w:proofErr w:type="spellStart"/>
       <w:r>
         <w:rPr>
           <w:rFonts w:ascii="Times New Roman" w:hAnsi="Times New Roman" w:cs="Times New Roman"/>
           <w:i w:val="0"/>
           <w:iCs w:val="0"/>
-        </w:rPr>
-        <w:t>Figura</w:t>
-      </w:r>
-      <w:proofErr w:type="spellEnd"/>
+          <w:lang w:val="pt-PT"/>
+        </w:rPr>
+        <w:t xml:space="preserve">Figura </w:t>
+      </w:r>
       <w:r>
         <w:rPr>
           <w:rFonts w:ascii="Times New Roman" w:hAnsi="Times New Roman" w:cs="Times New Roman"/>
           <w:i w:val="0"/>
           <w:iCs w:val="0"/>
-        </w:rPr>
-        <w:t xml:space="preserve"> </w:t>
+          <w:lang w:val="pt-PT"/>
+        </w:rPr>
+        <w:fldChar w:fldCharType="begin"/>
       </w:r>
       <w:r>
         <w:rPr>
           <w:rFonts w:ascii="Times New Roman" w:hAnsi="Times New Roman" w:cs="Times New Roman"/>
           <w:i w:val="0"/>
           <w:iCs w:val="0"/>
-        </w:rPr>
-        <w:fldChar w:fldCharType="begin"/>
+          <w:lang w:val="pt-PT"/>
+        </w:rPr>
+        <w:instrText xml:space="preserve"> SEQ Figura \* ARABIC </w:instrText>
       </w:r>
       <w:r>
         <w:rPr>
           <w:rFonts w:ascii="Times New Roman" w:hAnsi="Times New Roman" w:cs="Times New Roman"/>
           <w:i w:val="0"/>
           <w:iCs w:val="0"/>
-        </w:rPr>
-        <w:instrText xml:space="preserve"> SEQ Figura \* ARABIC </w:instrText>
-      </w:r>
-      <w:r>
-        <w:rPr>
-          <w:rFonts w:ascii="Times New Roman" w:hAnsi="Times New Roman" w:cs="Times New Roman"/>
-          <w:i w:val="0"/>
-          <w:iCs w:val="0"/>
+          <w:lang w:val="pt-PT"/>
         </w:rPr>
         <w:fldChar w:fldCharType="separate"/>
       </w:r>
@@ -475,6 +1922,7 @@
           <w:i w:val="0"/>
           <w:iCs w:val="0"/>
           <w:noProof/>
+          <w:lang w:val="pt-PT"/>
         </w:rPr>
         <w:t>1</w:t>
       </w:r>
@@ -483,6 +1931,7 @@
           <w:rFonts w:ascii="Times New Roman" w:hAnsi="Times New Roman" w:cs="Times New Roman"/>
           <w:i w:val="0"/>
           <w:iCs w:val="0"/>
+          <w:lang w:val="pt-PT"/>
         </w:rPr>
         <w:fldChar w:fldCharType="end"/>
       </w:r>
@@ -491,6 +1940,7 @@
           <w:rFonts w:ascii="Times New Roman" w:hAnsi="Times New Roman" w:cs="Times New Roman"/>
           <w:i w:val="0"/>
           <w:iCs w:val="0"/>
+          <w:lang w:val="pt-PT"/>
         </w:rPr>
         <w:t xml:space="preserve"> - /</w:t>
       </w:r>
@@ -500,6 +1950,7 @@
           <w:rFonts w:ascii="Times New Roman" w:hAnsi="Times New Roman" w:cs="Times New Roman"/>
           <w:i w:val="0"/>
           <w:iCs w:val="0"/>
+          <w:lang w:val="pt-PT"/>
         </w:rPr>
         <w:t>cgi</w:t>
       </w:r>
@@ -509,6 +1960,7 @@
           <w:rFonts w:ascii="Times New Roman" w:hAnsi="Times New Roman" w:cs="Times New Roman"/>
           <w:i w:val="0"/>
           <w:iCs w:val="0"/>
+          <w:lang w:val="pt-PT"/>
         </w:rPr>
         <w:t>-bin/</w:t>
       </w:r>
@@ -518,6 +1970,7 @@
           <w:rFonts w:ascii="Times New Roman" w:hAnsi="Times New Roman" w:cs="Times New Roman"/>
           <w:i w:val="0"/>
           <w:iCs w:val="0"/>
+          <w:lang w:val="pt-PT"/>
         </w:rPr>
         <w:t>getenv.cgi</w:t>
       </w:r>
@@ -529,6 +1982,7 @@
         <w:jc w:val="center"/>
         <w:rPr>
           <w:rFonts w:ascii="Times New Roman" w:hAnsi="Times New Roman" w:cs="Times New Roman"/>
+          <w:lang w:val="pt-PT"/>
         </w:rPr>
       </w:pPr>
       <w:r>
@@ -553,7 +2007,7 @@
                     <pic:cNvPicPr/>
                   </pic:nvPicPr>
                   <pic:blipFill>
-                    <a:blip r:embed="rId6">
+                    <a:blip r:embed="rId9">
                       <a:extLst>
                         <a:ext uri="{28A0092B-C50C-407E-A947-70E740481C1C}">
                           <a14:useLocalDpi xmlns:a14="http://schemas.microsoft.com/office/drawing/2010/main" val="0"/>
@@ -610,6 +2064,7 @@
           <w:rFonts w:ascii="Times New Roman" w:hAnsi="Times New Roman" w:cs="Times New Roman"/>
           <w:i w:val="0"/>
           <w:iCs w:val="0"/>
+          <w:lang w:val="pt-PT"/>
         </w:rPr>
         <w:fldChar w:fldCharType="begin"/>
       </w:r>
@@ -627,6 +2082,7 @@
           <w:rFonts w:ascii="Times New Roman" w:hAnsi="Times New Roman" w:cs="Times New Roman"/>
           <w:i w:val="0"/>
           <w:iCs w:val="0"/>
+          <w:lang w:val="pt-PT"/>
         </w:rPr>
         <w:fldChar w:fldCharType="separate"/>
       </w:r>
@@ -645,6 +2101,7 @@
           <w:rFonts w:ascii="Times New Roman" w:hAnsi="Times New Roman" w:cs="Times New Roman"/>
           <w:i w:val="0"/>
           <w:iCs w:val="0"/>
+          <w:lang w:val="pt-PT"/>
         </w:rPr>
         <w:fldChar w:fldCharType="end"/>
       </w:r>
@@ -655,16 +2112,7 @@
           <w:iCs w:val="0"/>
           <w:lang w:val="pt-PT"/>
         </w:rPr>
-        <w:t xml:space="preserve"> - </w:t>
-      </w:r>
-      <w:r>
-        <w:rPr>
-          <w:rFonts w:ascii="Times New Roman" w:hAnsi="Times New Roman" w:cs="Times New Roman"/>
-          <w:i w:val="0"/>
-          <w:iCs w:val="0"/>
-          <w:lang w:val="pt-PT"/>
-        </w:rPr>
-        <w:t>/</w:t>
+        <w:t xml:space="preserve"> - /</w:t>
       </w:r>
       <w:proofErr w:type="spellStart"/>
       <w:r>
@@ -770,6 +2218,7 @@
           <w:lang w:val="pt-PT"/>
         </w:rPr>
       </w:pPr>
+      <w:bookmarkStart w:id="3" w:name="_Toc213009130"/>
       <w:r>
         <w:rPr>
           <w:rFonts w:ascii="Times New Roman" w:hAnsi="Times New Roman" w:cs="Times New Roman"/>
@@ -778,6 +2227,7 @@
         <w:lastRenderedPageBreak/>
         <w:t>Vulnerabilidade</w:t>
       </w:r>
+      <w:bookmarkEnd w:id="3"/>
     </w:p>
     <w:p>
       <w:pPr>
@@ -889,16 +2339,7 @@
           <w:iCs/>
           <w:lang w:val="pt-PT"/>
         </w:rPr>
-        <w:t xml:space="preserve"> via</w:t>
-      </w:r>
-      <w:r>
-        <w:rPr>
-          <w:rFonts w:ascii="Times New Roman" w:hAnsi="Times New Roman" w:cs="Times New Roman"/>
-          <w:i/>
-          <w:iCs/>
-          <w:lang w:val="pt-PT"/>
-        </w:rPr>
-        <w:t xml:space="preserve"> </w:t>
+        <w:t xml:space="preserve"> via </w:t>
       </w:r>
       <w:proofErr w:type="spellStart"/>
       <w:r>
@@ -1460,6 +2901,7 @@
           <w:lang w:val="pt-PT"/>
         </w:rPr>
       </w:pPr>
+      <w:bookmarkStart w:id="4" w:name="_Toc213009131"/>
       <w:r>
         <w:rPr>
           <w:rFonts w:ascii="Times New Roman" w:hAnsi="Times New Roman" w:cs="Times New Roman"/>
@@ -1467,6 +2909,7 @@
         </w:rPr>
         <w:t>Explorar a vulnerabilidade</w:t>
       </w:r>
+      <w:bookmarkEnd w:id="4"/>
     </w:p>
     <w:p>
       <w:pPr>
@@ -1615,8 +3058,9 @@
           <w:bCs/>
           <w:lang w:val="pt-PT"/>
         </w:rPr>
-        <w:t>; };</w:t>
-      </w:r>
+        <w:t>; }; /bin/</w:t>
+      </w:r>
+      <w:proofErr w:type="spellStart"/>
       <w:r>
         <w:rPr>
           <w:rFonts w:ascii="Times New Roman" w:hAnsi="Times New Roman" w:cs="Times New Roman"/>
@@ -1624,9 +3068,9 @@
           <w:bCs/>
           <w:lang w:val="pt-PT"/>
         </w:rPr>
-        <w:t xml:space="preserve"> /bin/</w:t>
-      </w:r>
-      <w:proofErr w:type="spellStart"/>
+        <w:t>bash</w:t>
+      </w:r>
+      <w:proofErr w:type="spellEnd"/>
       <w:r>
         <w:rPr>
           <w:rFonts w:ascii="Times New Roman" w:hAnsi="Times New Roman" w:cs="Times New Roman"/>
@@ -1634,16 +3078,6 @@
           <w:bCs/>
           <w:lang w:val="pt-PT"/>
         </w:rPr>
-        <w:t>bash</w:t>
-      </w:r>
-      <w:proofErr w:type="spellEnd"/>
-      <w:r>
-        <w:rPr>
-          <w:rFonts w:ascii="Times New Roman" w:hAnsi="Times New Roman" w:cs="Times New Roman"/>
-          <w:b/>
-          <w:bCs/>
-          <w:lang w:val="pt-PT"/>
-        </w:rPr>
         <w:t xml:space="preserve"> -c “COMANDO”</w:t>
       </w:r>
       <w:r>
@@ -1652,6 +3086,13 @@
           <w:lang w:val="pt-PT"/>
         </w:rPr>
         <w:t>.</w:t>
+      </w:r>
+      <w:r>
+        <w:rPr>
+          <w:rFonts w:ascii="Times New Roman" w:hAnsi="Times New Roman" w:cs="Times New Roman"/>
+          <w:lang w:val="pt-PT"/>
+        </w:rPr>
+        <w:t xml:space="preserve"> </w:t>
       </w:r>
     </w:p>
     <w:p>
@@ -1660,6 +3101,7 @@
         <w:jc w:val="center"/>
         <w:rPr>
           <w:rFonts w:ascii="Times New Roman" w:hAnsi="Times New Roman" w:cs="Times New Roman"/>
+          <w:lang w:val="pt-PT"/>
         </w:rPr>
       </w:pPr>
       <w:r>
@@ -1686,7 +3128,7 @@
                     <pic:cNvPicPr/>
                   </pic:nvPicPr>
                   <pic:blipFill>
-                    <a:blip r:embed="rId7" cstate="print">
+                    <a:blip r:embed="rId10" cstate="print">
                       <a:extLst>
                         <a:ext uri="{28A0092B-C50C-407E-A947-70E740481C1C}">
                           <a14:useLocalDpi xmlns:a14="http://schemas.microsoft.com/office/drawing/2010/main" val="0"/>
@@ -1743,6 +3185,7 @@
           <w:rFonts w:ascii="Times New Roman" w:hAnsi="Times New Roman" w:cs="Times New Roman"/>
           <w:i w:val="0"/>
           <w:iCs w:val="0"/>
+          <w:lang w:val="pt-PT"/>
         </w:rPr>
         <w:fldChar w:fldCharType="begin"/>
       </w:r>
@@ -1760,6 +3203,7 @@
           <w:rFonts w:ascii="Times New Roman" w:hAnsi="Times New Roman" w:cs="Times New Roman"/>
           <w:i w:val="0"/>
           <w:iCs w:val="0"/>
+          <w:lang w:val="pt-PT"/>
         </w:rPr>
         <w:fldChar w:fldCharType="separate"/>
       </w:r>
@@ -1778,6 +3222,7 @@
           <w:rFonts w:ascii="Times New Roman" w:hAnsi="Times New Roman" w:cs="Times New Roman"/>
           <w:i w:val="0"/>
           <w:iCs w:val="0"/>
+          <w:lang w:val="pt-PT"/>
         </w:rPr>
         <w:fldChar w:fldCharType="end"/>
       </w:r>
@@ -1809,6 +3254,7 @@
     </w:p>
     <w:p>
       <w:pPr>
+        <w:ind w:firstLine="720"/>
         <w:jc w:val="both"/>
         <w:rPr>
           <w:rFonts w:ascii="Times New Roman" w:hAnsi="Times New Roman" w:cs="Times New Roman"/>
@@ -1820,7 +3266,6 @@
           <w:rFonts w:ascii="Times New Roman" w:hAnsi="Times New Roman" w:cs="Times New Roman"/>
           <w:lang w:val="pt-PT"/>
         </w:rPr>
-        <w:tab/>
         <w:t xml:space="preserve">Na figura 3, é possível observar o uso da </w:t>
       </w:r>
       <w:proofErr w:type="spellStart"/>
@@ -1916,6 +3361,7 @@
         <w:jc w:val="center"/>
         <w:rPr>
           <w:rFonts w:ascii="Times New Roman" w:hAnsi="Times New Roman" w:cs="Times New Roman"/>
+          <w:lang w:val="pt-PT"/>
         </w:rPr>
       </w:pPr>
       <w:r>
@@ -1940,7 +3386,7 @@
                     <pic:cNvPicPr/>
                   </pic:nvPicPr>
                   <pic:blipFill>
-                    <a:blip r:embed="rId8">
+                    <a:blip r:embed="rId11">
                       <a:extLst>
                         <a:ext uri="{28A0092B-C50C-407E-A947-70E740481C1C}">
                           <a14:useLocalDpi xmlns:a14="http://schemas.microsoft.com/office/drawing/2010/main" val="0"/>
@@ -1997,6 +3443,7 @@
           <w:rFonts w:ascii="Times New Roman" w:hAnsi="Times New Roman" w:cs="Times New Roman"/>
           <w:i w:val="0"/>
           <w:iCs w:val="0"/>
+          <w:lang w:val="pt-PT"/>
         </w:rPr>
         <w:fldChar w:fldCharType="begin"/>
       </w:r>
@@ -2014,6 +3461,7 @@
           <w:rFonts w:ascii="Times New Roman" w:hAnsi="Times New Roman" w:cs="Times New Roman"/>
           <w:i w:val="0"/>
           <w:iCs w:val="0"/>
+          <w:lang w:val="pt-PT"/>
         </w:rPr>
         <w:fldChar w:fldCharType="separate"/>
       </w:r>
@@ -2032,6 +3480,7 @@
           <w:rFonts w:ascii="Times New Roman" w:hAnsi="Times New Roman" w:cs="Times New Roman"/>
           <w:i w:val="0"/>
           <w:iCs w:val="0"/>
+          <w:lang w:val="pt-PT"/>
         </w:rPr>
         <w:fldChar w:fldCharType="end"/>
       </w:r>
@@ -2075,35 +3524,14 @@
           <w:rFonts w:ascii="Times New Roman" w:hAnsi="Times New Roman" w:cs="Times New Roman"/>
           <w:lang w:val="pt-PT"/>
         </w:rPr>
-        <w:t xml:space="preserve">Seguindo </w:t>
-      </w:r>
-      <w:r>
-        <w:rPr>
-          <w:rFonts w:ascii="Times New Roman" w:hAnsi="Times New Roman" w:cs="Times New Roman"/>
-          <w:lang w:val="pt-PT"/>
-        </w:rPr>
-        <w:t>o</w:t>
-      </w:r>
-      <w:r>
-        <w:rPr>
-          <w:rFonts w:ascii="Times New Roman" w:hAnsi="Times New Roman" w:cs="Times New Roman"/>
-          <w:lang w:val="pt-PT"/>
-        </w:rPr>
-        <w:t xml:space="preserve"> enunciado do docente</w:t>
-      </w:r>
-      <w:r>
-        <w:rPr>
-          <w:rFonts w:ascii="Times New Roman" w:hAnsi="Times New Roman" w:cs="Times New Roman"/>
-          <w:lang w:val="pt-PT"/>
-        </w:rPr>
-        <w:t xml:space="preserve"> (alínea 2b)</w:t>
-      </w:r>
-      <w:r>
-        <w:rPr>
-          <w:rFonts w:ascii="Times New Roman" w:hAnsi="Times New Roman" w:cs="Times New Roman"/>
-          <w:lang w:val="pt-PT"/>
-        </w:rPr>
-        <w:t xml:space="preserve">, experimentou-se então criar um ficheiro na pasta </w:t>
+        <w:t>Seguindo o</w:t>
+      </w:r>
+      <w:r>
+        <w:rPr>
+          <w:rFonts w:ascii="Times New Roman" w:hAnsi="Times New Roman" w:cs="Times New Roman"/>
+          <w:lang w:val="pt-PT"/>
+        </w:rPr>
+        <w:t xml:space="preserve"> enunciado do docente (alínea 2b), experimentou-se então criar um ficheiro na pasta </w:t>
       </w:r>
       <w:proofErr w:type="spellStart"/>
       <w:r>
@@ -2139,6 +3567,7 @@
         <w:jc w:val="center"/>
         <w:rPr>
           <w:rFonts w:ascii="Times New Roman" w:hAnsi="Times New Roman" w:cs="Times New Roman"/>
+          <w:lang w:val="pt-PT"/>
         </w:rPr>
       </w:pPr>
       <w:r>
@@ -2163,7 +3592,7 @@
                     <pic:cNvPicPr/>
                   </pic:nvPicPr>
                   <pic:blipFill>
-                    <a:blip r:embed="rId9">
+                    <a:blip r:embed="rId12">
                       <a:extLst>
                         <a:ext uri="{28A0092B-C50C-407E-A947-70E740481C1C}">
                           <a14:useLocalDpi xmlns:a14="http://schemas.microsoft.com/office/drawing/2010/main" val="0"/>
@@ -2220,6 +3649,7 @@
           <w:rFonts w:ascii="Times New Roman" w:hAnsi="Times New Roman" w:cs="Times New Roman"/>
           <w:i w:val="0"/>
           <w:iCs w:val="0"/>
+          <w:lang w:val="pt-PT"/>
         </w:rPr>
         <w:fldChar w:fldCharType="begin"/>
       </w:r>
@@ -2237,6 +3667,7 @@
           <w:rFonts w:ascii="Times New Roman" w:hAnsi="Times New Roman" w:cs="Times New Roman"/>
           <w:i w:val="0"/>
           <w:iCs w:val="0"/>
+          <w:lang w:val="pt-PT"/>
         </w:rPr>
         <w:fldChar w:fldCharType="separate"/>
       </w:r>
@@ -2255,6 +3686,7 @@
           <w:rFonts w:ascii="Times New Roman" w:hAnsi="Times New Roman" w:cs="Times New Roman"/>
           <w:i w:val="0"/>
           <w:iCs w:val="0"/>
+          <w:lang w:val="pt-PT"/>
         </w:rPr>
         <w:fldChar w:fldCharType="end"/>
       </w:r>
@@ -2282,14 +3714,7 @@
           <w:lang w:val="pt-PT"/>
         </w:rPr>
         <w:tab/>
-        <w:t>Na figura 5, podemos confirmar, dentro do contentor, que o novo</w:t>
-      </w:r>
-      <w:r>
-        <w:rPr>
-          <w:rFonts w:ascii="Times New Roman" w:hAnsi="Times New Roman" w:cs="Times New Roman"/>
-          <w:lang w:val="pt-PT"/>
-        </w:rPr>
-        <w:t xml:space="preserve"> ficheiro “NOVAPASTAAQUI” foi criado na pasta </w:t>
+        <w:t xml:space="preserve">Na figura 5, podemos confirmar, dentro do contentor, que o novo ficheiro “NOVAPASTAAQUI” foi criado na pasta </w:t>
       </w:r>
       <w:proofErr w:type="spellStart"/>
       <w:r>
@@ -2385,63 +3810,7 @@
           <w:rFonts w:ascii="Times New Roman" w:hAnsi="Times New Roman" w:cs="Times New Roman"/>
           <w:lang w:val="pt-PT"/>
         </w:rPr>
-        <w:t xml:space="preserve"> do servidor. Após </w:t>
-      </w:r>
-      <w:r>
-        <w:rPr>
-          <w:rFonts w:ascii="Times New Roman" w:hAnsi="Times New Roman" w:cs="Times New Roman"/>
-          <w:lang w:val="pt-PT"/>
-        </w:rPr>
-        <w:t>testes</w:t>
-      </w:r>
-      <w:r>
-        <w:rPr>
-          <w:rFonts w:ascii="Times New Roman" w:hAnsi="Times New Roman" w:cs="Times New Roman"/>
-          <w:lang w:val="pt-PT"/>
-        </w:rPr>
-        <w:t xml:space="preserve">, </w:t>
-      </w:r>
-      <w:r>
-        <w:rPr>
-          <w:rFonts w:ascii="Times New Roman" w:hAnsi="Times New Roman" w:cs="Times New Roman"/>
-          <w:lang w:val="pt-PT"/>
-        </w:rPr>
-        <w:t xml:space="preserve">concluiu-se </w:t>
-      </w:r>
-      <w:r>
-        <w:rPr>
-          <w:rFonts w:ascii="Times New Roman" w:hAnsi="Times New Roman" w:cs="Times New Roman"/>
-          <w:lang w:val="pt-PT"/>
-        </w:rPr>
-        <w:t xml:space="preserve">que não é possível, porque este ficheiro só pode ser </w:t>
-      </w:r>
-      <w:r>
-        <w:rPr>
-          <w:rFonts w:ascii="Times New Roman" w:hAnsi="Times New Roman" w:cs="Times New Roman"/>
-          <w:lang w:val="pt-PT"/>
-        </w:rPr>
-        <w:t xml:space="preserve">por utilizadores com </w:t>
-      </w:r>
-      <w:r>
-        <w:rPr>
-          <w:rFonts w:ascii="Times New Roman" w:hAnsi="Times New Roman" w:cs="Times New Roman"/>
-          <w:lang w:val="pt-PT"/>
-        </w:rPr>
-        <w:t xml:space="preserve">permissões </w:t>
-      </w:r>
-      <w:r>
-        <w:rPr>
-          <w:rFonts w:ascii="Times New Roman" w:hAnsi="Times New Roman" w:cs="Times New Roman"/>
-          <w:lang w:val="pt-PT"/>
-        </w:rPr>
-        <w:t>adequadas</w:t>
-      </w:r>
-      <w:r>
-        <w:rPr>
-          <w:rFonts w:ascii="Times New Roman" w:hAnsi="Times New Roman" w:cs="Times New Roman"/>
-          <w:lang w:val="pt-PT"/>
-        </w:rPr>
-        <w:t xml:space="preserve">, neste caso, o utilizador </w:t>
+        <w:t xml:space="preserve"> do servidor. Após testes, concluiu-se que não é possível, porque este ficheiro só pode ser por utilizadores com permissões adequadas, neste caso, o utilizador </w:t>
       </w:r>
       <w:proofErr w:type="spellStart"/>
       <w:r>
@@ -2459,28 +3828,93 @@
           <w:rFonts w:ascii="Times New Roman" w:hAnsi="Times New Roman" w:cs="Times New Roman"/>
           <w:lang w:val="pt-PT"/>
         </w:rPr>
-        <w:t xml:space="preserve">. Esta vulnerabilidade permite </w:t>
-      </w:r>
-      <w:r>
-        <w:rPr>
-          <w:rFonts w:ascii="Times New Roman" w:hAnsi="Times New Roman" w:cs="Times New Roman"/>
-          <w:lang w:val="pt-PT"/>
-        </w:rPr>
-        <w:t>a execução de comandos</w:t>
-      </w:r>
-      <w:r>
-        <w:rPr>
-          <w:rFonts w:ascii="Times New Roman" w:hAnsi="Times New Roman" w:cs="Times New Roman"/>
-          <w:lang w:val="pt-PT"/>
-        </w:rPr>
-        <w:t xml:space="preserve">, mas não </w:t>
-      </w:r>
-      <w:r>
-        <w:rPr>
-          <w:rFonts w:ascii="Times New Roman" w:hAnsi="Times New Roman" w:cs="Times New Roman"/>
-          <w:lang w:val="pt-PT"/>
-        </w:rPr>
-        <w:t>anula a necessidade de permissões para ler ficheiros protegidos</w:t>
+        <w:t xml:space="preserve">. Esta vulnerabilidade permite a execução de comandos, mas não anula a necessidade de permissões para ler ficheiros protegidos. </w:t>
+      </w:r>
+      <w:r>
+        <w:rPr>
+          <w:rFonts w:ascii="Times New Roman" w:hAnsi="Times New Roman" w:cs="Times New Roman"/>
+          <w:lang w:val="pt-PT"/>
+        </w:rPr>
+        <w:t xml:space="preserve"> </w:t>
+      </w:r>
+    </w:p>
+    <w:p>
+      <w:pPr>
+        <w:ind w:firstLine="720"/>
+        <w:jc w:val="both"/>
+        <w:rPr>
+          <w:rFonts w:ascii="Times New Roman" w:hAnsi="Times New Roman" w:cs="Times New Roman"/>
+          <w:lang w:val="pt-PT"/>
+        </w:rPr>
+      </w:pPr>
+      <w:r>
+        <w:rPr>
+          <w:rFonts w:ascii="Times New Roman" w:hAnsi="Times New Roman" w:cs="Times New Roman"/>
+          <w:lang w:val="pt-PT"/>
+        </w:rPr>
+        <w:t xml:space="preserve">Por fim (alínea 2d), é questionado se é possível explorar esta vulnerabilidade através da variável de ambiente </w:t>
+      </w:r>
+      <w:r>
+        <w:rPr>
+          <w:rFonts w:ascii="Times New Roman" w:hAnsi="Times New Roman" w:cs="Times New Roman"/>
+          <w:i/>
+          <w:iCs/>
+          <w:lang w:val="pt-PT"/>
+        </w:rPr>
+        <w:t>QUERY_STRING</w:t>
+      </w:r>
+      <w:r>
+        <w:rPr>
+          <w:rFonts w:ascii="Times New Roman" w:hAnsi="Times New Roman" w:cs="Times New Roman"/>
+          <w:lang w:val="pt-PT"/>
+        </w:rPr>
+        <w:t>, que é usada para guardar os dados enviados num pedido HTTP GET no URL após a marca ‘?’.</w:t>
+      </w:r>
+      <w:r>
+        <w:rPr>
+          <w:rFonts w:ascii="Times New Roman" w:hAnsi="Times New Roman" w:cs="Times New Roman"/>
+          <w:lang w:val="pt-PT"/>
+        </w:rPr>
+        <w:t xml:space="preserve"> Este método </w:t>
+      </w:r>
+      <w:r>
+        <w:rPr>
+          <w:rFonts w:ascii="Times New Roman" w:hAnsi="Times New Roman" w:cs="Times New Roman"/>
+          <w:lang w:val="pt-PT"/>
+        </w:rPr>
+        <w:t xml:space="preserve">poderia ser usado para a mesma vulnerabilidade porque o resultado da </w:t>
+      </w:r>
+      <w:proofErr w:type="spellStart"/>
+      <w:r>
+        <w:rPr>
+          <w:rFonts w:ascii="Times New Roman" w:hAnsi="Times New Roman" w:cs="Times New Roman"/>
+          <w:i/>
+          <w:iCs/>
+          <w:lang w:val="pt-PT"/>
+        </w:rPr>
+        <w:t>query</w:t>
+      </w:r>
+      <w:proofErr w:type="spellEnd"/>
+      <w:r>
+        <w:rPr>
+          <w:rFonts w:ascii="Times New Roman" w:hAnsi="Times New Roman" w:cs="Times New Roman"/>
+          <w:lang w:val="pt-PT"/>
+        </w:rPr>
+        <w:t xml:space="preserve"> é guardado na </w:t>
+      </w:r>
+      <w:r>
+        <w:rPr>
+          <w:rFonts w:ascii="Times New Roman" w:hAnsi="Times New Roman" w:cs="Times New Roman"/>
+          <w:lang w:val="pt-PT"/>
+        </w:rPr>
+        <w:t>variável</w:t>
+      </w:r>
+      <w:r>
+        <w:rPr>
+          <w:rFonts w:ascii="Times New Roman" w:hAnsi="Times New Roman" w:cs="Times New Roman"/>
+          <w:lang w:val="pt-PT"/>
+        </w:rPr>
+        <w:t xml:space="preserve"> de ambiente QUERY_STRING</w:t>
       </w:r>
       <w:r>
         <w:rPr>
@@ -2489,16 +3923,10 @@
         </w:rPr>
         <w:t xml:space="preserve">. </w:t>
       </w:r>
-      <w:r>
-        <w:rPr>
-          <w:rFonts w:ascii="Times New Roman" w:hAnsi="Times New Roman" w:cs="Times New Roman"/>
-          <w:lang w:val="pt-PT"/>
-        </w:rPr>
-        <w:t xml:space="preserve"> </w:t>
-      </w:r>
-    </w:p>
-    <w:p>
-      <w:pPr>
+    </w:p>
+    <w:p>
+      <w:pPr>
+        <w:ind w:firstLine="720"/>
         <w:jc w:val="both"/>
         <w:rPr>
           <w:rFonts w:ascii="Times New Roman" w:hAnsi="Times New Roman" w:cs="Times New Roman"/>
@@ -2510,134 +3938,38 @@
           <w:rFonts w:ascii="Times New Roman" w:hAnsi="Times New Roman" w:cs="Times New Roman"/>
           <w:lang w:val="pt-PT"/>
         </w:rPr>
-        <w:tab/>
-        <w:t>Por fim (alínea 2d)</w:t>
-      </w:r>
-      <w:r>
-        <w:rPr>
-          <w:rFonts w:ascii="Times New Roman" w:hAnsi="Times New Roman" w:cs="Times New Roman"/>
-          <w:lang w:val="pt-PT"/>
-        </w:rPr>
-        <w:t>,</w:t>
-      </w:r>
-      <w:r>
-        <w:rPr>
-          <w:rFonts w:ascii="Times New Roman" w:hAnsi="Times New Roman" w:cs="Times New Roman"/>
-          <w:lang w:val="pt-PT"/>
-        </w:rPr>
-        <w:t xml:space="preserve"> é questionado se é possível explorar esta vulnerabilidade através da variável de ambiente </w:t>
-      </w:r>
-      <w:r>
-        <w:rPr>
-          <w:rFonts w:ascii="Times New Roman" w:hAnsi="Times New Roman" w:cs="Times New Roman"/>
-          <w:i/>
-          <w:iCs/>
-          <w:lang w:val="pt-PT"/>
-        </w:rPr>
-        <w:t>QUERY_STRING</w:t>
-      </w:r>
-      <w:r>
-        <w:rPr>
-          <w:rFonts w:ascii="Times New Roman" w:hAnsi="Times New Roman" w:cs="Times New Roman"/>
-          <w:lang w:val="pt-PT"/>
-        </w:rPr>
-        <w:t xml:space="preserve">, que é usada para guardar os dados enviados num pedido </w:t>
-      </w:r>
-      <w:r>
-        <w:rPr>
-          <w:rFonts w:ascii="Times New Roman" w:hAnsi="Times New Roman" w:cs="Times New Roman"/>
-          <w:lang w:val="pt-PT"/>
-        </w:rPr>
-        <w:t>HTTP GET no URL após a marca ‘?’</w:t>
-      </w:r>
-      <w:r>
-        <w:rPr>
-          <w:rFonts w:ascii="Times New Roman" w:hAnsi="Times New Roman" w:cs="Times New Roman"/>
-          <w:lang w:val="pt-PT"/>
-        </w:rPr>
-        <w:t>.</w:t>
-      </w:r>
-    </w:p>
-    <w:p>
-      <w:pPr>
-        <w:jc w:val="both"/>
-        <w:rPr>
-          <w:rFonts w:ascii="Times New Roman" w:hAnsi="Times New Roman" w:cs="Times New Roman"/>
-          <w:lang w:val="pt-PT"/>
-        </w:rPr>
-      </w:pPr>
-      <w:r>
-        <w:rPr>
-          <w:rFonts w:ascii="Times New Roman" w:hAnsi="Times New Roman" w:cs="Times New Roman"/>
-          <w:highlight w:val="yellow"/>
-          <w:lang w:val="pt-PT"/>
-        </w:rPr>
-        <w:t xml:space="preserve">poderia ser usado para a mesma </w:t>
-      </w:r>
-      <w:r>
-        <w:rPr>
-          <w:rFonts w:ascii="Times New Roman" w:hAnsi="Times New Roman" w:cs="Times New Roman"/>
-          <w:highlight w:val="yellow"/>
-          <w:lang w:val="pt-PT"/>
-        </w:rPr>
-        <w:t>vulnerabilidade</w:t>
-      </w:r>
-      <w:r>
-        <w:rPr>
-          <w:rFonts w:ascii="Times New Roman" w:hAnsi="Times New Roman" w:cs="Times New Roman"/>
-          <w:highlight w:val="yellow"/>
-          <w:lang w:val="pt-PT"/>
-        </w:rPr>
-        <w:t xml:space="preserve"> porque o resultado da </w:t>
-      </w:r>
-      <w:proofErr w:type="spellStart"/>
-      <w:r>
-        <w:rPr>
-          <w:rFonts w:ascii="Times New Roman" w:hAnsi="Times New Roman" w:cs="Times New Roman"/>
-          <w:highlight w:val="yellow"/>
-          <w:lang w:val="pt-PT"/>
-        </w:rPr>
-        <w:t>query</w:t>
-      </w:r>
-      <w:proofErr w:type="spellEnd"/>
-      <w:r>
-        <w:rPr>
-          <w:rFonts w:ascii="Times New Roman" w:hAnsi="Times New Roman" w:cs="Times New Roman"/>
-          <w:highlight w:val="yellow"/>
-          <w:lang w:val="pt-PT"/>
-        </w:rPr>
-        <w:t xml:space="preserve"> é guardado na </w:t>
-      </w:r>
-      <w:proofErr w:type="spellStart"/>
-      <w:r>
-        <w:rPr>
-          <w:rFonts w:ascii="Times New Roman" w:hAnsi="Times New Roman" w:cs="Times New Roman"/>
-          <w:highlight w:val="yellow"/>
-          <w:lang w:val="pt-PT"/>
-        </w:rPr>
-        <w:t>variavel</w:t>
-      </w:r>
-      <w:proofErr w:type="spellEnd"/>
-      <w:r>
-        <w:rPr>
-          <w:rFonts w:ascii="Times New Roman" w:hAnsi="Times New Roman" w:cs="Times New Roman"/>
-          <w:highlight w:val="yellow"/>
-          <w:lang w:val="pt-PT"/>
-        </w:rPr>
-        <w:t xml:space="preserve"> de ambiente QUERY_STRING,</w:t>
-      </w:r>
-      <w:r>
-        <w:rPr>
-          <w:rFonts w:ascii="Times New Roman" w:hAnsi="Times New Roman" w:cs="Times New Roman"/>
-          <w:highlight w:val="yellow"/>
-          <w:lang w:val="pt-PT"/>
-        </w:rPr>
-        <w:t xml:space="preserve"> </w:t>
-      </w:r>
-      <w:r>
-        <w:rPr>
-          <w:rFonts w:ascii="Times New Roman" w:hAnsi="Times New Roman" w:cs="Times New Roman"/>
-          <w:highlight w:val="yellow"/>
+        <w:t xml:space="preserve">Após alguns testes parece não ser possível (testado no </w:t>
+      </w:r>
+      <w:proofErr w:type="gramStart"/>
+      <w:r>
+        <w:rPr>
+          <w:rFonts w:ascii="Times New Roman" w:hAnsi="Times New Roman" w:cs="Times New Roman"/>
+          <w:i/>
+          <w:iCs/>
+          <w:lang w:val="pt-PT"/>
+        </w:rPr>
+        <w:t xml:space="preserve">browser </w:t>
+      </w:r>
+      <w:r>
+        <w:rPr>
+          <w:rFonts w:ascii="Times New Roman" w:hAnsi="Times New Roman" w:cs="Times New Roman"/>
+          <w:lang w:val="pt-PT"/>
+        </w:rPr>
+        <w:t>Brave</w:t>
+      </w:r>
+      <w:proofErr w:type="gramEnd"/>
+      <w:r>
+        <w:rPr>
+          <w:rFonts w:ascii="Times New Roman" w:hAnsi="Times New Roman" w:cs="Times New Roman"/>
+          <w:i/>
+          <w:iCs/>
+          <w:lang w:val="pt-PT"/>
+        </w:rPr>
+        <w:t xml:space="preserve">) </w:t>
+      </w:r>
+      <w:r>
+        <w:rPr>
+          <w:rFonts w:ascii="Times New Roman" w:hAnsi="Times New Roman" w:cs="Times New Roman"/>
           <w:lang w:val="pt-PT"/>
         </w:rPr>
         <w:t xml:space="preserve">mas a maneira como o browser codifica a </w:t>
@@ -2646,7 +3978,8 @@
       <w:r>
         <w:rPr>
           <w:rFonts w:ascii="Times New Roman" w:hAnsi="Times New Roman" w:cs="Times New Roman"/>
-          <w:highlight w:val="yellow"/>
+          <w:i/>
+          <w:iCs/>
           <w:lang w:val="pt-PT"/>
         </w:rPr>
         <w:t>string</w:t>
@@ -2655,32 +3988,30 @@
       <w:r>
         <w:rPr>
           <w:rFonts w:ascii="Times New Roman" w:hAnsi="Times New Roman" w:cs="Times New Roman"/>
-          <w:highlight w:val="yellow"/>
-          <w:lang w:val="pt-PT"/>
-        </w:rPr>
-        <w:t xml:space="preserve"> e a maneira como o server a descodifica porque pode modificar os comandos enviados no</w:t>
-      </w:r>
-      <w:r>
-        <w:rPr>
-          <w:rFonts w:ascii="Times New Roman" w:hAnsi="Times New Roman" w:cs="Times New Roman"/>
-          <w:highlight w:val="yellow"/>
-          <w:lang w:val="pt-PT"/>
-        </w:rPr>
-        <w:t xml:space="preserve"> </w:t>
-      </w:r>
-      <w:r>
-        <w:rPr>
-          <w:rFonts w:ascii="Times New Roman" w:hAnsi="Times New Roman" w:cs="Times New Roman"/>
-          <w:highlight w:val="yellow"/>
-          <w:lang w:val="pt-PT"/>
-        </w:rPr>
-        <w:t xml:space="preserve">na </w:t>
-      </w:r>
-      <w:proofErr w:type="spellStart"/>
-      <w:r>
-        <w:rPr>
-          <w:rFonts w:ascii="Times New Roman" w:hAnsi="Times New Roman" w:cs="Times New Roman"/>
-          <w:highlight w:val="yellow"/>
+          <w:lang w:val="pt-PT"/>
+        </w:rPr>
+        <w:t xml:space="preserve"> e a maneira como o server a descodifica porque pode modificar os comandos</w:t>
+      </w:r>
+      <w:r>
+        <w:rPr>
+          <w:rFonts w:ascii="Times New Roman" w:hAnsi="Times New Roman" w:cs="Times New Roman"/>
+          <w:lang w:val="pt-PT"/>
+        </w:rPr>
+        <w:t xml:space="preserve"> (codificação/descodificação de espaços em branco por exemplo)</w:t>
+      </w:r>
+      <w:r>
+        <w:rPr>
+          <w:rFonts w:ascii="Times New Roman" w:hAnsi="Times New Roman" w:cs="Times New Roman"/>
+          <w:lang w:val="pt-PT"/>
+        </w:rPr>
+        <w:t xml:space="preserve"> enviados na </w:t>
+      </w:r>
+      <w:proofErr w:type="spellStart"/>
+      <w:r>
+        <w:rPr>
+          <w:rFonts w:ascii="Times New Roman" w:hAnsi="Times New Roman" w:cs="Times New Roman"/>
+          <w:i/>
+          <w:iCs/>
           <w:lang w:val="pt-PT"/>
         </w:rPr>
         <w:t>string</w:t>
@@ -2689,7 +4020,6 @@
       <w:r>
         <w:rPr>
           <w:rFonts w:ascii="Times New Roman" w:hAnsi="Times New Roman" w:cs="Times New Roman"/>
-          <w:highlight w:val="yellow"/>
           <w:lang w:val="pt-PT"/>
         </w:rPr>
         <w:t xml:space="preserve"> fazendo com que os comandos não sejam executados.</w:t>
@@ -2704,8 +4034,10 @@
         </w:numPr>
         <w:rPr>
           <w:rFonts w:ascii="Times New Roman" w:hAnsi="Times New Roman" w:cs="Times New Roman"/>
-        </w:rPr>
-      </w:pPr>
+          <w:lang w:val="pt-PT"/>
+        </w:rPr>
+      </w:pPr>
+      <w:bookmarkStart w:id="5" w:name="_Toc213009132"/>
       <w:r>
         <w:rPr>
           <w:rFonts w:ascii="Times New Roman" w:hAnsi="Times New Roman" w:cs="Times New Roman"/>
@@ -2724,6 +4056,7 @@
       <w:r>
         <w:rPr>
           <w:rFonts w:ascii="Times New Roman" w:hAnsi="Times New Roman" w:cs="Times New Roman"/>
+          <w:lang w:val="pt-PT"/>
         </w:rPr>
         <w:t>CodeQL</w:t>
       </w:r>
@@ -2731,12 +4064,1728 @@
       <w:r>
         <w:rPr>
           <w:rFonts w:ascii="Times New Roman" w:hAnsi="Times New Roman" w:cs="Times New Roman"/>
+          <w:lang w:val="pt-PT"/>
         </w:rPr>
         <w:t xml:space="preserve"> e ZAP Proxy</w:t>
       </w:r>
-    </w:p>
-    <w:p/>
+      <w:bookmarkEnd w:id="5"/>
+    </w:p>
+    <w:p>
+      <w:pPr>
+        <w:pStyle w:val="Heading2"/>
+        <w:numPr>
+          <w:ilvl w:val="1"/>
+          <w:numId w:val="1"/>
+        </w:numPr>
+        <w:rPr>
+          <w:rFonts w:ascii="Times New Roman" w:hAnsi="Times New Roman" w:cs="Times New Roman"/>
+          <w:lang w:val="pt-PT"/>
+        </w:rPr>
+      </w:pPr>
+      <w:bookmarkStart w:id="6" w:name="_Toc213009133"/>
+      <w:r>
+        <w:rPr>
+          <w:rFonts w:ascii="Times New Roman" w:hAnsi="Times New Roman" w:cs="Times New Roman"/>
+          <w:lang w:val="pt-PT"/>
+        </w:rPr>
+        <w:t xml:space="preserve">A – </w:t>
+      </w:r>
+      <w:proofErr w:type="spellStart"/>
+      <w:r>
+        <w:rPr>
+          <w:rFonts w:ascii="Times New Roman" w:hAnsi="Times New Roman" w:cs="Times New Roman"/>
+          <w:lang w:val="pt-PT"/>
+        </w:rPr>
+        <w:t>CodeQL</w:t>
+      </w:r>
+      <w:proofErr w:type="spellEnd"/>
+      <w:r>
+        <w:rPr>
+          <w:rFonts w:ascii="Times New Roman" w:hAnsi="Times New Roman" w:cs="Times New Roman"/>
+          <w:lang w:val="pt-PT"/>
+        </w:rPr>
+        <w:t xml:space="preserve"> execução local</w:t>
+      </w:r>
+      <w:bookmarkEnd w:id="6"/>
+    </w:p>
+    <w:p>
+      <w:pPr>
+        <w:pStyle w:val="Heading3"/>
+        <w:numPr>
+          <w:ilvl w:val="2"/>
+          <w:numId w:val="1"/>
+        </w:numPr>
+        <w:rPr>
+          <w:rFonts w:ascii="Times New Roman" w:hAnsi="Times New Roman" w:cs="Times New Roman"/>
+          <w:lang w:val="pt-PT"/>
+        </w:rPr>
+      </w:pPr>
+      <w:bookmarkStart w:id="7" w:name="_Toc213009134"/>
+      <w:proofErr w:type="spellStart"/>
+      <w:r>
+        <w:rPr>
+          <w:rFonts w:ascii="Times New Roman" w:hAnsi="Times New Roman" w:cs="Times New Roman"/>
+          <w:lang w:val="pt-PT"/>
+        </w:rPr>
+        <w:t>CodeQL</w:t>
+      </w:r>
+      <w:bookmarkEnd w:id="7"/>
+      <w:proofErr w:type="spellEnd"/>
+    </w:p>
+    <w:p>
+      <w:pPr>
+        <w:ind w:firstLine="360"/>
+        <w:jc w:val="both"/>
+        <w:rPr>
+          <w:rFonts w:ascii="Times New Roman" w:hAnsi="Times New Roman" w:cs="Times New Roman"/>
+          <w:lang w:val="pt-PT"/>
+        </w:rPr>
+      </w:pPr>
+      <w:proofErr w:type="spellStart"/>
+      <w:r>
+        <w:rPr>
+          <w:rFonts w:ascii="Times New Roman" w:hAnsi="Times New Roman" w:cs="Times New Roman"/>
+          <w:lang w:val="pt-PT"/>
+        </w:rPr>
+        <w:t>CodeQL</w:t>
+      </w:r>
+      <w:proofErr w:type="spellEnd"/>
+      <w:r>
+        <w:rPr>
+          <w:rFonts w:ascii="Times New Roman" w:hAnsi="Times New Roman" w:cs="Times New Roman"/>
+          <w:lang w:val="pt-PT"/>
+        </w:rPr>
+        <w:t xml:space="preserve"> é uma ferramenta de analise de código criada pela empresa </w:t>
+      </w:r>
+      <w:proofErr w:type="spellStart"/>
+      <w:r>
+        <w:rPr>
+          <w:rFonts w:ascii="Times New Roman" w:hAnsi="Times New Roman" w:cs="Times New Roman"/>
+          <w:i/>
+          <w:iCs/>
+          <w:lang w:val="pt-PT"/>
+        </w:rPr>
+        <w:t>Semmle</w:t>
+      </w:r>
+      <w:proofErr w:type="spellEnd"/>
+      <w:r>
+        <w:rPr>
+          <w:rFonts w:ascii="Times New Roman" w:hAnsi="Times New Roman" w:cs="Times New Roman"/>
+          <w:lang w:val="pt-PT"/>
+        </w:rPr>
+        <w:t xml:space="preserve"> (adquirida mais tarde pelo </w:t>
+      </w:r>
+      <w:r>
+        <w:rPr>
+          <w:rFonts w:ascii="Times New Roman" w:hAnsi="Times New Roman" w:cs="Times New Roman"/>
+          <w:i/>
+          <w:iCs/>
+          <w:lang w:val="pt-PT"/>
+        </w:rPr>
+        <w:t>GitHub</w:t>
+      </w:r>
+      <w:r>
+        <w:rPr>
+          <w:rFonts w:ascii="Times New Roman" w:hAnsi="Times New Roman" w:cs="Times New Roman"/>
+          <w:lang w:val="pt-PT"/>
+        </w:rPr>
+        <w:t xml:space="preserve">). Esta ferramenta permite analisar código com o objetivo de encontrar vulnerabilidades. O </w:t>
+      </w:r>
+      <w:proofErr w:type="spellStart"/>
+      <w:r>
+        <w:rPr>
+          <w:rFonts w:ascii="Times New Roman" w:hAnsi="Times New Roman" w:cs="Times New Roman"/>
+          <w:lang w:val="pt-PT"/>
+        </w:rPr>
+        <w:t>CodeQL</w:t>
+      </w:r>
+      <w:proofErr w:type="spellEnd"/>
+      <w:r>
+        <w:rPr>
+          <w:rFonts w:ascii="Times New Roman" w:hAnsi="Times New Roman" w:cs="Times New Roman"/>
+          <w:lang w:val="pt-PT"/>
+        </w:rPr>
+        <w:t xml:space="preserve"> vê o código a ser analisado como uma base dados, permitindo assim ao utilizador procurar por vulnerabilidade através de </w:t>
+      </w:r>
+      <w:proofErr w:type="spellStart"/>
+      <w:r>
+        <w:rPr>
+          <w:rFonts w:ascii="Times New Roman" w:hAnsi="Times New Roman" w:cs="Times New Roman"/>
+          <w:i/>
+          <w:iCs/>
+          <w:lang w:val="pt-PT"/>
+        </w:rPr>
+        <w:t>queries</w:t>
+      </w:r>
+      <w:proofErr w:type="spellEnd"/>
+      <w:r>
+        <w:rPr>
+          <w:rFonts w:ascii="Times New Roman" w:hAnsi="Times New Roman" w:cs="Times New Roman"/>
+          <w:lang w:val="pt-PT"/>
+        </w:rPr>
+        <w:t xml:space="preserve"> com uma linguagem semelhante ao SQL.</w:t>
+      </w:r>
+    </w:p>
+    <w:p>
+      <w:pPr>
+        <w:pStyle w:val="Heading3"/>
+        <w:numPr>
+          <w:ilvl w:val="2"/>
+          <w:numId w:val="1"/>
+        </w:numPr>
+        <w:rPr>
+          <w:rFonts w:ascii="Times New Roman" w:hAnsi="Times New Roman" w:cs="Times New Roman"/>
+          <w:lang w:val="pt-PT"/>
+        </w:rPr>
+      </w:pPr>
+      <w:bookmarkStart w:id="8" w:name="_Toc213009135"/>
+      <w:r>
+        <w:rPr>
+          <w:rFonts w:ascii="Times New Roman" w:hAnsi="Times New Roman" w:cs="Times New Roman"/>
+          <w:lang w:val="pt-PT"/>
+        </w:rPr>
+        <w:t xml:space="preserve">Utilização do </w:t>
+      </w:r>
+      <w:proofErr w:type="spellStart"/>
+      <w:r>
+        <w:rPr>
+          <w:rFonts w:ascii="Times New Roman" w:hAnsi="Times New Roman" w:cs="Times New Roman"/>
+          <w:lang w:val="pt-PT"/>
+        </w:rPr>
+        <w:t>CodeQL</w:t>
+      </w:r>
+      <w:bookmarkEnd w:id="8"/>
+      <w:proofErr w:type="spellEnd"/>
+    </w:p>
+    <w:p>
+      <w:pPr>
+        <w:ind w:firstLine="360"/>
+        <w:jc w:val="both"/>
+        <w:rPr>
+          <w:rFonts w:ascii="Times New Roman" w:hAnsi="Times New Roman" w:cs="Times New Roman"/>
+          <w:lang w:val="pt-PT"/>
+        </w:rPr>
+      </w:pPr>
+      <w:r>
+        <w:rPr>
+          <w:rFonts w:ascii="Times New Roman" w:hAnsi="Times New Roman" w:cs="Times New Roman"/>
+          <w:lang w:val="pt-PT"/>
+        </w:rPr>
+        <w:t xml:space="preserve">Depois de realizar o </w:t>
+      </w:r>
+      <w:proofErr w:type="spellStart"/>
+      <w:r>
+        <w:rPr>
+          <w:rFonts w:ascii="Times New Roman" w:hAnsi="Times New Roman" w:cs="Times New Roman"/>
+          <w:i/>
+          <w:iCs/>
+          <w:lang w:val="pt-PT"/>
+        </w:rPr>
+        <w:t>setup</w:t>
+      </w:r>
+      <w:proofErr w:type="spellEnd"/>
+      <w:r>
+        <w:rPr>
+          <w:rFonts w:ascii="Times New Roman" w:hAnsi="Times New Roman" w:cs="Times New Roman"/>
+          <w:lang w:val="pt-PT"/>
+        </w:rPr>
+        <w:t xml:space="preserve"> necessário para utilizar o </w:t>
+      </w:r>
+      <w:proofErr w:type="spellStart"/>
+      <w:r>
+        <w:rPr>
+          <w:rFonts w:ascii="Times New Roman" w:hAnsi="Times New Roman" w:cs="Times New Roman"/>
+          <w:lang w:val="pt-PT"/>
+        </w:rPr>
+        <w:t>CodeQL</w:t>
+      </w:r>
+      <w:proofErr w:type="spellEnd"/>
+      <w:r>
+        <w:rPr>
+          <w:rFonts w:ascii="Times New Roman" w:hAnsi="Times New Roman" w:cs="Times New Roman"/>
+          <w:lang w:val="pt-PT"/>
+        </w:rPr>
+        <w:t xml:space="preserve"> (A.1.a-c) e clonar e iniciar os repositórios que serão analisados usando esta </w:t>
+      </w:r>
+      <w:proofErr w:type="spellStart"/>
+      <w:r>
+        <w:rPr>
+          <w:rFonts w:ascii="Times New Roman" w:hAnsi="Times New Roman" w:cs="Times New Roman"/>
+          <w:i/>
+          <w:iCs/>
+          <w:lang w:val="pt-PT"/>
+        </w:rPr>
+        <w:t>tool</w:t>
+      </w:r>
+      <w:proofErr w:type="spellEnd"/>
+      <w:r>
+        <w:rPr>
+          <w:rFonts w:ascii="Times New Roman" w:hAnsi="Times New Roman" w:cs="Times New Roman"/>
+          <w:lang w:val="pt-PT"/>
+        </w:rPr>
+        <w:t xml:space="preserve"> (A.1.d-e, A.2 e A.3), segundo o enunciado do trabalho, questionou-se o código fonte da aplicação </w:t>
+      </w:r>
+      <w:proofErr w:type="spellStart"/>
+      <w:r>
+        <w:rPr>
+          <w:rFonts w:ascii="Times New Roman" w:hAnsi="Times New Roman" w:cs="Times New Roman"/>
+          <w:i/>
+          <w:iCs/>
+          <w:lang w:val="pt-PT"/>
+        </w:rPr>
+        <w:t>WebGoat</w:t>
+      </w:r>
+      <w:proofErr w:type="spellEnd"/>
+      <w:r>
+        <w:rPr>
+          <w:rFonts w:ascii="Times New Roman" w:hAnsi="Times New Roman" w:cs="Times New Roman"/>
+          <w:lang w:val="pt-PT"/>
+        </w:rPr>
+        <w:t xml:space="preserve">, com o objetivo de encontrar vulnerabilidades do tipo: </w:t>
+      </w:r>
+      <w:r>
+        <w:rPr>
+          <w:rFonts w:ascii="Times New Roman" w:hAnsi="Times New Roman" w:cs="Times New Roman"/>
+          <w:i/>
+          <w:iCs/>
+          <w:lang w:val="pt-PT"/>
+        </w:rPr>
+        <w:t xml:space="preserve">Use </w:t>
+      </w:r>
+      <w:proofErr w:type="spellStart"/>
+      <w:r>
+        <w:rPr>
+          <w:rFonts w:ascii="Times New Roman" w:hAnsi="Times New Roman" w:cs="Times New Roman"/>
+          <w:i/>
+          <w:iCs/>
+          <w:lang w:val="pt-PT"/>
+        </w:rPr>
+        <w:t>of</w:t>
+      </w:r>
+      <w:proofErr w:type="spellEnd"/>
+      <w:r>
+        <w:rPr>
+          <w:rFonts w:ascii="Times New Roman" w:hAnsi="Times New Roman" w:cs="Times New Roman"/>
+          <w:i/>
+          <w:iCs/>
+          <w:lang w:val="pt-PT"/>
+        </w:rPr>
+        <w:t xml:space="preserve"> Hard-</w:t>
+      </w:r>
+      <w:proofErr w:type="spellStart"/>
+      <w:r>
+        <w:rPr>
+          <w:rFonts w:ascii="Times New Roman" w:hAnsi="Times New Roman" w:cs="Times New Roman"/>
+          <w:i/>
+          <w:iCs/>
+          <w:lang w:val="pt-PT"/>
+        </w:rPr>
+        <w:t>coded</w:t>
+      </w:r>
+      <w:proofErr w:type="spellEnd"/>
+      <w:r>
+        <w:rPr>
+          <w:rFonts w:ascii="Times New Roman" w:hAnsi="Times New Roman" w:cs="Times New Roman"/>
+          <w:i/>
+          <w:iCs/>
+          <w:lang w:val="pt-PT"/>
+        </w:rPr>
+        <w:t xml:space="preserve"> </w:t>
+      </w:r>
+      <w:proofErr w:type="spellStart"/>
+      <w:r>
+        <w:rPr>
+          <w:rFonts w:ascii="Times New Roman" w:hAnsi="Times New Roman" w:cs="Times New Roman"/>
+          <w:i/>
+          <w:iCs/>
+          <w:lang w:val="pt-PT"/>
+        </w:rPr>
+        <w:t>Credentials</w:t>
+      </w:r>
+      <w:proofErr w:type="spellEnd"/>
+      <w:r>
+        <w:rPr>
+          <w:rFonts w:ascii="Times New Roman" w:hAnsi="Times New Roman" w:cs="Times New Roman"/>
+          <w:i/>
+          <w:iCs/>
+          <w:lang w:val="pt-PT"/>
+        </w:rPr>
+        <w:t xml:space="preserve"> – </w:t>
+      </w:r>
+      <w:r>
+        <w:rPr>
+          <w:rFonts w:ascii="Times New Roman" w:hAnsi="Times New Roman" w:cs="Times New Roman"/>
+          <w:lang w:val="pt-PT"/>
+        </w:rPr>
+        <w:t>CWE 798</w:t>
+      </w:r>
+      <w:r>
+        <w:rPr>
+          <w:rFonts w:ascii="Times New Roman" w:hAnsi="Times New Roman" w:cs="Times New Roman"/>
+          <w:lang w:val="pt-PT"/>
+        </w:rPr>
+        <w:t xml:space="preserve"> (A.4)</w:t>
+      </w:r>
+      <w:r>
+        <w:rPr>
+          <w:rFonts w:ascii="Times New Roman" w:hAnsi="Times New Roman" w:cs="Times New Roman"/>
+          <w:lang w:val="pt-PT"/>
+        </w:rPr>
+        <w:t>.</w:t>
+      </w:r>
+    </w:p>
+    <w:p>
+      <w:pPr>
+        <w:ind w:firstLine="360"/>
+        <w:jc w:val="both"/>
+        <w:rPr>
+          <w:rFonts w:ascii="Times New Roman" w:hAnsi="Times New Roman" w:cs="Times New Roman"/>
+          <w:lang w:val="pt-PT"/>
+        </w:rPr>
+      </w:pPr>
+      <w:r>
+        <w:rPr>
+          <w:rFonts w:ascii="Times New Roman" w:hAnsi="Times New Roman" w:cs="Times New Roman"/>
+          <w:lang w:val="pt-PT"/>
+        </w:rPr>
+        <w:lastRenderedPageBreak/>
+        <w:t xml:space="preserve">Para tal utilizou-se a QL </w:t>
+      </w:r>
+      <w:proofErr w:type="spellStart"/>
+      <w:r>
+        <w:rPr>
+          <w:rFonts w:ascii="Times New Roman" w:hAnsi="Times New Roman" w:cs="Times New Roman"/>
+          <w:i/>
+          <w:iCs/>
+          <w:lang w:val="pt-PT"/>
+        </w:rPr>
+        <w:t>query</w:t>
+      </w:r>
+      <w:proofErr w:type="spellEnd"/>
+      <w:r>
+        <w:rPr>
+          <w:rFonts w:ascii="Times New Roman" w:hAnsi="Times New Roman" w:cs="Times New Roman"/>
+          <w:lang w:val="pt-PT"/>
+        </w:rPr>
+        <w:t xml:space="preserve"> já construída no repositório </w:t>
+      </w:r>
+      <w:proofErr w:type="spellStart"/>
+      <w:r>
+        <w:rPr>
+          <w:rFonts w:ascii="Times New Roman" w:hAnsi="Times New Roman" w:cs="Times New Roman"/>
+          <w:i/>
+          <w:iCs/>
+          <w:lang w:val="pt-PT"/>
+        </w:rPr>
+        <w:t>starter</w:t>
+      </w:r>
+      <w:proofErr w:type="spellEnd"/>
+      <w:r>
+        <w:rPr>
+          <w:rFonts w:ascii="Times New Roman" w:hAnsi="Times New Roman" w:cs="Times New Roman"/>
+          <w:i/>
+          <w:iCs/>
+          <w:lang w:val="pt-PT"/>
+        </w:rPr>
+        <w:t xml:space="preserve"> kit</w:t>
+      </w:r>
+      <w:r>
+        <w:rPr>
+          <w:rFonts w:ascii="Times New Roman" w:hAnsi="Times New Roman" w:cs="Times New Roman"/>
+          <w:lang w:val="pt-PT"/>
+        </w:rPr>
+        <w:t xml:space="preserve">, </w:t>
+      </w:r>
+      <w:proofErr w:type="spellStart"/>
+      <w:r>
+        <w:rPr>
+          <w:rFonts w:ascii="Times New Roman" w:hAnsi="Times New Roman" w:cs="Times New Roman"/>
+          <w:lang w:val="pt-PT"/>
+        </w:rPr>
+        <w:t>HardcodedPasswordField.ql</w:t>
+      </w:r>
+      <w:proofErr w:type="spellEnd"/>
+      <w:r>
+        <w:rPr>
+          <w:rFonts w:ascii="Times New Roman" w:hAnsi="Times New Roman" w:cs="Times New Roman"/>
+          <w:lang w:val="pt-PT"/>
+        </w:rPr>
+        <w:t xml:space="preserve"> (A.4.a). O resultado desta </w:t>
+      </w:r>
+      <w:proofErr w:type="spellStart"/>
+      <w:r>
+        <w:rPr>
+          <w:rFonts w:ascii="Times New Roman" w:hAnsi="Times New Roman" w:cs="Times New Roman"/>
+          <w:i/>
+          <w:iCs/>
+          <w:lang w:val="pt-PT"/>
+        </w:rPr>
+        <w:t>query</w:t>
+      </w:r>
+      <w:proofErr w:type="spellEnd"/>
+      <w:r>
+        <w:rPr>
+          <w:rFonts w:ascii="Times New Roman" w:hAnsi="Times New Roman" w:cs="Times New Roman"/>
+          <w:lang w:val="pt-PT"/>
+        </w:rPr>
+        <w:t xml:space="preserve"> foi o seguinte:</w:t>
+      </w:r>
+    </w:p>
+    <w:p>
+      <w:pPr>
+        <w:keepNext/>
+        <w:jc w:val="center"/>
+        <w:rPr>
+          <w:rFonts w:ascii="Times New Roman" w:hAnsi="Times New Roman" w:cs="Times New Roman"/>
+          <w:lang w:val="pt-PT"/>
+        </w:rPr>
+      </w:pPr>
+      <w:r>
+        <w:rPr>
+          <w:rFonts w:ascii="Times New Roman" w:hAnsi="Times New Roman" w:cs="Times New Roman"/>
+          <w:noProof/>
+          <w:lang w:val="pt-PT"/>
+        </w:rPr>
+        <w:drawing>
+          <wp:inline distT="0" distB="0" distL="0" distR="0" wp14:anchorId="481AE7F2" wp14:editId="0B2C0C2D">
+            <wp:extent cx="3917950" cy="1718941"/>
+            <wp:effectExtent l="19050" t="19050" r="25400" b="15240"/>
+            <wp:docPr id="138296155" name="Picture 1" descr="A screenshot of a computer screen&#10;&#10;AI-generated content may be incorrect."/>
+            <wp:cNvGraphicFramePr>
+              <a:graphicFrameLocks xmlns:a="http://schemas.openxmlformats.org/drawingml/2006/main" noChangeAspect="1"/>
+            </wp:cNvGraphicFramePr>
+            <a:graphic xmlns:a="http://schemas.openxmlformats.org/drawingml/2006/main">
+              <a:graphicData uri="http://schemas.openxmlformats.org/drawingml/2006/picture">
+                <pic:pic xmlns:pic="http://schemas.openxmlformats.org/drawingml/2006/picture">
+                  <pic:nvPicPr>
+                    <pic:cNvPr id="138296155" name="Picture 1" descr="A screenshot of a computer screen&#10;&#10;AI-generated content may be incorrect."/>
+                    <pic:cNvPicPr/>
+                  </pic:nvPicPr>
+                  <pic:blipFill>
+                    <a:blip r:embed="rId13">
+                      <a:extLst>
+                        <a:ext uri="{28A0092B-C50C-407E-A947-70E740481C1C}">
+                          <a14:useLocalDpi xmlns:a14="http://schemas.microsoft.com/office/drawing/2010/main" val="0"/>
+                        </a:ext>
+                      </a:extLst>
+                    </a:blip>
+                    <a:stretch>
+                      <a:fillRect/>
+                    </a:stretch>
+                  </pic:blipFill>
+                  <pic:spPr>
+                    <a:xfrm>
+                      <a:off x="0" y="0"/>
+                      <a:ext cx="3929040" cy="1723807"/>
+                    </a:xfrm>
+                    <a:prstGeom prst="rect">
+                      <a:avLst/>
+                    </a:prstGeom>
+                    <a:ln>
+                      <a:solidFill>
+                        <a:schemeClr val="tx1"/>
+                      </a:solidFill>
+                    </a:ln>
+                  </pic:spPr>
+                </pic:pic>
+              </a:graphicData>
+            </a:graphic>
+          </wp:inline>
+        </w:drawing>
+      </w:r>
+    </w:p>
+    <w:p>
+      <w:pPr>
+        <w:pStyle w:val="Caption"/>
+        <w:jc w:val="center"/>
+        <w:rPr>
+          <w:rFonts w:ascii="Times New Roman" w:hAnsi="Times New Roman" w:cs="Times New Roman"/>
+          <w:i w:val="0"/>
+          <w:iCs w:val="0"/>
+          <w:lang w:val="pt-PT"/>
+        </w:rPr>
+      </w:pPr>
+      <w:r>
+        <w:rPr>
+          <w:rFonts w:ascii="Times New Roman" w:hAnsi="Times New Roman" w:cs="Times New Roman"/>
+          <w:i w:val="0"/>
+          <w:iCs w:val="0"/>
+          <w:lang w:val="pt-PT"/>
+        </w:rPr>
+        <w:t xml:space="preserve">Figura </w:t>
+      </w:r>
+      <w:r>
+        <w:rPr>
+          <w:rFonts w:ascii="Times New Roman" w:hAnsi="Times New Roman" w:cs="Times New Roman"/>
+          <w:i w:val="0"/>
+          <w:iCs w:val="0"/>
+          <w:lang w:val="pt-PT"/>
+        </w:rPr>
+        <w:fldChar w:fldCharType="begin"/>
+      </w:r>
+      <w:r>
+        <w:rPr>
+          <w:rFonts w:ascii="Times New Roman" w:hAnsi="Times New Roman" w:cs="Times New Roman"/>
+          <w:i w:val="0"/>
+          <w:iCs w:val="0"/>
+          <w:lang w:val="pt-PT"/>
+        </w:rPr>
+        <w:instrText xml:space="preserve"> SEQ Figura \* ARABIC </w:instrText>
+      </w:r>
+      <w:r>
+        <w:rPr>
+          <w:rFonts w:ascii="Times New Roman" w:hAnsi="Times New Roman" w:cs="Times New Roman"/>
+          <w:i w:val="0"/>
+          <w:iCs w:val="0"/>
+          <w:lang w:val="pt-PT"/>
+        </w:rPr>
+        <w:fldChar w:fldCharType="separate"/>
+      </w:r>
+      <w:r>
+        <w:rPr>
+          <w:rFonts w:ascii="Times New Roman" w:hAnsi="Times New Roman" w:cs="Times New Roman"/>
+          <w:i w:val="0"/>
+          <w:iCs w:val="0"/>
+          <w:noProof/>
+          <w:lang w:val="pt-PT"/>
+        </w:rPr>
+        <w:t>6</w:t>
+      </w:r>
+      <w:r>
+        <w:rPr>
+          <w:rFonts w:ascii="Times New Roman" w:hAnsi="Times New Roman" w:cs="Times New Roman"/>
+          <w:i w:val="0"/>
+          <w:iCs w:val="0"/>
+          <w:lang w:val="pt-PT"/>
+        </w:rPr>
+        <w:fldChar w:fldCharType="end"/>
+      </w:r>
+      <w:r>
+        <w:rPr>
+          <w:rFonts w:ascii="Times New Roman" w:hAnsi="Times New Roman" w:cs="Times New Roman"/>
+          <w:i w:val="0"/>
+          <w:iCs w:val="0"/>
+          <w:lang w:val="pt-PT"/>
+        </w:rPr>
+        <w:t xml:space="preserve"> - Resultado da QL </w:t>
+      </w:r>
+      <w:proofErr w:type="spellStart"/>
+      <w:r>
+        <w:rPr>
+          <w:rFonts w:ascii="Times New Roman" w:hAnsi="Times New Roman" w:cs="Times New Roman"/>
+          <w:lang w:val="pt-PT"/>
+        </w:rPr>
+        <w:t>query</w:t>
+      </w:r>
+      <w:proofErr w:type="spellEnd"/>
+      <w:r>
+        <w:rPr>
+          <w:rFonts w:ascii="Times New Roman" w:hAnsi="Times New Roman" w:cs="Times New Roman"/>
+          <w:i w:val="0"/>
+          <w:iCs w:val="0"/>
+          <w:lang w:val="pt-PT"/>
+        </w:rPr>
+        <w:t xml:space="preserve"> </w:t>
+      </w:r>
+      <w:proofErr w:type="spellStart"/>
+      <w:r>
+        <w:rPr>
+          <w:rFonts w:ascii="Times New Roman" w:hAnsi="Times New Roman" w:cs="Times New Roman"/>
+          <w:i w:val="0"/>
+          <w:iCs w:val="0"/>
+          <w:lang w:val="pt-PT"/>
+        </w:rPr>
+        <w:t>HardcodedPasswordField.ql</w:t>
+      </w:r>
+      <w:proofErr w:type="spellEnd"/>
+    </w:p>
+    <w:p>
+      <w:pPr>
+        <w:ind w:firstLine="360"/>
+        <w:rPr>
+          <w:rFonts w:ascii="Times New Roman" w:hAnsi="Times New Roman" w:cs="Times New Roman"/>
+          <w:lang w:val="pt-PT"/>
+        </w:rPr>
+      </w:pPr>
+      <w:r>
+        <w:rPr>
+          <w:rFonts w:ascii="Times New Roman" w:hAnsi="Times New Roman" w:cs="Times New Roman"/>
+          <w:lang w:val="pt-PT"/>
+        </w:rPr>
+        <w:t xml:space="preserve">Na figura 6 encontra-se o resultado da QL </w:t>
+      </w:r>
+      <w:proofErr w:type="spellStart"/>
+      <w:r>
+        <w:rPr>
+          <w:rFonts w:ascii="Times New Roman" w:hAnsi="Times New Roman" w:cs="Times New Roman"/>
+          <w:i/>
+          <w:iCs/>
+          <w:lang w:val="pt-PT"/>
+        </w:rPr>
+        <w:t>query</w:t>
+      </w:r>
+      <w:proofErr w:type="spellEnd"/>
+      <w:r>
+        <w:rPr>
+          <w:rFonts w:ascii="Times New Roman" w:hAnsi="Times New Roman" w:cs="Times New Roman"/>
+          <w:lang w:val="pt-PT"/>
+        </w:rPr>
+        <w:t xml:space="preserve">. É possível observar uma lista onde se encontram identificadas </w:t>
+      </w:r>
+      <w:proofErr w:type="spellStart"/>
+      <w:r>
+        <w:rPr>
+          <w:rFonts w:ascii="Times New Roman" w:hAnsi="Times New Roman" w:cs="Times New Roman"/>
+          <w:i/>
+          <w:iCs/>
+          <w:lang w:val="pt-PT"/>
+        </w:rPr>
+        <w:t>hardcoded</w:t>
+      </w:r>
+      <w:proofErr w:type="spellEnd"/>
+      <w:r>
+        <w:rPr>
+          <w:rFonts w:ascii="Times New Roman" w:hAnsi="Times New Roman" w:cs="Times New Roman"/>
+          <w:lang w:val="pt-PT"/>
+        </w:rPr>
+        <w:t xml:space="preserve"> </w:t>
+      </w:r>
+      <w:r>
+        <w:rPr>
+          <w:rFonts w:ascii="Times New Roman" w:hAnsi="Times New Roman" w:cs="Times New Roman"/>
+          <w:i/>
+          <w:iCs/>
+          <w:lang w:val="pt-PT"/>
+        </w:rPr>
+        <w:t>passwords</w:t>
+      </w:r>
+      <w:r>
+        <w:rPr>
+          <w:rFonts w:ascii="Times New Roman" w:hAnsi="Times New Roman" w:cs="Times New Roman"/>
+          <w:lang w:val="pt-PT"/>
+        </w:rPr>
+        <w:t xml:space="preserve"> presentes no código fonte da aplicação </w:t>
+      </w:r>
+      <w:proofErr w:type="spellStart"/>
+      <w:r>
+        <w:rPr>
+          <w:rFonts w:ascii="Times New Roman" w:hAnsi="Times New Roman" w:cs="Times New Roman"/>
+          <w:i/>
+          <w:iCs/>
+          <w:lang w:val="pt-PT"/>
+        </w:rPr>
+        <w:t>WebGoat</w:t>
+      </w:r>
+      <w:proofErr w:type="spellEnd"/>
+      <w:r>
+        <w:rPr>
+          <w:rFonts w:ascii="Times New Roman" w:hAnsi="Times New Roman" w:cs="Times New Roman"/>
+          <w:lang w:val="pt-PT"/>
+        </w:rPr>
+        <w:t>.</w:t>
+      </w:r>
+    </w:p>
+    <w:p>
+      <w:pPr>
+        <w:pStyle w:val="Heading3"/>
+        <w:numPr>
+          <w:ilvl w:val="2"/>
+          <w:numId w:val="1"/>
+        </w:numPr>
+        <w:rPr>
+          <w:rFonts w:ascii="Times New Roman" w:hAnsi="Times New Roman" w:cs="Times New Roman"/>
+          <w:lang w:val="pt-PT"/>
+        </w:rPr>
+      </w:pPr>
+      <w:bookmarkStart w:id="9" w:name="_Toc213009136"/>
+      <w:r>
+        <w:rPr>
+          <w:rFonts w:ascii="Times New Roman" w:hAnsi="Times New Roman" w:cs="Times New Roman"/>
+          <w:lang w:val="pt-PT"/>
+        </w:rPr>
+        <w:t>Análise do código</w:t>
+      </w:r>
+      <w:bookmarkEnd w:id="9"/>
+    </w:p>
+    <w:p>
+      <w:pPr>
+        <w:ind w:firstLine="360"/>
+        <w:jc w:val="both"/>
+        <w:rPr>
+          <w:rFonts w:ascii="Times New Roman" w:hAnsi="Times New Roman" w:cs="Times New Roman"/>
+          <w:lang w:val="pt-PT"/>
+        </w:rPr>
+      </w:pPr>
+      <w:r>
+        <w:rPr>
+          <w:rFonts w:ascii="Times New Roman" w:hAnsi="Times New Roman" w:cs="Times New Roman"/>
+          <w:lang w:val="pt-PT"/>
+        </w:rPr>
+        <w:t xml:space="preserve">Ao clicar a segunda entrada na lista (A.4.b), encontramo-nos na classe </w:t>
+      </w:r>
+      <w:proofErr w:type="spellStart"/>
+      <w:r>
+        <w:rPr>
+          <w:rFonts w:ascii="Times New Roman" w:hAnsi="Times New Roman" w:cs="Times New Roman"/>
+          <w:lang w:val="pt-PT"/>
+        </w:rPr>
+        <w:t>JWTRefreshEndpoint</w:t>
+      </w:r>
+      <w:proofErr w:type="spellEnd"/>
+      <w:r>
+        <w:rPr>
+          <w:rFonts w:ascii="Times New Roman" w:hAnsi="Times New Roman" w:cs="Times New Roman"/>
+          <w:lang w:val="pt-PT"/>
+        </w:rPr>
+        <w:t xml:space="preserve"> (ficheiro JWTRefreshEndpoint.java). Ao analisar o código, é possível compreender que esta classe </w:t>
+      </w:r>
+      <w:r>
+        <w:rPr>
+          <w:rFonts w:ascii="Times New Roman" w:hAnsi="Times New Roman" w:cs="Times New Roman"/>
+          <w:lang w:val="pt-PT"/>
+        </w:rPr>
+        <w:t>está</w:t>
+      </w:r>
+      <w:r>
+        <w:rPr>
+          <w:rFonts w:ascii="Times New Roman" w:hAnsi="Times New Roman" w:cs="Times New Roman"/>
+          <w:lang w:val="pt-PT"/>
+        </w:rPr>
+        <w:t xml:space="preserve"> a ser utilizad</w:t>
+      </w:r>
+      <w:r>
+        <w:rPr>
+          <w:rFonts w:ascii="Times New Roman" w:hAnsi="Times New Roman" w:cs="Times New Roman"/>
+          <w:lang w:val="pt-PT"/>
+        </w:rPr>
+        <w:t>a</w:t>
+      </w:r>
+      <w:r>
+        <w:rPr>
+          <w:rFonts w:ascii="Times New Roman" w:hAnsi="Times New Roman" w:cs="Times New Roman"/>
+          <w:lang w:val="pt-PT"/>
+        </w:rPr>
+        <w:t xml:space="preserve"> como um controlador da </w:t>
+      </w:r>
+      <w:proofErr w:type="spellStart"/>
+      <w:r>
+        <w:rPr>
+          <w:rFonts w:ascii="Times New Roman" w:hAnsi="Times New Roman" w:cs="Times New Roman"/>
+          <w:i/>
+          <w:iCs/>
+          <w:lang w:val="pt-PT"/>
+        </w:rPr>
+        <w:t>framework</w:t>
+      </w:r>
+      <w:proofErr w:type="spellEnd"/>
+      <w:r>
+        <w:rPr>
+          <w:rFonts w:ascii="Times New Roman" w:hAnsi="Times New Roman" w:cs="Times New Roman"/>
+          <w:lang w:val="pt-PT"/>
+        </w:rPr>
+        <w:t xml:space="preserve"> </w:t>
+      </w:r>
+      <w:proofErr w:type="spellStart"/>
+      <w:r>
+        <w:rPr>
+          <w:rFonts w:ascii="Times New Roman" w:hAnsi="Times New Roman" w:cs="Times New Roman"/>
+          <w:i/>
+          <w:iCs/>
+          <w:lang w:val="pt-PT"/>
+        </w:rPr>
+        <w:t>spring</w:t>
+      </w:r>
+      <w:proofErr w:type="spellEnd"/>
+      <w:r>
+        <w:rPr>
+          <w:rFonts w:ascii="Times New Roman" w:hAnsi="Times New Roman" w:cs="Times New Roman"/>
+          <w:lang w:val="pt-PT"/>
+        </w:rPr>
+        <w:t xml:space="preserve">. </w:t>
+      </w:r>
+    </w:p>
+    <w:p>
+      <w:pPr>
+        <w:ind w:firstLine="360"/>
+        <w:jc w:val="both"/>
+        <w:rPr>
+          <w:rFonts w:ascii="Times New Roman" w:hAnsi="Times New Roman" w:cs="Times New Roman"/>
+          <w:i/>
+          <w:iCs/>
+          <w:lang w:val="pt-PT"/>
+        </w:rPr>
+      </w:pPr>
+      <w:r>
+        <w:rPr>
+          <w:rFonts w:ascii="Times New Roman" w:hAnsi="Times New Roman" w:cs="Times New Roman"/>
+          <w:lang w:val="pt-PT"/>
+        </w:rPr>
+        <w:t xml:space="preserve">De uma forma simplificada, esta </w:t>
+      </w:r>
+      <w:proofErr w:type="spellStart"/>
+      <w:r>
+        <w:rPr>
+          <w:rFonts w:ascii="Times New Roman" w:hAnsi="Times New Roman" w:cs="Times New Roman"/>
+          <w:i/>
+          <w:iCs/>
+          <w:lang w:val="pt-PT"/>
+        </w:rPr>
+        <w:t>framework</w:t>
+      </w:r>
+      <w:proofErr w:type="spellEnd"/>
+      <w:r>
+        <w:rPr>
+          <w:rFonts w:ascii="Times New Roman" w:hAnsi="Times New Roman" w:cs="Times New Roman"/>
+          <w:lang w:val="pt-PT"/>
+        </w:rPr>
+        <w:t xml:space="preserve"> permite declarar uma</w:t>
+      </w:r>
+      <w:r>
+        <w:rPr>
+          <w:rFonts w:ascii="Times New Roman" w:hAnsi="Times New Roman" w:cs="Times New Roman"/>
+          <w:lang w:val="pt-PT"/>
+        </w:rPr>
+        <w:t xml:space="preserve"> ou mais</w:t>
+      </w:r>
+      <w:r>
+        <w:rPr>
+          <w:rFonts w:ascii="Times New Roman" w:hAnsi="Times New Roman" w:cs="Times New Roman"/>
+          <w:lang w:val="pt-PT"/>
+        </w:rPr>
+        <w:t xml:space="preserve"> classe</w:t>
+      </w:r>
+      <w:r>
+        <w:rPr>
+          <w:rFonts w:ascii="Times New Roman" w:hAnsi="Times New Roman" w:cs="Times New Roman"/>
+          <w:lang w:val="pt-PT"/>
+        </w:rPr>
+        <w:t>s</w:t>
+      </w:r>
+      <w:r>
+        <w:rPr>
+          <w:rFonts w:ascii="Times New Roman" w:hAnsi="Times New Roman" w:cs="Times New Roman"/>
+          <w:lang w:val="pt-PT"/>
+        </w:rPr>
+        <w:t xml:space="preserve"> como um controlador que é responsável responder a pedidos HTTP e/ou HTTPS </w:t>
+      </w:r>
+      <w:r>
+        <w:rPr>
+          <w:rFonts w:ascii="Times New Roman" w:hAnsi="Times New Roman" w:cs="Times New Roman"/>
+          <w:lang w:val="pt-PT"/>
+        </w:rPr>
+        <w:t xml:space="preserve">em </w:t>
+      </w:r>
+      <w:proofErr w:type="spellStart"/>
+      <w:r>
+        <w:rPr>
+          <w:rFonts w:ascii="Times New Roman" w:hAnsi="Times New Roman" w:cs="Times New Roman"/>
+          <w:i/>
+          <w:iCs/>
+          <w:lang w:val="pt-PT"/>
+        </w:rPr>
+        <w:t>endpoints</w:t>
+      </w:r>
+      <w:proofErr w:type="spellEnd"/>
+      <w:r>
+        <w:rPr>
+          <w:rFonts w:ascii="Times New Roman" w:hAnsi="Times New Roman" w:cs="Times New Roman"/>
+          <w:lang w:val="pt-PT"/>
+        </w:rPr>
+        <w:t xml:space="preserve"> mapeados pelo próprio controlador através de anotações. Este controlador disponibiliza e gere os seguintes </w:t>
+      </w:r>
+      <w:proofErr w:type="spellStart"/>
+      <w:r>
+        <w:rPr>
+          <w:rFonts w:ascii="Times New Roman" w:hAnsi="Times New Roman" w:cs="Times New Roman"/>
+          <w:i/>
+          <w:iCs/>
+          <w:lang w:val="pt-PT"/>
+        </w:rPr>
+        <w:t>endpoints</w:t>
+      </w:r>
+      <w:proofErr w:type="spellEnd"/>
+      <w:r>
+        <w:rPr>
+          <w:rFonts w:ascii="Times New Roman" w:hAnsi="Times New Roman" w:cs="Times New Roman"/>
+          <w:i/>
+          <w:iCs/>
+          <w:lang w:val="pt-PT"/>
+        </w:rPr>
+        <w:t>:</w:t>
+      </w:r>
+    </w:p>
+    <w:p>
+      <w:pPr>
+        <w:pStyle w:val="ListParagraph"/>
+        <w:numPr>
+          <w:ilvl w:val="0"/>
+          <w:numId w:val="4"/>
+        </w:numPr>
+        <w:jc w:val="both"/>
+        <w:rPr>
+          <w:rFonts w:ascii="Times New Roman" w:hAnsi="Times New Roman" w:cs="Times New Roman"/>
+          <w:lang w:val="pt-PT"/>
+        </w:rPr>
+      </w:pPr>
+      <w:r>
+        <w:rPr>
+          <w:rFonts w:ascii="Times New Roman" w:hAnsi="Times New Roman" w:cs="Times New Roman"/>
+          <w:lang w:val="pt-PT"/>
+        </w:rPr>
+        <w:t>http://HOST:PORT/</w:t>
+      </w:r>
+      <w:r>
+        <w:rPr>
+          <w:rFonts w:ascii="Times New Roman" w:hAnsi="Times New Roman" w:cs="Times New Roman"/>
+          <w:b/>
+          <w:bCs/>
+          <w:lang w:val="pt-PT"/>
+        </w:rPr>
+        <w:t>JWT/refresh/login</w:t>
+      </w:r>
+    </w:p>
+    <w:p>
+      <w:pPr>
+        <w:pStyle w:val="ListParagraph"/>
+        <w:numPr>
+          <w:ilvl w:val="0"/>
+          <w:numId w:val="4"/>
+        </w:numPr>
+        <w:jc w:val="both"/>
+        <w:rPr>
+          <w:rFonts w:ascii="Times New Roman" w:hAnsi="Times New Roman" w:cs="Times New Roman"/>
+          <w:lang w:val="pt-PT"/>
+        </w:rPr>
+      </w:pPr>
+      <w:r>
+        <w:rPr>
+          <w:rFonts w:ascii="Times New Roman" w:hAnsi="Times New Roman" w:cs="Times New Roman"/>
+          <w:lang w:val="pt-PT"/>
+        </w:rPr>
+        <w:t>http://HOST:PORT/</w:t>
+      </w:r>
+      <w:r>
+        <w:rPr>
+          <w:rFonts w:ascii="Times New Roman" w:hAnsi="Times New Roman" w:cs="Times New Roman"/>
+          <w:b/>
+          <w:bCs/>
+          <w:lang w:val="pt-PT"/>
+        </w:rPr>
+        <w:t>JWT/refresh/checkout</w:t>
+      </w:r>
+    </w:p>
+    <w:p>
+      <w:pPr>
+        <w:pStyle w:val="ListParagraph"/>
+        <w:numPr>
+          <w:ilvl w:val="0"/>
+          <w:numId w:val="4"/>
+        </w:numPr>
+        <w:jc w:val="both"/>
+        <w:rPr>
+          <w:rFonts w:ascii="Times New Roman" w:hAnsi="Times New Roman" w:cs="Times New Roman"/>
+        </w:rPr>
+      </w:pPr>
+      <w:r>
+        <w:rPr>
+          <w:rFonts w:ascii="Times New Roman" w:hAnsi="Times New Roman" w:cs="Times New Roman"/>
+        </w:rPr>
+        <w:t>http://HOST:PORT/</w:t>
+      </w:r>
+      <w:r>
+        <w:rPr>
+          <w:rFonts w:ascii="Times New Roman" w:hAnsi="Times New Roman" w:cs="Times New Roman"/>
+          <w:b/>
+          <w:bCs/>
+        </w:rPr>
+        <w:t>JWT/refresh/</w:t>
+      </w:r>
+      <w:r>
+        <w:rPr>
+          <w:rFonts w:ascii="Times New Roman" w:hAnsi="Times New Roman" w:cs="Times New Roman"/>
+        </w:rPr>
+        <w:t xml:space="preserve"> </w:t>
+      </w:r>
+      <w:proofErr w:type="spellStart"/>
+      <w:r>
+        <w:rPr>
+          <w:rFonts w:ascii="Times New Roman" w:hAnsi="Times New Roman" w:cs="Times New Roman"/>
+          <w:b/>
+          <w:bCs/>
+        </w:rPr>
+        <w:t>newToken</w:t>
+      </w:r>
+      <w:proofErr w:type="spellEnd"/>
+    </w:p>
+    <w:p>
+      <w:pPr>
+        <w:ind w:firstLine="360"/>
+        <w:jc w:val="both"/>
+        <w:rPr>
+          <w:rFonts w:ascii="Times New Roman" w:hAnsi="Times New Roman" w:cs="Times New Roman"/>
+          <w:lang w:val="pt-PT"/>
+        </w:rPr>
+      </w:pPr>
+      <w:r>
+        <w:rPr>
+          <w:rFonts w:ascii="Times New Roman" w:hAnsi="Times New Roman" w:cs="Times New Roman"/>
+          <w:lang w:val="pt-PT"/>
+        </w:rPr>
+        <w:t xml:space="preserve">Esta </w:t>
+      </w:r>
+      <w:r>
+        <w:rPr>
+          <w:rFonts w:ascii="Times New Roman" w:hAnsi="Times New Roman" w:cs="Times New Roman"/>
+          <w:lang w:val="pt-PT"/>
+        </w:rPr>
+        <w:t xml:space="preserve">classe </w:t>
+      </w:r>
+      <w:r>
+        <w:rPr>
+          <w:rFonts w:ascii="Times New Roman" w:hAnsi="Times New Roman" w:cs="Times New Roman"/>
+          <w:lang w:val="pt-PT"/>
+        </w:rPr>
+        <w:t xml:space="preserve">utilizada também a </w:t>
+      </w:r>
+      <w:r>
+        <w:rPr>
+          <w:rFonts w:ascii="Times New Roman" w:hAnsi="Times New Roman" w:cs="Times New Roman"/>
+          <w:lang w:val="pt-PT"/>
+        </w:rPr>
+        <w:t>estrutura</w:t>
+      </w:r>
+      <w:r>
+        <w:rPr>
+          <w:rFonts w:ascii="Times New Roman" w:hAnsi="Times New Roman" w:cs="Times New Roman"/>
+          <w:lang w:val="pt-PT"/>
+        </w:rPr>
+        <w:t xml:space="preserve"> </w:t>
+      </w:r>
+      <w:r>
+        <w:rPr>
+          <w:rFonts w:ascii="Times New Roman" w:hAnsi="Times New Roman" w:cs="Times New Roman"/>
+          <w:b/>
+          <w:bCs/>
+          <w:lang w:val="pt-PT"/>
+        </w:rPr>
+        <w:t>JWT</w:t>
+      </w:r>
+      <w:r>
+        <w:rPr>
+          <w:rFonts w:ascii="Times New Roman" w:hAnsi="Times New Roman" w:cs="Times New Roman"/>
+          <w:lang w:val="pt-PT"/>
+        </w:rPr>
+        <w:t xml:space="preserve"> (JSON </w:t>
+      </w:r>
+      <w:r>
+        <w:rPr>
+          <w:rFonts w:ascii="Times New Roman" w:hAnsi="Times New Roman" w:cs="Times New Roman"/>
+          <w:i/>
+          <w:iCs/>
+          <w:lang w:val="pt-PT"/>
+        </w:rPr>
+        <w:t xml:space="preserve">Web </w:t>
+      </w:r>
+      <w:proofErr w:type="spellStart"/>
+      <w:r>
+        <w:rPr>
+          <w:rFonts w:ascii="Times New Roman" w:hAnsi="Times New Roman" w:cs="Times New Roman"/>
+          <w:i/>
+          <w:iCs/>
+          <w:lang w:val="pt-PT"/>
+        </w:rPr>
+        <w:t>Token</w:t>
+      </w:r>
+      <w:proofErr w:type="spellEnd"/>
+      <w:r>
+        <w:rPr>
+          <w:rFonts w:ascii="Times New Roman" w:hAnsi="Times New Roman" w:cs="Times New Roman"/>
+          <w:lang w:val="pt-PT"/>
+        </w:rPr>
+        <w:t>)</w:t>
+      </w:r>
+      <w:r>
+        <w:rPr>
+          <w:rFonts w:ascii="Times New Roman" w:hAnsi="Times New Roman" w:cs="Times New Roman"/>
+          <w:lang w:val="pt-PT"/>
+        </w:rPr>
+        <w:t xml:space="preserve">. Segundo o </w:t>
+      </w:r>
+      <w:r>
+        <w:rPr>
+          <w:rFonts w:ascii="Times New Roman" w:hAnsi="Times New Roman" w:cs="Times New Roman"/>
+          <w:i/>
+          <w:iCs/>
+          <w:lang w:val="pt-PT"/>
+        </w:rPr>
+        <w:t>site</w:t>
+      </w:r>
+      <w:r>
+        <w:rPr>
+          <w:rFonts w:ascii="Times New Roman" w:hAnsi="Times New Roman" w:cs="Times New Roman"/>
+          <w:lang w:val="pt-PT"/>
+        </w:rPr>
+        <w:t xml:space="preserve"> </w:t>
+      </w:r>
+      <w:hyperlink r:id="rId14" w:history="1">
+        <w:r>
+          <w:rPr>
+            <w:rStyle w:val="Hyperlink"/>
+            <w:rFonts w:ascii="Times New Roman" w:hAnsi="Times New Roman" w:cs="Times New Roman"/>
+            <w:lang w:val="pt-PT"/>
+          </w:rPr>
+          <w:t>https://jwt.io</w:t>
+        </w:r>
+      </w:hyperlink>
+      <w:r>
+        <w:rPr>
+          <w:rFonts w:ascii="Times New Roman" w:hAnsi="Times New Roman" w:cs="Times New Roman"/>
+          <w:lang w:val="pt-PT"/>
+        </w:rPr>
+        <w:t>, JWT é uma norma (RFC 7519) que define uma forma compacta e segura para transmitir informação através de um objeto JSON. Esta informação é segura e confiável porque é assinada digitalmente através de um segredo comum ou através de chaves públicas/privadas através de RSA ou ECDSA.</w:t>
+      </w:r>
+    </w:p>
+    <w:p>
+      <w:pPr>
+        <w:ind w:firstLine="360"/>
+        <w:jc w:val="both"/>
+        <w:rPr>
+          <w:rFonts w:ascii="Times New Roman" w:hAnsi="Times New Roman" w:cs="Times New Roman"/>
+          <w:lang w:val="pt-PT"/>
+        </w:rPr>
+      </w:pPr>
+      <w:r>
+        <w:rPr>
+          <w:rFonts w:ascii="Times New Roman" w:hAnsi="Times New Roman" w:cs="Times New Roman"/>
+          <w:lang w:val="pt-PT"/>
+        </w:rPr>
+        <w:t>Nesta classe</w:t>
+      </w:r>
+      <w:r>
+        <w:rPr>
+          <w:rFonts w:ascii="Times New Roman" w:hAnsi="Times New Roman" w:cs="Times New Roman"/>
+          <w:lang w:val="pt-PT"/>
+        </w:rPr>
+        <w:t xml:space="preserve">, é possível encontrar duas </w:t>
+      </w:r>
+      <w:proofErr w:type="spellStart"/>
+      <w:r>
+        <w:rPr>
+          <w:rFonts w:ascii="Times New Roman" w:hAnsi="Times New Roman" w:cs="Times New Roman"/>
+          <w:i/>
+          <w:iCs/>
+          <w:lang w:val="pt-PT"/>
+        </w:rPr>
+        <w:t>hardcoded</w:t>
+      </w:r>
+      <w:proofErr w:type="spellEnd"/>
+      <w:r>
+        <w:rPr>
+          <w:rFonts w:ascii="Times New Roman" w:hAnsi="Times New Roman" w:cs="Times New Roman"/>
+          <w:i/>
+          <w:iCs/>
+          <w:lang w:val="pt-PT"/>
+        </w:rPr>
+        <w:t xml:space="preserve"> passwords</w:t>
+      </w:r>
+      <w:r>
+        <w:rPr>
+          <w:rFonts w:ascii="Times New Roman" w:hAnsi="Times New Roman" w:cs="Times New Roman"/>
+          <w:lang w:val="pt-PT"/>
+        </w:rPr>
+        <w:t>:</w:t>
+      </w:r>
+    </w:p>
+    <w:p>
+      <w:pPr>
+        <w:pStyle w:val="ListParagraph"/>
+        <w:numPr>
+          <w:ilvl w:val="0"/>
+          <w:numId w:val="5"/>
+        </w:numPr>
+        <w:jc w:val="both"/>
+        <w:rPr>
+          <w:rFonts w:ascii="Times New Roman" w:hAnsi="Times New Roman" w:cs="Times New Roman"/>
+        </w:rPr>
+      </w:pPr>
+      <w:r>
+        <w:rPr>
+          <w:rFonts w:ascii="Times New Roman" w:hAnsi="Times New Roman" w:cs="Times New Roman"/>
+        </w:rPr>
+        <w:t xml:space="preserve">public static final String </w:t>
+      </w:r>
+      <w:r>
+        <w:rPr>
+          <w:rFonts w:ascii="Times New Roman" w:hAnsi="Times New Roman" w:cs="Times New Roman"/>
+          <w:b/>
+          <w:bCs/>
+        </w:rPr>
+        <w:t>PASSWORD</w:t>
+      </w:r>
+      <w:r>
+        <w:rPr>
+          <w:rFonts w:ascii="Times New Roman" w:hAnsi="Times New Roman" w:cs="Times New Roman"/>
+        </w:rPr>
+        <w:t xml:space="preserve"> = "bm5nhSkxCXZkKRy4</w:t>
+      </w:r>
+      <w:proofErr w:type="gramStart"/>
+      <w:r>
+        <w:rPr>
+          <w:rFonts w:ascii="Times New Roman" w:hAnsi="Times New Roman" w:cs="Times New Roman"/>
+        </w:rPr>
+        <w:t>";</w:t>
+      </w:r>
+      <w:proofErr w:type="gramEnd"/>
+    </w:p>
+    <w:p>
+      <w:pPr>
+        <w:pStyle w:val="ListParagraph"/>
+        <w:numPr>
+          <w:ilvl w:val="0"/>
+          <w:numId w:val="5"/>
+        </w:numPr>
+        <w:jc w:val="both"/>
+        <w:rPr>
+          <w:rFonts w:ascii="Times New Roman" w:hAnsi="Times New Roman" w:cs="Times New Roman"/>
+        </w:rPr>
+      </w:pPr>
+      <w:r>
+        <w:rPr>
+          <w:rFonts w:ascii="Times New Roman" w:hAnsi="Times New Roman" w:cs="Times New Roman"/>
+        </w:rPr>
+        <w:t xml:space="preserve">private static final String </w:t>
+      </w:r>
+      <w:r>
+        <w:rPr>
+          <w:rFonts w:ascii="Times New Roman" w:hAnsi="Times New Roman" w:cs="Times New Roman"/>
+          <w:b/>
+          <w:bCs/>
+        </w:rPr>
+        <w:t>JWT_PASSWORD</w:t>
+      </w:r>
+      <w:r>
+        <w:rPr>
+          <w:rFonts w:ascii="Times New Roman" w:hAnsi="Times New Roman" w:cs="Times New Roman"/>
+        </w:rPr>
+        <w:t xml:space="preserve"> = "bm5n3SkxCX4kKRy4</w:t>
+      </w:r>
+      <w:proofErr w:type="gramStart"/>
+      <w:r>
+        <w:rPr>
+          <w:rFonts w:ascii="Times New Roman" w:hAnsi="Times New Roman" w:cs="Times New Roman"/>
+        </w:rPr>
+        <w:t>";</w:t>
+      </w:r>
+      <w:proofErr w:type="gramEnd"/>
+    </w:p>
+    <w:p>
+      <w:pPr>
+        <w:ind w:firstLine="360"/>
+        <w:jc w:val="both"/>
+        <w:rPr>
+          <w:rFonts w:ascii="Times New Roman" w:hAnsi="Times New Roman" w:cs="Times New Roman"/>
+          <w:lang w:val="pt-PT"/>
+        </w:rPr>
+      </w:pPr>
+      <w:r>
+        <w:rPr>
+          <w:rFonts w:ascii="Times New Roman" w:hAnsi="Times New Roman" w:cs="Times New Roman"/>
+          <w:lang w:val="pt-PT"/>
+        </w:rPr>
+        <w:t xml:space="preserve">A </w:t>
+      </w:r>
+      <w:r>
+        <w:rPr>
+          <w:rFonts w:ascii="Times New Roman" w:hAnsi="Times New Roman" w:cs="Times New Roman"/>
+          <w:lang w:val="pt-PT"/>
+        </w:rPr>
+        <w:t xml:space="preserve">constante </w:t>
+      </w:r>
+      <w:r>
+        <w:rPr>
+          <w:rFonts w:ascii="Times New Roman" w:hAnsi="Times New Roman" w:cs="Times New Roman"/>
+          <w:b/>
+          <w:bCs/>
+          <w:lang w:val="pt-PT"/>
+        </w:rPr>
+        <w:t>PASSWORD</w:t>
+      </w:r>
+      <w:r>
+        <w:rPr>
+          <w:rFonts w:ascii="Times New Roman" w:hAnsi="Times New Roman" w:cs="Times New Roman"/>
+          <w:lang w:val="pt-PT"/>
+        </w:rPr>
+        <w:t xml:space="preserve"> é utilizada no método </w:t>
+      </w:r>
+      <w:proofErr w:type="spellStart"/>
+      <w:r>
+        <w:rPr>
+          <w:rFonts w:ascii="Times New Roman" w:hAnsi="Times New Roman" w:cs="Times New Roman"/>
+          <w:i/>
+          <w:iCs/>
+          <w:lang w:val="pt-PT"/>
+        </w:rPr>
+        <w:t>follow</w:t>
+      </w:r>
+      <w:proofErr w:type="spellEnd"/>
+      <w:r>
+        <w:rPr>
+          <w:rFonts w:ascii="Times New Roman" w:hAnsi="Times New Roman" w:cs="Times New Roman"/>
+          <w:lang w:val="pt-PT"/>
+        </w:rPr>
+        <w:t xml:space="preserve"> (</w:t>
+      </w:r>
+      <w:proofErr w:type="spellStart"/>
+      <w:r>
+        <w:rPr>
+          <w:rFonts w:ascii="Times New Roman" w:hAnsi="Times New Roman" w:cs="Times New Roman"/>
+          <w:i/>
+          <w:iCs/>
+          <w:lang w:val="pt-PT"/>
+        </w:rPr>
+        <w:t>endpoint</w:t>
+      </w:r>
+      <w:proofErr w:type="spellEnd"/>
+      <w:r>
+        <w:rPr>
+          <w:rFonts w:ascii="Times New Roman" w:hAnsi="Times New Roman" w:cs="Times New Roman"/>
+          <w:lang w:val="pt-PT"/>
+        </w:rPr>
+        <w:t xml:space="preserve"> JWT/</w:t>
+      </w:r>
+      <w:proofErr w:type="spellStart"/>
+      <w:r>
+        <w:rPr>
+          <w:rFonts w:ascii="Times New Roman" w:hAnsi="Times New Roman" w:cs="Times New Roman"/>
+          <w:lang w:val="pt-PT"/>
+        </w:rPr>
+        <w:t>refresh</w:t>
+      </w:r>
+      <w:proofErr w:type="spellEnd"/>
+      <w:r>
+        <w:rPr>
+          <w:rFonts w:ascii="Times New Roman" w:hAnsi="Times New Roman" w:cs="Times New Roman"/>
+          <w:lang w:val="pt-PT"/>
+        </w:rPr>
+        <w:t xml:space="preserve">/login) para verificar se a </w:t>
+      </w:r>
+      <w:r>
+        <w:rPr>
+          <w:rFonts w:ascii="Times New Roman" w:hAnsi="Times New Roman" w:cs="Times New Roman"/>
+          <w:i/>
+          <w:iCs/>
+          <w:lang w:val="pt-PT"/>
+        </w:rPr>
+        <w:t>password</w:t>
+      </w:r>
+      <w:r>
+        <w:rPr>
+          <w:rFonts w:ascii="Times New Roman" w:hAnsi="Times New Roman" w:cs="Times New Roman"/>
+          <w:lang w:val="pt-PT"/>
+        </w:rPr>
+        <w:t xml:space="preserve"> enviada pelo utilizador é igual.</w:t>
+      </w:r>
+      <w:r>
+        <w:rPr>
+          <w:rFonts w:ascii="Times New Roman" w:hAnsi="Times New Roman" w:cs="Times New Roman"/>
+          <w:lang w:val="pt-PT"/>
+        </w:rPr>
+        <w:t xml:space="preserve"> </w:t>
+      </w:r>
+      <w:r>
+        <w:rPr>
+          <w:rFonts w:ascii="Times New Roman" w:hAnsi="Times New Roman" w:cs="Times New Roman"/>
+          <w:lang w:val="pt-PT"/>
+        </w:rPr>
+        <w:t xml:space="preserve">A constante </w:t>
+      </w:r>
+      <w:r>
+        <w:rPr>
+          <w:rFonts w:ascii="Times New Roman" w:hAnsi="Times New Roman" w:cs="Times New Roman"/>
+          <w:b/>
+          <w:bCs/>
+          <w:lang w:val="pt-PT"/>
+        </w:rPr>
+        <w:t>JWT_PASSWORD</w:t>
+      </w:r>
+      <w:r>
+        <w:rPr>
+          <w:rFonts w:ascii="Times New Roman" w:hAnsi="Times New Roman" w:cs="Times New Roman"/>
+          <w:lang w:val="pt-PT"/>
+        </w:rPr>
+        <w:t xml:space="preserve"> é utilizada no método </w:t>
+      </w:r>
+      <w:proofErr w:type="spellStart"/>
+      <w:r>
+        <w:rPr>
+          <w:rFonts w:ascii="Times New Roman" w:hAnsi="Times New Roman" w:cs="Times New Roman"/>
+          <w:i/>
+          <w:iCs/>
+          <w:lang w:val="pt-PT"/>
+        </w:rPr>
+        <w:t>createNewTokens</w:t>
+      </w:r>
+      <w:proofErr w:type="spellEnd"/>
+      <w:r>
+        <w:rPr>
+          <w:rFonts w:ascii="Times New Roman" w:hAnsi="Times New Roman" w:cs="Times New Roman"/>
+          <w:lang w:val="pt-PT"/>
+        </w:rPr>
+        <w:t xml:space="preserve">, utilizado no método </w:t>
+      </w:r>
+      <w:proofErr w:type="spellStart"/>
+      <w:r>
+        <w:rPr>
+          <w:rFonts w:ascii="Times New Roman" w:hAnsi="Times New Roman" w:cs="Times New Roman"/>
+          <w:i/>
+          <w:iCs/>
+          <w:lang w:val="pt-PT"/>
+        </w:rPr>
+        <w:t>follow</w:t>
+      </w:r>
+      <w:proofErr w:type="spellEnd"/>
+      <w:r>
+        <w:rPr>
+          <w:rFonts w:ascii="Times New Roman" w:hAnsi="Times New Roman" w:cs="Times New Roman"/>
+          <w:lang w:val="pt-PT"/>
+        </w:rPr>
+        <w:t xml:space="preserve">, para assinar o novo </w:t>
+      </w:r>
+      <w:proofErr w:type="spellStart"/>
+      <w:r>
+        <w:rPr>
+          <w:rFonts w:ascii="Times New Roman" w:hAnsi="Times New Roman" w:cs="Times New Roman"/>
+          <w:i/>
+          <w:iCs/>
+          <w:lang w:val="pt-PT"/>
+        </w:rPr>
+        <w:t>token</w:t>
+      </w:r>
+      <w:proofErr w:type="spellEnd"/>
+      <w:r>
+        <w:rPr>
+          <w:rFonts w:ascii="Times New Roman" w:hAnsi="Times New Roman" w:cs="Times New Roman"/>
+          <w:lang w:val="pt-PT"/>
+        </w:rPr>
+        <w:t xml:space="preserve"> criado. Enquanto nos métodos </w:t>
+      </w:r>
+      <w:r>
+        <w:rPr>
+          <w:rFonts w:ascii="Times New Roman" w:hAnsi="Times New Roman" w:cs="Times New Roman"/>
+          <w:i/>
+          <w:iCs/>
+          <w:lang w:val="pt-PT"/>
+        </w:rPr>
+        <w:t>checkout</w:t>
+      </w:r>
+      <w:r>
+        <w:rPr>
+          <w:rFonts w:ascii="Times New Roman" w:hAnsi="Times New Roman" w:cs="Times New Roman"/>
+          <w:lang w:val="pt-PT"/>
+        </w:rPr>
+        <w:t xml:space="preserve"> (</w:t>
+      </w:r>
+      <w:proofErr w:type="spellStart"/>
+      <w:r>
+        <w:rPr>
+          <w:rFonts w:ascii="Times New Roman" w:hAnsi="Times New Roman" w:cs="Times New Roman"/>
+          <w:lang w:val="pt-PT"/>
+        </w:rPr>
+        <w:t>endpoint</w:t>
+      </w:r>
+      <w:proofErr w:type="spellEnd"/>
+      <w:r>
+        <w:rPr>
+          <w:rFonts w:ascii="Times New Roman" w:hAnsi="Times New Roman" w:cs="Times New Roman"/>
+          <w:lang w:val="pt-PT"/>
+        </w:rPr>
+        <w:t xml:space="preserve"> JWT/</w:t>
+      </w:r>
+      <w:proofErr w:type="spellStart"/>
+      <w:r>
+        <w:rPr>
+          <w:rFonts w:ascii="Times New Roman" w:hAnsi="Times New Roman" w:cs="Times New Roman"/>
+          <w:lang w:val="pt-PT"/>
+        </w:rPr>
+        <w:t>refresh</w:t>
+      </w:r>
+      <w:proofErr w:type="spellEnd"/>
+      <w:r>
+        <w:rPr>
+          <w:rFonts w:ascii="Times New Roman" w:hAnsi="Times New Roman" w:cs="Times New Roman"/>
+          <w:lang w:val="pt-PT"/>
+        </w:rPr>
+        <w:t xml:space="preserve">/checkout) e </w:t>
+      </w:r>
+      <w:proofErr w:type="spellStart"/>
+      <w:r>
+        <w:rPr>
+          <w:rFonts w:ascii="Times New Roman" w:hAnsi="Times New Roman" w:cs="Times New Roman"/>
+          <w:i/>
+          <w:iCs/>
+          <w:lang w:val="pt-PT"/>
+        </w:rPr>
+        <w:t>newToken</w:t>
+      </w:r>
+      <w:proofErr w:type="spellEnd"/>
+      <w:r>
+        <w:rPr>
+          <w:rFonts w:ascii="Times New Roman" w:hAnsi="Times New Roman" w:cs="Times New Roman"/>
+          <w:lang w:val="pt-PT"/>
+        </w:rPr>
+        <w:t xml:space="preserve"> (</w:t>
+      </w:r>
+      <w:proofErr w:type="spellStart"/>
+      <w:r>
+        <w:rPr>
+          <w:rFonts w:ascii="Times New Roman" w:hAnsi="Times New Roman" w:cs="Times New Roman"/>
+          <w:lang w:val="pt-PT"/>
+        </w:rPr>
+        <w:t>endpoint</w:t>
+      </w:r>
+      <w:proofErr w:type="spellEnd"/>
+      <w:r>
+        <w:rPr>
+          <w:rFonts w:ascii="Times New Roman" w:hAnsi="Times New Roman" w:cs="Times New Roman"/>
+          <w:lang w:val="pt-PT"/>
+        </w:rPr>
+        <w:t xml:space="preserve"> /JWT/</w:t>
+      </w:r>
+      <w:proofErr w:type="spellStart"/>
+      <w:r>
+        <w:rPr>
+          <w:rFonts w:ascii="Times New Roman" w:hAnsi="Times New Roman" w:cs="Times New Roman"/>
+          <w:lang w:val="pt-PT"/>
+        </w:rPr>
+        <w:t>refresh</w:t>
+      </w:r>
+      <w:proofErr w:type="spellEnd"/>
+      <w:r>
+        <w:rPr>
+          <w:rFonts w:ascii="Times New Roman" w:hAnsi="Times New Roman" w:cs="Times New Roman"/>
+          <w:lang w:val="pt-PT"/>
+        </w:rPr>
+        <w:t xml:space="preserve">/checkout) para verificar a assinatura digital enviada no </w:t>
+      </w:r>
+      <w:proofErr w:type="spellStart"/>
+      <w:r>
+        <w:rPr>
+          <w:rFonts w:ascii="Times New Roman" w:hAnsi="Times New Roman" w:cs="Times New Roman"/>
+          <w:i/>
+          <w:iCs/>
+          <w:lang w:val="pt-PT"/>
+        </w:rPr>
+        <w:t>token</w:t>
+      </w:r>
+      <w:proofErr w:type="spellEnd"/>
+      <w:r>
+        <w:rPr>
+          <w:rFonts w:ascii="Times New Roman" w:hAnsi="Times New Roman" w:cs="Times New Roman"/>
+          <w:lang w:val="pt-PT"/>
+        </w:rPr>
+        <w:t xml:space="preserve"> do utilizador.</w:t>
+      </w:r>
+    </w:p>
+    <w:p>
+      <w:pPr>
+        <w:ind w:firstLine="360"/>
+        <w:jc w:val="both"/>
+        <w:rPr>
+          <w:rFonts w:ascii="Times New Roman" w:hAnsi="Times New Roman" w:cs="Times New Roman"/>
+          <w:lang w:val="pt-PT"/>
+        </w:rPr>
+      </w:pPr>
+      <w:r>
+        <w:rPr>
+          <w:rFonts w:ascii="Times New Roman" w:hAnsi="Times New Roman" w:cs="Times New Roman"/>
+          <w:lang w:val="pt-PT"/>
+        </w:rPr>
+        <w:t xml:space="preserve">Através desta assinatura digital do usada no JTW é possível garantir que apenas os pedidos enviados para estes </w:t>
+      </w:r>
+      <w:proofErr w:type="spellStart"/>
+      <w:r>
+        <w:rPr>
+          <w:rFonts w:ascii="Times New Roman" w:hAnsi="Times New Roman" w:cs="Times New Roman"/>
+          <w:i/>
+          <w:iCs/>
+          <w:lang w:val="pt-PT"/>
+        </w:rPr>
+        <w:t>endpoints</w:t>
+      </w:r>
+      <w:proofErr w:type="spellEnd"/>
+      <w:r>
+        <w:rPr>
+          <w:rFonts w:ascii="Times New Roman" w:hAnsi="Times New Roman" w:cs="Times New Roman"/>
+          <w:lang w:val="pt-PT"/>
+        </w:rPr>
+        <w:t xml:space="preserve"> por utilizadores autorizados são aceites (autenticação). Garante também a não-repúdio pois o utilizador não poderá dizer que não foi ele que enviou o pedido.</w:t>
+      </w:r>
+    </w:p>
+    <w:p>
+      <w:pPr>
+        <w:ind w:firstLine="360"/>
+        <w:jc w:val="both"/>
+        <w:rPr>
+          <w:rFonts w:ascii="Times New Roman" w:hAnsi="Times New Roman" w:cs="Times New Roman"/>
+          <w:lang w:val="pt-PT"/>
+        </w:rPr>
+      </w:pPr>
+      <w:r>
+        <w:rPr>
+          <w:rFonts w:ascii="Times New Roman" w:hAnsi="Times New Roman" w:cs="Times New Roman"/>
+          <w:lang w:val="pt-PT"/>
+        </w:rPr>
+        <w:lastRenderedPageBreak/>
+        <w:t xml:space="preserve">Se um utilizador malicioso descobrir este segredo (A.4.c), poderá enviar pedidos validos para estes </w:t>
+      </w:r>
+      <w:proofErr w:type="spellStart"/>
+      <w:r>
+        <w:rPr>
+          <w:rFonts w:ascii="Times New Roman" w:hAnsi="Times New Roman" w:cs="Times New Roman"/>
+          <w:i/>
+          <w:iCs/>
+          <w:lang w:val="pt-PT"/>
+        </w:rPr>
+        <w:t>endpoints</w:t>
+      </w:r>
+      <w:proofErr w:type="spellEnd"/>
+      <w:r>
+        <w:rPr>
+          <w:rFonts w:ascii="Times New Roman" w:hAnsi="Times New Roman" w:cs="Times New Roman"/>
+          <w:lang w:val="pt-PT"/>
+        </w:rPr>
+        <w:t xml:space="preserve">, fazendo se passar por outros utilizadores e podendo até escalar os seus privilégios. Se este segredo for usado também noutros serviços, mesmo não estando </w:t>
+      </w:r>
+      <w:proofErr w:type="spellStart"/>
+      <w:r>
+        <w:rPr>
+          <w:rFonts w:ascii="Times New Roman" w:hAnsi="Times New Roman" w:cs="Times New Roman"/>
+          <w:i/>
+          <w:iCs/>
+          <w:lang w:val="pt-PT"/>
+        </w:rPr>
+        <w:t>hardcoded</w:t>
+      </w:r>
+      <w:proofErr w:type="spellEnd"/>
+      <w:r>
+        <w:rPr>
+          <w:rFonts w:ascii="Times New Roman" w:hAnsi="Times New Roman" w:cs="Times New Roman"/>
+          <w:lang w:val="pt-PT"/>
+        </w:rPr>
+        <w:t>, ele poderá também explorá-los para o seu proveito.</w:t>
+      </w:r>
+    </w:p>
+    <w:p>
+      <w:pPr>
+        <w:jc w:val="both"/>
+        <w:rPr>
+          <w:rFonts w:ascii="Times New Roman" w:hAnsi="Times New Roman" w:cs="Times New Roman"/>
+          <w:lang w:val="pt-PT"/>
+        </w:rPr>
+      </w:pPr>
+    </w:p>
     <w:sectPr>
+      <w:headerReference w:type="default" r:id="rId15"/>
       <w:pgSz w:w="11906" w:h="16838"/>
       <w:pgMar w:top="1417" w:right="1701" w:bottom="1417" w:left="1701" w:header="708" w:footer="708" w:gutter="0"/>
       <w:cols w:space="708"/>
@@ -2746,19 +5795,118 @@
 </w:document>
 </file>
 
+<file path=word/endnotes.xml><?xml version="1.0" encoding="utf-8"?>
+<w:endnotes xmlns:wpc="http://schemas.microsoft.com/office/word/2010/wordprocessingCanvas" xmlns:cx="http://schemas.microsoft.com/office/drawing/2014/chartex" xmlns:cx1="http://schemas.microsoft.com/office/drawing/2015/9/8/chartex" xmlns:cx2="http://schemas.microsoft.com/office/drawing/2015/10/21/chartex" xmlns:cx3="http://schemas.microsoft.com/office/drawing/2016/5/9/chartex" xmlns:cx4="http://schemas.microsoft.com/office/drawing/2016/5/10/chartex" xmlns:cx5="http://schemas.microsoft.com/office/drawing/2016/5/11/chartex" xmlns:cx6="http://schemas.microsoft.com/office/drawing/2016/5/12/chartex" xmlns:cx7="http://schemas.microsoft.com/office/drawing/2016/5/13/chartex" xmlns:cx8="http://schemas.microsoft.com/office/drawing/2016/5/14/chartex" xmlns:mc="http://schemas.openxmlformats.org/markup-compatibility/2006" xmlns:aink="http://schemas.microsoft.com/office/drawing/2016/ink" xmlns:am3d="http://schemas.microsoft.com/office/drawing/2017/model3d" xmlns:o="urn:schemas-microsoft-com:office:office" xmlns:oel="http://schemas.microsoft.com/office/2019/extlst" xmlns:r="http://schemas.openxmlformats.org/officeDocument/2006/relationships" xmlns:m="http://schemas.openxmlformats.org/officeDocument/2006/math" xmlns:v="urn:schemas-microsoft-com:vml" xmlns:wp14="http://schemas.microsoft.com/office/word/2010/wordprocessingDrawing" xmlns:wp="http://schemas.openxmlformats.org/drawingml/2006/wordprocessingDrawing" xmlns:w10="urn:schemas-microsoft-com:office:word" xmlns:w="http://schemas.openxmlformats.org/wordprocessingml/2006/main" xmlns:w14="http://schemas.microsoft.com/office/word/2010/wordml" xmlns:w15="http://schemas.microsoft.com/office/word/2012/wordml" xmlns:w16cex="http://schemas.microsoft.com/office/word/2018/wordml/cex" xmlns:w16cid="http://schemas.microsoft.com/office/word/2016/wordml/cid" xmlns:w16="http://schemas.microsoft.com/office/word/2018/wordml" xmlns:w16du="http://schemas.microsoft.com/office/word/2023/wordml/word16du" xmlns:w16sdtdh="http://schemas.microsoft.com/office/word/2020/wordml/sdtdatahash" xmlns:w16sdtfl="http://schemas.microsoft.com/office/word/2024/wordml/sdtformatlock" xmlns:w16se="http://schemas.microsoft.com/office/word/2015/wordml/symex" xmlns:wpg="http://schemas.microsoft.com/office/word/2010/wordprocessingGroup" xmlns:wpi="http://schemas.microsoft.com/office/word/2010/wordprocessingInk" xmlns:wne="http://schemas.microsoft.com/office/word/2006/wordml" xmlns:wps="http://schemas.microsoft.com/office/word/2010/wordprocessingShape" mc:Ignorable="w14 w15 w16se w16cid w16 w16cex w16sdtdh w16sdtfl w16du wp14">
+  <w:endnote w:type="separator" w:id="-1">
+    <w:p>
+      <w:pPr>
+        <w:spacing w:after="0" w:line="240" w:lineRule="auto"/>
+      </w:pPr>
+      <w:r>
+        <w:separator/>
+      </w:r>
+    </w:p>
+  </w:endnote>
+  <w:endnote w:type="continuationSeparator" w:id="0">
+    <w:p>
+      <w:pPr>
+        <w:spacing w:after="0" w:line="240" w:lineRule="auto"/>
+      </w:pPr>
+      <w:r>
+        <w:continuationSeparator/>
+      </w:r>
+    </w:p>
+  </w:endnote>
+</w:endnotes>
+</file>
+
+<file path=word/footnotes.xml><?xml version="1.0" encoding="utf-8"?>
+<w:footnotes xmlns:wpc="http://schemas.microsoft.com/office/word/2010/wordprocessingCanvas" xmlns:cx="http://schemas.microsoft.com/office/drawing/2014/chartex" xmlns:cx1="http://schemas.microsoft.com/office/drawing/2015/9/8/chartex" xmlns:cx2="http://schemas.microsoft.com/office/drawing/2015/10/21/chartex" xmlns:cx3="http://schemas.microsoft.com/office/drawing/2016/5/9/chartex" xmlns:cx4="http://schemas.microsoft.com/office/drawing/2016/5/10/chartex" xmlns:cx5="http://schemas.microsoft.com/office/drawing/2016/5/11/chartex" xmlns:cx6="http://schemas.microsoft.com/office/drawing/2016/5/12/chartex" xmlns:cx7="http://schemas.microsoft.com/office/drawing/2016/5/13/chartex" xmlns:cx8="http://schemas.microsoft.com/office/drawing/2016/5/14/chartex" xmlns:mc="http://schemas.openxmlformats.org/markup-compatibility/2006" xmlns:aink="http://schemas.microsoft.com/office/drawing/2016/ink" xmlns:am3d="http://schemas.microsoft.com/office/drawing/2017/model3d" xmlns:o="urn:schemas-microsoft-com:office:office" xmlns:oel="http://schemas.microsoft.com/office/2019/extlst" xmlns:r="http://schemas.openxmlformats.org/officeDocument/2006/relationships" xmlns:m="http://schemas.openxmlformats.org/officeDocument/2006/math" xmlns:v="urn:schemas-microsoft-com:vml" xmlns:wp14="http://schemas.microsoft.com/office/word/2010/wordprocessingDrawing" xmlns:wp="http://schemas.openxmlformats.org/drawingml/2006/wordprocessingDrawing" xmlns:w10="urn:schemas-microsoft-com:office:word" xmlns:w="http://schemas.openxmlformats.org/wordprocessingml/2006/main" xmlns:w14="http://schemas.microsoft.com/office/word/2010/wordml" xmlns:w15="http://schemas.microsoft.com/office/word/2012/wordml" xmlns:w16cex="http://schemas.microsoft.com/office/word/2018/wordml/cex" xmlns:w16cid="http://schemas.microsoft.com/office/word/2016/wordml/cid" xmlns:w16="http://schemas.microsoft.com/office/word/2018/wordml" xmlns:w16du="http://schemas.microsoft.com/office/word/2023/wordml/word16du" xmlns:w16sdtdh="http://schemas.microsoft.com/office/word/2020/wordml/sdtdatahash" xmlns:w16sdtfl="http://schemas.microsoft.com/office/word/2024/wordml/sdtformatlock" xmlns:w16se="http://schemas.microsoft.com/office/word/2015/wordml/symex" xmlns:wpg="http://schemas.microsoft.com/office/word/2010/wordprocessingGroup" xmlns:wpi="http://schemas.microsoft.com/office/word/2010/wordprocessingInk" xmlns:wne="http://schemas.microsoft.com/office/word/2006/wordml" xmlns:wps="http://schemas.microsoft.com/office/word/2010/wordprocessingShape" mc:Ignorable="w14 w15 w16se w16cid w16 w16cex w16sdtdh w16sdtfl w16du wp14">
+  <w:footnote w:type="separator" w:id="-1">
+    <w:p>
+      <w:pPr>
+        <w:spacing w:after="0" w:line="240" w:lineRule="auto"/>
+      </w:pPr>
+      <w:r>
+        <w:separator/>
+      </w:r>
+    </w:p>
+  </w:footnote>
+  <w:footnote w:type="continuationSeparator" w:id="0">
+    <w:p>
+      <w:pPr>
+        <w:spacing w:after="0" w:line="240" w:lineRule="auto"/>
+      </w:pPr>
+      <w:r>
+        <w:continuationSeparator/>
+      </w:r>
+    </w:p>
+  </w:footnote>
+</w:footnotes>
+</file>
+
+<file path=word/header1.xml><?xml version="1.0" encoding="utf-8"?>
+<w:hdr xmlns:wpc="http://schemas.microsoft.com/office/word/2010/wordprocessingCanvas" xmlns:cx="http://schemas.microsoft.com/office/drawing/2014/chartex" xmlns:cx1="http://schemas.microsoft.com/office/drawing/2015/9/8/chartex" xmlns:cx2="http://schemas.microsoft.com/office/drawing/2015/10/21/chartex" xmlns:cx3="http://schemas.microsoft.com/office/drawing/2016/5/9/chartex" xmlns:cx4="http://schemas.microsoft.com/office/drawing/2016/5/10/chartex" xmlns:cx5="http://schemas.microsoft.com/office/drawing/2016/5/11/chartex" xmlns:cx6="http://schemas.microsoft.com/office/drawing/2016/5/12/chartex" xmlns:cx7="http://schemas.microsoft.com/office/drawing/2016/5/13/chartex" xmlns:cx8="http://schemas.microsoft.com/office/drawing/2016/5/14/chartex" xmlns:mc="http://schemas.openxmlformats.org/markup-compatibility/2006" xmlns:aink="http://schemas.microsoft.com/office/drawing/2016/ink" xmlns:am3d="http://schemas.microsoft.com/office/drawing/2017/model3d" xmlns:o="urn:schemas-microsoft-com:office:office" xmlns:oel="http://schemas.microsoft.com/office/2019/extlst" xmlns:r="http://schemas.openxmlformats.org/officeDocument/2006/relationships" xmlns:m="http://schemas.openxmlformats.org/officeDocument/2006/math" xmlns:v="urn:schemas-microsoft-com:vml" xmlns:wp14="http://schemas.microsoft.com/office/word/2010/wordprocessingDrawing" xmlns:wp="http://schemas.openxmlformats.org/drawingml/2006/wordprocessingDrawing" xmlns:w10="urn:schemas-microsoft-com:office:word" xmlns:w="http://schemas.openxmlformats.org/wordprocessingml/2006/main" xmlns:w14="http://schemas.microsoft.com/office/word/2010/wordml" xmlns:w15="http://schemas.microsoft.com/office/word/2012/wordml" xmlns:w16cex="http://schemas.microsoft.com/office/word/2018/wordml/cex" xmlns:w16cid="http://schemas.microsoft.com/office/word/2016/wordml/cid" xmlns:w16="http://schemas.microsoft.com/office/word/2018/wordml" xmlns:w16du="http://schemas.microsoft.com/office/word/2023/wordml/word16du" xmlns:w16sdtdh="http://schemas.microsoft.com/office/word/2020/wordml/sdtdatahash" xmlns:w16sdtfl="http://schemas.microsoft.com/office/word/2024/wordml/sdtformatlock" xmlns:w16se="http://schemas.microsoft.com/office/word/2015/wordml/symex" xmlns:wpg="http://schemas.microsoft.com/office/word/2010/wordprocessingGroup" xmlns:wpi="http://schemas.microsoft.com/office/word/2010/wordprocessingInk" xmlns:wne="http://schemas.microsoft.com/office/word/2006/wordml" xmlns:wps="http://schemas.microsoft.com/office/word/2010/wordprocessingShape" mc:Ignorable="w14 w15 w16se w16cid w16 w16cex w16sdtdh w16sdtfl w16du wp14">
+  <w:p>
+    <w:pPr>
+      <w:pStyle w:val="Header"/>
+      <w:rPr>
+        <w:lang w:val="pt-PT"/>
+      </w:rPr>
+    </w:pPr>
+    <w:r>
+      <w:rPr>
+        <w:lang w:val="pt-PT"/>
+      </w:rPr>
+      <w:t>ISEL</w:t>
+    </w:r>
+    <w:r>
+      <w:rPr>
+        <w:lang w:val="pt-PT"/>
+      </w:rPr>
+      <w:t>-MEIC</w:t>
+    </w:r>
+    <w:r>
+      <w:rPr>
+        <w:lang w:val="pt-PT"/>
+      </w:rPr>
+      <w:t>-SI (2025/2026)</w:t>
+    </w:r>
+    <w:r>
+      <w:rPr>
+        <w:lang w:val="pt-PT"/>
+      </w:rPr>
+      <w:t xml:space="preserve"> – </w:t>
+    </w:r>
+    <w:r>
+      <w:rPr>
+        <w:lang w:val="pt-PT"/>
+      </w:rPr>
+      <w:t xml:space="preserve">CS - </w:t>
+    </w:r>
+    <w:r>
+      <w:rPr>
+        <w:lang w:val="pt-PT"/>
+      </w:rPr>
+      <w:t>GN11</w:t>
+    </w:r>
+  </w:p>
+</w:hdr>
+</file>
+
 <file path=word/numbering.xml><?xml version="1.0" encoding="utf-8"?>
 <w:numbering xmlns:wpc="http://schemas.microsoft.com/office/word/2010/wordprocessingCanvas" xmlns:cx="http://schemas.microsoft.com/office/drawing/2014/chartex" xmlns:cx1="http://schemas.microsoft.com/office/drawing/2015/9/8/chartex" xmlns:cx2="http://schemas.microsoft.com/office/drawing/2015/10/21/chartex" xmlns:cx3="http://schemas.microsoft.com/office/drawing/2016/5/9/chartex" xmlns:cx4="http://schemas.microsoft.com/office/drawing/2016/5/10/chartex" xmlns:cx5="http://schemas.microsoft.com/office/drawing/2016/5/11/chartex" xmlns:cx6="http://schemas.microsoft.com/office/drawing/2016/5/12/chartex" xmlns:cx7="http://schemas.microsoft.com/office/drawing/2016/5/13/chartex" xmlns:cx8="http://schemas.microsoft.com/office/drawing/2016/5/14/chartex" xmlns:mc="http://schemas.openxmlformats.org/markup-compatibility/2006" xmlns:aink="http://schemas.microsoft.com/office/drawing/2016/ink" xmlns:am3d="http://schemas.microsoft.com/office/drawing/2017/model3d" xmlns:o="urn:schemas-microsoft-com:office:office" xmlns:oel="http://schemas.microsoft.com/office/2019/extlst" xmlns:r="http://schemas.openxmlformats.org/officeDocument/2006/relationships" xmlns:m="http://schemas.openxmlformats.org/officeDocument/2006/math" xmlns:v="urn:schemas-microsoft-com:vml" xmlns:wp14="http://schemas.microsoft.com/office/word/2010/wordprocessingDrawing" xmlns:wp="http://schemas.openxmlformats.org/drawingml/2006/wordprocessingDrawing" xmlns:w10="urn:schemas-microsoft-com:office:word" xmlns:w="http://schemas.openxmlformats.org/wordprocessingml/2006/main" xmlns:w14="http://schemas.microsoft.com/office/word/2010/wordml" xmlns:w15="http://schemas.microsoft.com/office/word/2012/wordml" xmlns:w16cex="http://schemas.microsoft.com/office/word/2018/wordml/cex" xmlns:w16cid="http://schemas.microsoft.com/office/word/2016/wordml/cid" xmlns:w16="http://schemas.microsoft.com/office/word/2018/wordml" xmlns:w16du="http://schemas.microsoft.com/office/word/2023/wordml/word16du" xmlns:w16sdtdh="http://schemas.microsoft.com/office/word/2020/wordml/sdtdatahash" xmlns:w16sdtfl="http://schemas.microsoft.com/office/word/2024/wordml/sdtformatlock" xmlns:w16se="http://schemas.microsoft.com/office/word/2015/wordml/symex" xmlns:wpg="http://schemas.microsoft.com/office/word/2010/wordprocessingGroup" xmlns:wpi="http://schemas.microsoft.com/office/word/2010/wordprocessingInk" xmlns:wne="http://schemas.microsoft.com/office/word/2006/wordml" xmlns:wps="http://schemas.microsoft.com/office/word/2010/wordprocessingShape" mc:Ignorable="w14 w15 w16se w16cid w16 w16cex w16sdtdh w16sdtfl w16du wp14">
   <w:abstractNum w:abstractNumId="0" w15:restartNumberingAfterBreak="0">
-    <w:nsid w:val="10BD581F"/>
+    <w:nsid w:val="10B81914"/>
     <w:multiLevelType w:val="hybridMultilevel"/>
-    <w:tmpl w:val="E7DA50BC"/>
+    <w:tmpl w:val="78DAC1EA"/>
     <w:lvl w:ilvl="0" w:tplc="08090001">
       <w:start w:val="1"/>
       <w:numFmt w:val="bullet"/>
       <w:lvlText w:val=""/>
       <w:lvlJc w:val="left"/>
       <w:pPr>
-        <w:ind w:left="1080" w:hanging="360"/>
+        <w:ind w:left="720" w:hanging="360"/>
       </w:pPr>
       <w:rPr>
         <w:rFonts w:ascii="Symbol" w:hAnsi="Symbol" w:hint="default"/>
@@ -2770,7 +5918,7 @@
       <w:lvlText w:val="o"/>
       <w:lvlJc w:val="left"/>
       <w:pPr>
-        <w:ind w:left="1800" w:hanging="360"/>
+        <w:ind w:left="1440" w:hanging="360"/>
       </w:pPr>
       <w:rPr>
         <w:rFonts w:ascii="Courier New" w:hAnsi="Courier New" w:cs="Courier New" w:hint="default"/>
@@ -2782,7 +5930,7 @@
       <w:lvlText w:val=""/>
       <w:lvlJc w:val="left"/>
       <w:pPr>
-        <w:ind w:left="2520" w:hanging="360"/>
+        <w:ind w:left="2160" w:hanging="360"/>
       </w:pPr>
       <w:rPr>
         <w:rFonts w:ascii="Wingdings" w:hAnsi="Wingdings" w:hint="default"/>
@@ -2794,7 +5942,7 @@
       <w:lvlText w:val=""/>
       <w:lvlJc w:val="left"/>
       <w:pPr>
-        <w:ind w:left="3240" w:hanging="360"/>
+        <w:ind w:left="2880" w:hanging="360"/>
       </w:pPr>
       <w:rPr>
         <w:rFonts w:ascii="Symbol" w:hAnsi="Symbol" w:hint="default"/>
@@ -2806,7 +5954,7 @@
       <w:lvlText w:val="o"/>
       <w:lvlJc w:val="left"/>
       <w:pPr>
-        <w:ind w:left="3960" w:hanging="360"/>
+        <w:ind w:left="3600" w:hanging="360"/>
       </w:pPr>
       <w:rPr>
         <w:rFonts w:ascii="Courier New" w:hAnsi="Courier New" w:cs="Courier New" w:hint="default"/>
@@ -2818,7 +5966,7 @@
       <w:lvlText w:val=""/>
       <w:lvlJc w:val="left"/>
       <w:pPr>
-        <w:ind w:left="4680" w:hanging="360"/>
+        <w:ind w:left="4320" w:hanging="360"/>
       </w:pPr>
       <w:rPr>
         <w:rFonts w:ascii="Wingdings" w:hAnsi="Wingdings" w:hint="default"/>
@@ -2830,7 +5978,7 @@
       <w:lvlText w:val=""/>
       <w:lvlJc w:val="left"/>
       <w:pPr>
-        <w:ind w:left="5400" w:hanging="360"/>
+        <w:ind w:left="5040" w:hanging="360"/>
       </w:pPr>
       <w:rPr>
         <w:rFonts w:ascii="Symbol" w:hAnsi="Symbol" w:hint="default"/>
@@ -2842,7 +5990,7 @@
       <w:lvlText w:val="o"/>
       <w:lvlJc w:val="left"/>
       <w:pPr>
-        <w:ind w:left="6120" w:hanging="360"/>
+        <w:ind w:left="5760" w:hanging="360"/>
       </w:pPr>
       <w:rPr>
         <w:rFonts w:ascii="Courier New" w:hAnsi="Courier New" w:cs="Courier New" w:hint="default"/>
@@ -2854,7 +6002,7 @@
       <w:lvlText w:val=""/>
       <w:lvlJc w:val="left"/>
       <w:pPr>
-        <w:ind w:left="6840" w:hanging="360"/>
+        <w:ind w:left="6480" w:hanging="360"/>
       </w:pPr>
       <w:rPr>
         <w:rFonts w:ascii="Wingdings" w:hAnsi="Wingdings" w:hint="default"/>
@@ -2862,16 +6010,16 @@
     </w:lvl>
   </w:abstractNum>
   <w:abstractNum w:abstractNumId="1" w15:restartNumberingAfterBreak="0">
-    <w:nsid w:val="2E0E0C36"/>
+    <w:nsid w:val="10BD581F"/>
     <w:multiLevelType w:val="hybridMultilevel"/>
-    <w:tmpl w:val="45D0D042"/>
+    <w:tmpl w:val="E7DA50BC"/>
     <w:lvl w:ilvl="0" w:tplc="08090001">
       <w:start w:val="1"/>
       <w:numFmt w:val="bullet"/>
       <w:lvlText w:val=""/>
       <w:lvlJc w:val="left"/>
       <w:pPr>
-        <w:ind w:left="720" w:hanging="360"/>
+        <w:ind w:left="1080" w:hanging="360"/>
       </w:pPr>
       <w:rPr>
         <w:rFonts w:ascii="Symbol" w:hAnsi="Symbol" w:hint="default"/>
@@ -2883,7 +6031,7 @@
       <w:lvlText w:val="o"/>
       <w:lvlJc w:val="left"/>
       <w:pPr>
-        <w:ind w:left="1440" w:hanging="360"/>
+        <w:ind w:left="1800" w:hanging="360"/>
       </w:pPr>
       <w:rPr>
         <w:rFonts w:ascii="Courier New" w:hAnsi="Courier New" w:cs="Courier New" w:hint="default"/>
@@ -2895,7 +6043,7 @@
       <w:lvlText w:val=""/>
       <w:lvlJc w:val="left"/>
       <w:pPr>
-        <w:ind w:left="2160" w:hanging="360"/>
+        <w:ind w:left="2520" w:hanging="360"/>
       </w:pPr>
       <w:rPr>
         <w:rFonts w:ascii="Wingdings" w:hAnsi="Wingdings" w:hint="default"/>
@@ -2907,7 +6055,7 @@
       <w:lvlText w:val=""/>
       <w:lvlJc w:val="left"/>
       <w:pPr>
-        <w:ind w:left="2880" w:hanging="360"/>
+        <w:ind w:left="3240" w:hanging="360"/>
       </w:pPr>
       <w:rPr>
         <w:rFonts w:ascii="Symbol" w:hAnsi="Symbol" w:hint="default"/>
@@ -2919,7 +6067,7 @@
       <w:lvlText w:val="o"/>
       <w:lvlJc w:val="left"/>
       <w:pPr>
-        <w:ind w:left="3600" w:hanging="360"/>
+        <w:ind w:left="3960" w:hanging="360"/>
       </w:pPr>
       <w:rPr>
         <w:rFonts w:ascii="Courier New" w:hAnsi="Courier New" w:cs="Courier New" w:hint="default"/>
@@ -2931,7 +6079,7 @@
       <w:lvlText w:val=""/>
       <w:lvlJc w:val="left"/>
       <w:pPr>
-        <w:ind w:left="4320" w:hanging="360"/>
+        <w:ind w:left="4680" w:hanging="360"/>
       </w:pPr>
       <w:rPr>
         <w:rFonts w:ascii="Wingdings" w:hAnsi="Wingdings" w:hint="default"/>
@@ -2943,7 +6091,7 @@
       <w:lvlText w:val=""/>
       <w:lvlJc w:val="left"/>
       <w:pPr>
-        <w:ind w:left="5040" w:hanging="360"/>
+        <w:ind w:left="5400" w:hanging="360"/>
       </w:pPr>
       <w:rPr>
         <w:rFonts w:ascii="Symbol" w:hAnsi="Symbol" w:hint="default"/>
@@ -2955,7 +6103,7 @@
       <w:lvlText w:val="o"/>
       <w:lvlJc w:val="left"/>
       <w:pPr>
-        <w:ind w:left="5760" w:hanging="360"/>
+        <w:ind w:left="6120" w:hanging="360"/>
       </w:pPr>
       <w:rPr>
         <w:rFonts w:ascii="Courier New" w:hAnsi="Courier New" w:cs="Courier New" w:hint="default"/>
@@ -2967,7 +6115,7 @@
       <w:lvlText w:val=""/>
       <w:lvlJc w:val="left"/>
       <w:pPr>
-        <w:ind w:left="6480" w:hanging="360"/>
+        <w:ind w:left="6840" w:hanging="360"/>
       </w:pPr>
       <w:rPr>
         <w:rFonts w:ascii="Wingdings" w:hAnsi="Wingdings" w:hint="default"/>
@@ -2975,6 +6123,232 @@
     </w:lvl>
   </w:abstractNum>
   <w:abstractNum w:abstractNumId="2" w15:restartNumberingAfterBreak="0">
+    <w:nsid w:val="1E9C72C0"/>
+    <w:multiLevelType w:val="hybridMultilevel"/>
+    <w:tmpl w:val="212E6CEA"/>
+    <w:lvl w:ilvl="0" w:tplc="08090001">
+      <w:start w:val="1"/>
+      <w:numFmt w:val="bullet"/>
+      <w:lvlText w:val=""/>
+      <w:lvlJc w:val="left"/>
+      <w:pPr>
+        <w:ind w:left="1080" w:hanging="360"/>
+      </w:pPr>
+      <w:rPr>
+        <w:rFonts w:ascii="Symbol" w:hAnsi="Symbol" w:hint="default"/>
+      </w:rPr>
+    </w:lvl>
+    <w:lvl w:ilvl="1" w:tplc="08090003" w:tentative="1">
+      <w:start w:val="1"/>
+      <w:numFmt w:val="bullet"/>
+      <w:lvlText w:val="o"/>
+      <w:lvlJc w:val="left"/>
+      <w:pPr>
+        <w:ind w:left="1800" w:hanging="360"/>
+      </w:pPr>
+      <w:rPr>
+        <w:rFonts w:ascii="Courier New" w:hAnsi="Courier New" w:cs="Courier New" w:hint="default"/>
+      </w:rPr>
+    </w:lvl>
+    <w:lvl w:ilvl="2" w:tplc="08090005" w:tentative="1">
+      <w:start w:val="1"/>
+      <w:numFmt w:val="bullet"/>
+      <w:lvlText w:val=""/>
+      <w:lvlJc w:val="left"/>
+      <w:pPr>
+        <w:ind w:left="2520" w:hanging="360"/>
+      </w:pPr>
+      <w:rPr>
+        <w:rFonts w:ascii="Wingdings" w:hAnsi="Wingdings" w:hint="default"/>
+      </w:rPr>
+    </w:lvl>
+    <w:lvl w:ilvl="3" w:tplc="08090001" w:tentative="1">
+      <w:start w:val="1"/>
+      <w:numFmt w:val="bullet"/>
+      <w:lvlText w:val=""/>
+      <w:lvlJc w:val="left"/>
+      <w:pPr>
+        <w:ind w:left="3240" w:hanging="360"/>
+      </w:pPr>
+      <w:rPr>
+        <w:rFonts w:ascii="Symbol" w:hAnsi="Symbol" w:hint="default"/>
+      </w:rPr>
+    </w:lvl>
+    <w:lvl w:ilvl="4" w:tplc="08090003" w:tentative="1">
+      <w:start w:val="1"/>
+      <w:numFmt w:val="bullet"/>
+      <w:lvlText w:val="o"/>
+      <w:lvlJc w:val="left"/>
+      <w:pPr>
+        <w:ind w:left="3960" w:hanging="360"/>
+      </w:pPr>
+      <w:rPr>
+        <w:rFonts w:ascii="Courier New" w:hAnsi="Courier New" w:cs="Courier New" w:hint="default"/>
+      </w:rPr>
+    </w:lvl>
+    <w:lvl w:ilvl="5" w:tplc="08090005" w:tentative="1">
+      <w:start w:val="1"/>
+      <w:numFmt w:val="bullet"/>
+      <w:lvlText w:val=""/>
+      <w:lvlJc w:val="left"/>
+      <w:pPr>
+        <w:ind w:left="4680" w:hanging="360"/>
+      </w:pPr>
+      <w:rPr>
+        <w:rFonts w:ascii="Wingdings" w:hAnsi="Wingdings" w:hint="default"/>
+      </w:rPr>
+    </w:lvl>
+    <w:lvl w:ilvl="6" w:tplc="08090001" w:tentative="1">
+      <w:start w:val="1"/>
+      <w:numFmt w:val="bullet"/>
+      <w:lvlText w:val=""/>
+      <w:lvlJc w:val="left"/>
+      <w:pPr>
+        <w:ind w:left="5400" w:hanging="360"/>
+      </w:pPr>
+      <w:rPr>
+        <w:rFonts w:ascii="Symbol" w:hAnsi="Symbol" w:hint="default"/>
+      </w:rPr>
+    </w:lvl>
+    <w:lvl w:ilvl="7" w:tplc="08090003" w:tentative="1">
+      <w:start w:val="1"/>
+      <w:numFmt w:val="bullet"/>
+      <w:lvlText w:val="o"/>
+      <w:lvlJc w:val="left"/>
+      <w:pPr>
+        <w:ind w:left="6120" w:hanging="360"/>
+      </w:pPr>
+      <w:rPr>
+        <w:rFonts w:ascii="Courier New" w:hAnsi="Courier New" w:cs="Courier New" w:hint="default"/>
+      </w:rPr>
+    </w:lvl>
+    <w:lvl w:ilvl="8" w:tplc="08090005" w:tentative="1">
+      <w:start w:val="1"/>
+      <w:numFmt w:val="bullet"/>
+      <w:lvlText w:val=""/>
+      <w:lvlJc w:val="left"/>
+      <w:pPr>
+        <w:ind w:left="6840" w:hanging="360"/>
+      </w:pPr>
+      <w:rPr>
+        <w:rFonts w:ascii="Wingdings" w:hAnsi="Wingdings" w:hint="default"/>
+      </w:rPr>
+    </w:lvl>
+  </w:abstractNum>
+  <w:abstractNum w:abstractNumId="3" w15:restartNumberingAfterBreak="0">
+    <w:nsid w:val="2E0E0C36"/>
+    <w:multiLevelType w:val="hybridMultilevel"/>
+    <w:tmpl w:val="45D0D042"/>
+    <w:lvl w:ilvl="0" w:tplc="08090001">
+      <w:start w:val="1"/>
+      <w:numFmt w:val="bullet"/>
+      <w:lvlText w:val=""/>
+      <w:lvlJc w:val="left"/>
+      <w:pPr>
+        <w:ind w:left="720" w:hanging="360"/>
+      </w:pPr>
+      <w:rPr>
+        <w:rFonts w:ascii="Symbol" w:hAnsi="Symbol" w:hint="default"/>
+      </w:rPr>
+    </w:lvl>
+    <w:lvl w:ilvl="1" w:tplc="08090003" w:tentative="1">
+      <w:start w:val="1"/>
+      <w:numFmt w:val="bullet"/>
+      <w:lvlText w:val="o"/>
+      <w:lvlJc w:val="left"/>
+      <w:pPr>
+        <w:ind w:left="1440" w:hanging="360"/>
+      </w:pPr>
+      <w:rPr>
+        <w:rFonts w:ascii="Courier New" w:hAnsi="Courier New" w:cs="Courier New" w:hint="default"/>
+      </w:rPr>
+    </w:lvl>
+    <w:lvl w:ilvl="2" w:tplc="08090005" w:tentative="1">
+      <w:start w:val="1"/>
+      <w:numFmt w:val="bullet"/>
+      <w:lvlText w:val=""/>
+      <w:lvlJc w:val="left"/>
+      <w:pPr>
+        <w:ind w:left="2160" w:hanging="360"/>
+      </w:pPr>
+      <w:rPr>
+        <w:rFonts w:ascii="Wingdings" w:hAnsi="Wingdings" w:hint="default"/>
+      </w:rPr>
+    </w:lvl>
+    <w:lvl w:ilvl="3" w:tplc="08090001" w:tentative="1">
+      <w:start w:val="1"/>
+      <w:numFmt w:val="bullet"/>
+      <w:lvlText w:val=""/>
+      <w:lvlJc w:val="left"/>
+      <w:pPr>
+        <w:ind w:left="2880" w:hanging="360"/>
+      </w:pPr>
+      <w:rPr>
+        <w:rFonts w:ascii="Symbol" w:hAnsi="Symbol" w:hint="default"/>
+      </w:rPr>
+    </w:lvl>
+    <w:lvl w:ilvl="4" w:tplc="08090003" w:tentative="1">
+      <w:start w:val="1"/>
+      <w:numFmt w:val="bullet"/>
+      <w:lvlText w:val="o"/>
+      <w:lvlJc w:val="left"/>
+      <w:pPr>
+        <w:ind w:left="3600" w:hanging="360"/>
+      </w:pPr>
+      <w:rPr>
+        <w:rFonts w:ascii="Courier New" w:hAnsi="Courier New" w:cs="Courier New" w:hint="default"/>
+      </w:rPr>
+    </w:lvl>
+    <w:lvl w:ilvl="5" w:tplc="08090005" w:tentative="1">
+      <w:start w:val="1"/>
+      <w:numFmt w:val="bullet"/>
+      <w:lvlText w:val=""/>
+      <w:lvlJc w:val="left"/>
+      <w:pPr>
+        <w:ind w:left="4320" w:hanging="360"/>
+      </w:pPr>
+      <w:rPr>
+        <w:rFonts w:ascii="Wingdings" w:hAnsi="Wingdings" w:hint="default"/>
+      </w:rPr>
+    </w:lvl>
+    <w:lvl w:ilvl="6" w:tplc="08090001" w:tentative="1">
+      <w:start w:val="1"/>
+      <w:numFmt w:val="bullet"/>
+      <w:lvlText w:val=""/>
+      <w:lvlJc w:val="left"/>
+      <w:pPr>
+        <w:ind w:left="5040" w:hanging="360"/>
+      </w:pPr>
+      <w:rPr>
+        <w:rFonts w:ascii="Symbol" w:hAnsi="Symbol" w:hint="default"/>
+      </w:rPr>
+    </w:lvl>
+    <w:lvl w:ilvl="7" w:tplc="08090003" w:tentative="1">
+      <w:start w:val="1"/>
+      <w:numFmt w:val="bullet"/>
+      <w:lvlText w:val="o"/>
+      <w:lvlJc w:val="left"/>
+      <w:pPr>
+        <w:ind w:left="5760" w:hanging="360"/>
+      </w:pPr>
+      <w:rPr>
+        <w:rFonts w:ascii="Courier New" w:hAnsi="Courier New" w:cs="Courier New" w:hint="default"/>
+      </w:rPr>
+    </w:lvl>
+    <w:lvl w:ilvl="8" w:tplc="08090005" w:tentative="1">
+      <w:start w:val="1"/>
+      <w:numFmt w:val="bullet"/>
+      <w:lvlText w:val=""/>
+      <w:lvlJc w:val="left"/>
+      <w:pPr>
+        <w:ind w:left="6480" w:hanging="360"/>
+      </w:pPr>
+      <w:rPr>
+        <w:rFonts w:ascii="Wingdings" w:hAnsi="Wingdings" w:hint="default"/>
+      </w:rPr>
+    </w:lvl>
+  </w:abstractNum>
+  <w:abstractNum w:abstractNumId="4" w15:restartNumberingAfterBreak="0">
     <w:nsid w:val="321228C0"/>
     <w:multiLevelType w:val="multilevel"/>
     <w:tmpl w:val="214261B6"/>
@@ -3096,13 +6470,19 @@
     </w:lvl>
   </w:abstractNum>
   <w:num w:numId="1" w16cid:durableId="415831203">
+    <w:abstractNumId w:val="4"/>
+  </w:num>
+  <w:num w:numId="2" w16cid:durableId="700980505">
+    <w:abstractNumId w:val="1"/>
+  </w:num>
+  <w:num w:numId="3" w16cid:durableId="1234974110">
+    <w:abstractNumId w:val="3"/>
+  </w:num>
+  <w:num w:numId="4" w16cid:durableId="258218542">
     <w:abstractNumId w:val="2"/>
   </w:num>
-  <w:num w:numId="2" w16cid:durableId="700980505">
+  <w:num w:numId="5" w16cid:durableId="924727896">
     <w:abstractNumId w:val="0"/>
-  </w:num>
-  <w:num w:numId="3" w16cid:durableId="1234974110">
-    <w:abstractNumId w:val="1"/>
   </w:num>
 </w:numbering>
 </file>
@@ -3556,7 +6936,6 @@
     <w:next w:val="Normal"/>
     <w:link w:val="Heading3Char"/>
     <w:uiPriority w:val="9"/>
-    <w:semiHidden/>
     <w:unhideWhenUsed/>
     <w:qFormat/>
     <w:rsid w:val="004E2FCB"/>
@@ -3762,7 +7141,6 @@
     <w:basedOn w:val="DefaultParagraphFont"/>
     <w:link w:val="Heading3"/>
     <w:uiPriority w:val="9"/>
-    <w:semiHidden/>
     <w:rsid w:val="004E2FCB"/>
     <w:rPr>
       <w:rFonts w:eastAsiaTheme="majorEastAsia" w:cstheme="majorBidi"/>
@@ -4038,6 +7416,130 @@
       <w:sz w:val="18"/>
       <w:szCs w:val="18"/>
     </w:rPr>
+  </w:style>
+  <w:style w:type="character" w:styleId="Hyperlink">
+    <w:name w:val="Hyperlink"/>
+    <w:basedOn w:val="DefaultParagraphFont"/>
+    <w:uiPriority w:val="99"/>
+    <w:unhideWhenUsed/>
+    <w:rsid w:val="007E22A0"/>
+    <w:rPr>
+      <w:color w:val="467886" w:themeColor="hyperlink"/>
+      <w:u w:val="single"/>
+    </w:rPr>
+  </w:style>
+  <w:style w:type="character" w:styleId="UnresolvedMention">
+    <w:name w:val="Unresolved Mention"/>
+    <w:basedOn w:val="DefaultParagraphFont"/>
+    <w:uiPriority w:val="99"/>
+    <w:semiHidden/>
+    <w:unhideWhenUsed/>
+    <w:rsid w:val="007E22A0"/>
+    <w:rPr>
+      <w:color w:val="605E5C"/>
+      <w:shd w:val="clear" w:color="auto" w:fill="E1DFDD"/>
+    </w:rPr>
+  </w:style>
+  <w:style w:type="paragraph" w:styleId="TOCHeading">
+    <w:name w:val="TOC Heading"/>
+    <w:basedOn w:val="Heading1"/>
+    <w:next w:val="Normal"/>
+    <w:uiPriority w:val="39"/>
+    <w:unhideWhenUsed/>
+    <w:qFormat/>
+    <w:rsid w:val="004408CB"/>
+    <w:pPr>
+      <w:spacing w:before="240" w:after="0"/>
+      <w:outlineLvl w:val="9"/>
+    </w:pPr>
+    <w:rPr>
+      <w:sz w:val="32"/>
+      <w:szCs w:val="32"/>
+      <w:lang w:eastAsia="en-GB"/>
+      <w14:ligatures w14:val="none"/>
+    </w:rPr>
+  </w:style>
+  <w:style w:type="paragraph" w:styleId="TOC1">
+    <w:name w:val="toc 1"/>
+    <w:basedOn w:val="Normal"/>
+    <w:next w:val="Normal"/>
+    <w:autoRedefine/>
+    <w:uiPriority w:val="39"/>
+    <w:unhideWhenUsed/>
+    <w:rsid w:val="004408CB"/>
+    <w:pPr>
+      <w:spacing w:after="100"/>
+    </w:pPr>
+  </w:style>
+  <w:style w:type="paragraph" w:styleId="TOC2">
+    <w:name w:val="toc 2"/>
+    <w:basedOn w:val="Normal"/>
+    <w:next w:val="Normal"/>
+    <w:autoRedefine/>
+    <w:uiPriority w:val="39"/>
+    <w:unhideWhenUsed/>
+    <w:rsid w:val="004408CB"/>
+    <w:pPr>
+      <w:spacing w:after="100"/>
+      <w:ind w:left="220"/>
+    </w:pPr>
+  </w:style>
+  <w:style w:type="paragraph" w:styleId="TOC3">
+    <w:name w:val="toc 3"/>
+    <w:basedOn w:val="Normal"/>
+    <w:next w:val="Normal"/>
+    <w:autoRedefine/>
+    <w:uiPriority w:val="39"/>
+    <w:unhideWhenUsed/>
+    <w:rsid w:val="004408CB"/>
+    <w:pPr>
+      <w:spacing w:after="100"/>
+      <w:ind w:left="440"/>
+    </w:pPr>
+  </w:style>
+  <w:style w:type="paragraph" w:styleId="Header">
+    <w:name w:val="header"/>
+    <w:basedOn w:val="Normal"/>
+    <w:link w:val="HeaderChar"/>
+    <w:uiPriority w:val="99"/>
+    <w:unhideWhenUsed/>
+    <w:rsid w:val="004408CB"/>
+    <w:pPr>
+      <w:tabs>
+        <w:tab w:val="center" w:pos="4252"/>
+        <w:tab w:val="right" w:pos="8504"/>
+      </w:tabs>
+      <w:spacing w:after="0" w:line="240" w:lineRule="auto"/>
+    </w:pPr>
+  </w:style>
+  <w:style w:type="character" w:customStyle="1" w:styleId="HeaderChar">
+    <w:name w:val="Header Char"/>
+    <w:basedOn w:val="DefaultParagraphFont"/>
+    <w:link w:val="Header"/>
+    <w:uiPriority w:val="99"/>
+    <w:rsid w:val="004408CB"/>
+  </w:style>
+  <w:style w:type="paragraph" w:styleId="Footer">
+    <w:name w:val="footer"/>
+    <w:basedOn w:val="Normal"/>
+    <w:link w:val="FooterChar"/>
+    <w:uiPriority w:val="99"/>
+    <w:unhideWhenUsed/>
+    <w:rsid w:val="004408CB"/>
+    <w:pPr>
+      <w:tabs>
+        <w:tab w:val="center" w:pos="4252"/>
+        <w:tab w:val="right" w:pos="8504"/>
+      </w:tabs>
+      <w:spacing w:after="0" w:line="240" w:lineRule="auto"/>
+    </w:pPr>
+  </w:style>
+  <w:style w:type="character" w:customStyle="1" w:styleId="FooterChar">
+    <w:name w:val="Footer Char"/>
+    <w:basedOn w:val="DefaultParagraphFont"/>
+    <w:link w:val="Footer"/>
+    <w:uiPriority w:val="99"/>
+    <w:rsid w:val="004408CB"/>
   </w:style>
 </w:styles>
 </file>
@@ -4335,4 +7837,16 @@
     </a:ext>
   </a:extLst>
 </a:theme>
+</file>
+
+<file path=customXml/item1.xml><?xml version="1.0" encoding="utf-8"?>
+<b:Sources xmlns:b="http://schemas.openxmlformats.org/officeDocument/2006/bibliography" xmlns="http://schemas.openxmlformats.org/officeDocument/2006/bibliography" SelectedStyle="\APASixthEditionOfficeOnline.xsl" StyleName="APA" Version="6"/>
+</file>
+
+<file path=customXml/itemProps1.xml><?xml version="1.0" encoding="utf-8"?>
+<ds:datastoreItem xmlns:ds="http://schemas.openxmlformats.org/officeDocument/2006/customXml" ds:itemID="{F3A1F306-132D-4081-A676-BC6BE2B00500}">
+  <ds:schemaRefs>
+    <ds:schemaRef ds:uri="http://schemas.openxmlformats.org/officeDocument/2006/bibliography"/>
+  </ds:schemaRefs>
+</ds:datastoreItem>
 </file>
</xml_diff>